<commit_message>
Circle Language Spec: Commands: Main Concepts: Fine-tune styling.
</commit_message>
<xml_diff>
--- a/1.1. Circle Language Spec/07. Commands/1. Commands Main Concepts.docx
+++ b/1.1. Circle Language Spec/07. Commands/1. Commands Main Concepts.docx
@@ -107,11 +107,7 @@
         <w:t>.</w:t>
       </w:r>
     </w:p>
-    <w:p>
-      <w:pPr>
-        <w:pStyle w:val="Spacing"/>
-      </w:pPr>
-    </w:p>
+    <w:p/>
     <w:p>
       <w:r>
         <w:t>In other programming languages</w:t>
@@ -132,11 +128,7 @@
         <w:t>, that can execute.</w:t>
       </w:r>
     </w:p>
-    <w:p>
-      <w:pPr>
-        <w:pStyle w:val="Spacing"/>
-      </w:pPr>
-    </w:p>
+    <w:p/>
     <w:p>
       <w:r>
         <w:t>In other programming languages it is common</w:t>
@@ -178,11 +170,7 @@
         <w:t>That is not easily possible, unless you turn a procedure into an object.</w:t>
       </w:r>
     </w:p>
-    <w:p>
-      <w:pPr>
-        <w:pStyle w:val="Spacing"/>
-      </w:pPr>
-    </w:p>
+    <w:p/>
     <w:p>
       <w:r>
         <w:t xml:space="preserve">In the new computer language, every procedure actually </w:t>
@@ -206,11 +194,7 @@
         <w:t>.</w:t>
       </w:r>
     </w:p>
-    <w:p>
-      <w:pPr>
-        <w:pStyle w:val="Spacing"/>
-      </w:pPr>
-    </w:p>
+    <w:p/>
     <w:p>
       <w:r>
         <w:t>This means, that a command has all the complexity hiding and linkage possibilities</w:t>
@@ -243,11 +227,7 @@
         <w:t xml:space="preserve"> the base procedure from another command.</w:t>
       </w:r>
     </w:p>
-    <w:p>
-      <w:pPr>
-        <w:pStyle w:val="Spacing"/>
-      </w:pPr>
-    </w:p>
+    <w:p/>
     <w:p>
       <w:r>
         <w:t>This also means, that a command can be as well structured as an object, an</w:t>
@@ -280,11 +260,7 @@
         <w:t>it has all the capabilities of an object.</w:t>
       </w:r>
     </w:p>
-    <w:p>
-      <w:pPr>
-        <w:pStyle w:val="Spacing"/>
-      </w:pPr>
-    </w:p>
+    <w:p/>
     <w:p>
       <w:r>
         <w:t>C</w:t>
@@ -317,11 +293,7 @@
         <w:t>.</w:t>
       </w:r>
     </w:p>
-    <w:p>
-      <w:pPr>
-        <w:pStyle w:val="Spacing"/>
-      </w:pPr>
-    </w:p>
+    <w:p/>
     <w:p>
       <w:r>
         <w:t>You can use all the capabilities of objects inside a command.</w:t>
@@ -355,21 +327,13 @@
         <w:t>Commands are actions, that a computer can perform. Commands are executable objects.</w:t>
       </w:r>
     </w:p>
-    <w:p>
-      <w:pPr>
-        <w:pStyle w:val="Spacing"/>
-      </w:pPr>
-    </w:p>
+    <w:p/>
     <w:p>
       <w:r>
         <w:t>Commands are displayed in a diagram as squares and diamond shapes.</w:t>
       </w:r>
     </w:p>
-    <w:p>
-      <w:pPr>
-        <w:pStyle w:val="Spacing"/>
-      </w:pPr>
-    </w:p>
+    <w:p/>
     <w:tbl>
       <w:tblPr>
         <w:tblW w:w="0" w:type="auto"/>
@@ -514,11 +478,7 @@
         </w:tc>
       </w:tr>
     </w:tbl>
-    <w:p>
-      <w:pPr>
-        <w:pStyle w:val="Spacing"/>
-      </w:pPr>
-    </w:p>
+    <w:p/>
     <w:p>
       <w:r>
         <w:t>Which shape to use when, is covered in other articles.</w:t>
@@ -604,21 +564,13 @@
         <w:t>.</w:t>
       </w:r>
     </w:p>
-    <w:p>
-      <w:pPr>
-        <w:pStyle w:val="Spacing"/>
-      </w:pPr>
-    </w:p>
+    <w:p/>
     <w:p>
       <w:r>
         <w:t>In a diagram every executable command symbol is displayed as a diamond shape:</w:t>
       </w:r>
     </w:p>
-    <w:p>
-      <w:pPr>
-        <w:pStyle w:val="Spacing"/>
-      </w:pPr>
-    </w:p>
+    <w:p/>
     <w:p>
       <w:pPr>
         <w:ind w:left="852"/>
@@ -677,11 +629,7 @@
         </w:drawing>
       </w:r>
     </w:p>
-    <w:p>
-      <w:pPr>
-        <w:pStyle w:val="Spacing"/>
-      </w:pPr>
-    </w:p>
+    <w:p/>
     <w:p>
       <w:r>
         <w:t xml:space="preserve">A diamond shape is the symbol for </w:t>
@@ -735,21 +683,13 @@
         <w:t>.</w:t>
       </w:r>
     </w:p>
-    <w:p>
-      <w:pPr>
-        <w:pStyle w:val="Spacing"/>
-      </w:pPr>
-    </w:p>
+    <w:p/>
     <w:p>
       <w:r>
         <w:t>In a diagram an inactive command is displayed as a square:</w:t>
       </w:r>
     </w:p>
-    <w:p>
-      <w:pPr>
-        <w:pStyle w:val="Spacing"/>
-      </w:pPr>
-    </w:p>
+    <w:p/>
     <w:p>
       <w:pPr>
         <w:ind w:left="852"/>
@@ -808,11 +748,7 @@
         </w:drawing>
       </w:r>
     </w:p>
-    <w:p>
-      <w:pPr>
-        <w:pStyle w:val="Spacing"/>
-      </w:pPr>
-    </w:p>
+    <w:p/>
     <w:p>
       <w:r>
         <w:t xml:space="preserve">A square is the symbol for a command being dormant, </w:t>
@@ -866,31 +802,19 @@
         <w:t>A command definition is a blue-print for another command.</w:t>
       </w:r>
     </w:p>
-    <w:p>
-      <w:pPr>
-        <w:pStyle w:val="Spacing"/>
-      </w:pPr>
-    </w:p>
+    <w:p/>
     <w:p>
       <w:r>
         <w:t>There is a complete analogy between a command’s definition and the class of an object.</w:t>
       </w:r>
     </w:p>
-    <w:p>
-      <w:pPr>
-        <w:pStyle w:val="Spacing"/>
-      </w:pPr>
-    </w:p>
+    <w:p/>
     <w:p>
       <w:r>
         <w:t>Anything that applies to classes, also applies to command definitions.</w:t>
       </w:r>
     </w:p>
-    <w:p>
-      <w:pPr>
-        <w:pStyle w:val="Spacing"/>
-      </w:pPr>
-    </w:p>
+    <w:p/>
     <w:p>
       <w:r>
         <w:t xml:space="preserve">A command can select another command to function as its </w:t>
@@ -914,11 +838,7 @@
         <w:t>. The command definition describes the procedure of the command and how to link objects to the command. Commands with the same definition contain the same list of attributes, related items and related lists.</w:t>
       </w:r>
     </w:p>
-    <w:p>
-      <w:pPr>
-        <w:pStyle w:val="Spacing"/>
-      </w:pPr>
-    </w:p>
+    <w:p/>
     <w:p>
       <w:r>
         <w:t xml:space="preserve">A command object will have the same structure as its definition, but not the same data. The values of the attributes can freely change for each individual command object. </w:t>
@@ -939,11 +859,7 @@
         <w:t>objects are referenced is also different for each individual command object. But initially the command object will be an exact replica of the definition. The definition’s attribute values and object references only function as a default.</w:t>
       </w:r>
     </w:p>
-    <w:p>
-      <w:pPr>
-        <w:pStyle w:val="Spacing"/>
-      </w:pPr>
-    </w:p>
+    <w:p/>
     <w:p>
       <w:r>
         <w:t xml:space="preserve">A command, that is used as a definition, is usually not executable. Only individual calls to the command, that use the command as a definition, are executable. If a command definition is executable after all, then it is clearly mentioned, that it is an </w:t>
@@ -971,11 +887,7 @@
         <w:t>Any command object can serve as another command’s protype. So any command symbol can be the prototype for another object:</w:t>
       </w:r>
     </w:p>
-    <w:p>
-      <w:pPr>
-        <w:pStyle w:val="Spacing"/>
-      </w:pPr>
-    </w:p>
+    <w:p/>
     <w:tbl>
       <w:tblPr>
         <w:tblW w:w="0" w:type="auto"/>
@@ -1120,21 +1032,13 @@
         </w:tc>
       </w:tr>
     </w:tbl>
-    <w:p>
-      <w:pPr>
-        <w:pStyle w:val="Spacing"/>
-      </w:pPr>
-    </w:p>
+    <w:p/>
     <w:p>
       <w:r>
         <w:t>But usually, it is a square, that is another command’s definition:</w:t>
       </w:r>
     </w:p>
-    <w:p>
-      <w:pPr>
-        <w:pStyle w:val="Spacing"/>
-      </w:pPr>
-    </w:p>
+    <w:p/>
     <w:p>
       <w:pPr>
         <w:ind w:left="852"/>
@@ -1193,11 +1097,7 @@
         </w:drawing>
       </w:r>
     </w:p>
-    <w:p>
-      <w:pPr>
-        <w:pStyle w:val="Spacing"/>
-      </w:pPr>
-    </w:p>
+    <w:p/>
     <w:p>
       <w:r>
         <w:t xml:space="preserve">When an </w:t>
@@ -1212,11 +1112,7 @@
         <w:t xml:space="preserve"> is drawn with a dashed line, then it is only used as a class:</w:t>
       </w:r>
     </w:p>
-    <w:p>
-      <w:pPr>
-        <w:pStyle w:val="Spacing"/>
-      </w:pPr>
-    </w:p>
+    <w:p/>
     <w:p>
       <w:pPr>
         <w:ind w:left="852"/>
@@ -1275,11 +1171,7 @@
         </w:drawing>
       </w:r>
     </w:p>
-    <w:p>
-      <w:pPr>
-        <w:pStyle w:val="Spacing"/>
-      </w:pPr>
-    </w:p>
+    <w:p/>
     <w:p>
       <w:r>
         <w:t xml:space="preserve">This notation will </w:t>
@@ -1321,11 +1213,7 @@
         <w:t xml:space="preserve"> of a command definition.</w:t>
       </w:r>
     </w:p>
-    <w:p>
-      <w:pPr>
-        <w:pStyle w:val="Spacing"/>
-      </w:pPr>
-    </w:p>
+    <w:p/>
     <w:p>
       <w:r>
         <w:t xml:space="preserve">A command call is an instantiation of a command definition. A command call is an individual object with a class reference to another command object. There is a complete analogy between calls to a definition and objects of a class, with the addition, that a call is </w:t>
@@ -1340,21 +1228,13 @@
         <w:t>.</w:t>
       </w:r>
     </w:p>
-    <w:p>
-      <w:pPr>
-        <w:pStyle w:val="Spacing"/>
-      </w:pPr>
-    </w:p>
+    <w:p/>
     <w:p>
       <w:r>
         <w:t>A command call always selects another command to function as its definition. Any command object can function as another command’s definition.</w:t>
       </w:r>
     </w:p>
-    <w:p>
-      <w:pPr>
-        <w:pStyle w:val="Spacing"/>
-      </w:pPr>
-    </w:p>
+    <w:p/>
     <w:p>
       <w:r>
         <w:t xml:space="preserve">Initially, the call will be an exact replica of its definition. However, the data of command definition only functions as a default configuration. The data of the call object can be altered before it runs and altered when it runs. What data of a command can be altered is covered later in the </w:t>
@@ -1375,11 +1255,7 @@
         <w:t>articles.</w:t>
       </w:r>
     </w:p>
-    <w:p>
-      <w:pPr>
-        <w:pStyle w:val="Spacing"/>
-      </w:pPr>
-    </w:p>
+    <w:p/>
     <w:p>
       <w:r>
         <w:t xml:space="preserve">At first a command call is dormant, so that you get a chance to fill in its parameters. Then you can run the command call. A command call can only be run once (see the article </w:t>
@@ -1394,11 +1270,7 @@
         <w:t>).</w:t>
       </w:r>
     </w:p>
-    <w:p>
-      <w:pPr>
-        <w:pStyle w:val="Spacing"/>
-      </w:pPr>
-    </w:p>
+    <w:p/>
     <w:p>
       <w:r>
         <w:t xml:space="preserve">A command call selects its command definition with a </w:t>
@@ -1422,11 +1294,7 @@
         <w:t>, and the call will always be its own individual object for which the command definition is a prototype.</w:t>
       </w:r>
     </w:p>
-    <w:p>
-      <w:pPr>
-        <w:pStyle w:val="Spacing"/>
-      </w:pPr>
-    </w:p>
+    <w:p/>
     <w:p>
       <w:pPr>
         <w:ind w:left="568"/>
@@ -1457,11 +1325,7 @@
         <w:t>A command call has a diamond shape, which stands for execution:</w:t>
       </w:r>
     </w:p>
-    <w:p>
-      <w:pPr>
-        <w:pStyle w:val="Spacing"/>
-      </w:pPr>
-    </w:p>
+    <w:p/>
     <w:p>
       <w:pPr>
         <w:ind w:left="852"/>
@@ -1520,21 +1384,13 @@
         </w:drawing>
       </w:r>
     </w:p>
-    <w:p>
-      <w:pPr>
-        <w:pStyle w:val="Spacing"/>
-      </w:pPr>
-    </w:p>
+    <w:p/>
     <w:p>
       <w:r>
         <w:t>A call redirects its class to its definition. So a call is an active command symbol with a definition line:</w:t>
       </w:r>
     </w:p>
-    <w:p>
-      <w:pPr>
-        <w:pStyle w:val="Spacing"/>
-      </w:pPr>
-    </w:p>
+    <w:p/>
     <w:p>
       <w:pPr>
         <w:ind w:left="852"/>
@@ -1593,21 +1449,13 @@
         </w:drawing>
       </w:r>
     </w:p>
-    <w:p>
-      <w:pPr>
-        <w:pStyle w:val="Spacing"/>
-      </w:pPr>
-    </w:p>
+    <w:p/>
     <w:p>
       <w:r>
         <w:t>Because the definition is the prototype of the call, and not the same object as the call, a dashed class line needs to be used to point out the definition of a call.</w:t>
       </w:r>
     </w:p>
-    <w:p>
-      <w:pPr>
-        <w:pStyle w:val="Spacing"/>
-      </w:pPr>
-    </w:p>
+    <w:p/>
     <w:p>
       <w:r>
         <w:t>A call does not have to be placed inside another command. It can also be placed inside an object, in case of which somebody has to run the executable object manually.</w:t>
@@ -1652,21 +1500,13 @@
         <w:t>redirection.</w:t>
       </w:r>
     </w:p>
-    <w:p>
-      <w:pPr>
-        <w:pStyle w:val="Spacing"/>
-      </w:pPr>
-    </w:p>
+    <w:p/>
     <w:p>
       <w:r>
         <w:t>A command reference is usually inactive. But a command reference can also be active.</w:t>
       </w:r>
     </w:p>
-    <w:p>
-      <w:pPr>
-        <w:pStyle w:val="Spacing"/>
-      </w:pPr>
-    </w:p>
+    <w:p/>
     <w:p>
       <w:r>
         <w:t xml:space="preserve">The handy thing about command reference, is that it makes you able keep the operation to execute variable. The target of the command reference is variable. When you </w:t>
@@ -1681,11 +1521,7 @@
         <w:t xml:space="preserve"> a command reference, then the target of the command reference determines which command is called. So calling a command reference means calling a variable command definition.</w:t>
       </w:r>
     </w:p>
-    <w:p>
-      <w:pPr>
-        <w:pStyle w:val="Spacing"/>
-      </w:pPr>
-    </w:p>
+    <w:p/>
     <w:p>
       <w:r>
         <w:t>A command reference represents the same object as the object pointed to. So t</w:t>
@@ -1697,11 +1533,7 @@
         <w:t>command reference’s contents are the exact same objects as that of the command object it points to.</w:t>
       </w:r>
     </w:p>
-    <w:p>
-      <w:pPr>
-        <w:pStyle w:val="Spacing"/>
-      </w:pPr>
-    </w:p>
+    <w:p/>
     <w:p>
       <w:r>
         <w:t xml:space="preserve">A command reference can also redirect to yet another command reference, creating multiple command object redirections. The target of the last </w:t>
@@ -1719,21 +1551,13 @@
         <w:t>command reference.</w:t>
       </w:r>
     </w:p>
-    <w:p>
-      <w:pPr>
-        <w:pStyle w:val="Spacing"/>
-      </w:pPr>
-    </w:p>
+    <w:p/>
     <w:p>
       <w:r>
         <w:t>Both the command reference and its target can be either active or inactive.</w:t>
       </w:r>
     </w:p>
-    <w:p>
-      <w:pPr>
-        <w:pStyle w:val="Spacing"/>
-      </w:pPr>
-    </w:p>
+    <w:p/>
     <w:p>
       <w:r>
         <w:t xml:space="preserve">An </w:t>
@@ -1775,11 +1599,7 @@
         <w:t xml:space="preserve"> be executed, but only function as a prototype.</w:t>
       </w:r>
     </w:p>
-    <w:p>
-      <w:pPr>
-        <w:pStyle w:val="Spacing"/>
-      </w:pPr>
-    </w:p>
+    <w:p/>
     <w:p>
       <w:r>
         <w:t xml:space="preserve">You can not execute an </w:t>
@@ -1828,11 +1648,7 @@
         <w:t>A command reference is displayed in a diagram as a diamond or square connected to another diamond or square with a solid line.</w:t>
       </w:r>
     </w:p>
-    <w:p>
-      <w:pPr>
-        <w:pStyle w:val="Spacing"/>
-      </w:pPr>
-    </w:p>
+    <w:p/>
     <w:p>
       <w:pPr>
         <w:ind w:left="852"/>
@@ -1891,11 +1707,7 @@
         </w:drawing>
       </w:r>
     </w:p>
-    <w:p>
-      <w:pPr>
-        <w:pStyle w:val="Spacing"/>
-      </w:pPr>
-    </w:p>
+    <w:p/>
     <w:p>
       <w:r>
         <w:t xml:space="preserve">It does not matter whether it is squares or diamonds, because the only difference between a square and a diamond, is that a square can </w:t>
@@ -1919,11 +1731,7 @@
         <w:t>.</w:t>
       </w:r>
     </w:p>
-    <w:p>
-      <w:pPr>
-        <w:pStyle w:val="Spacing"/>
-      </w:pPr>
-    </w:p>
+    <w:p/>
     <w:p>
       <w:pPr>
         <w:ind w:left="852"/>
@@ -1982,21 +1790,13 @@
         </w:drawing>
       </w:r>
     </w:p>
-    <w:p>
-      <w:pPr>
-        <w:pStyle w:val="Spacing"/>
-      </w:pPr>
-    </w:p>
+    <w:p/>
     <w:p>
       <w:r>
         <w:t>Direction of the line must be indicated with an access mark, unless the line is going outwards:</w:t>
       </w:r>
     </w:p>
-    <w:p>
-      <w:pPr>
-        <w:pStyle w:val="Spacing"/>
-      </w:pPr>
-    </w:p>
+    <w:p/>
     <w:p>
       <w:pPr>
         <w:ind w:left="852"/>
@@ -2055,21 +1855,13 @@
         </w:drawing>
       </w:r>
     </w:p>
-    <w:p>
-      <w:pPr>
-        <w:pStyle w:val="Spacing"/>
-      </w:pPr>
-    </w:p>
+    <w:p/>
     <w:p>
       <w:r>
         <w:t>You can not execute an active command object through an inactive command reference.</w:t>
       </w:r>
     </w:p>
-    <w:p>
-      <w:pPr>
-        <w:pStyle w:val="Spacing"/>
-      </w:pPr>
-    </w:p>
+    <w:p/>
     <w:p>
       <w:pPr>
         <w:ind w:left="852"/>
@@ -2129,11 +1921,7 @@
         </w:drawing>
       </w:r>
     </w:p>
-    <w:p>
-      <w:pPr>
-        <w:pStyle w:val="Spacing"/>
-      </w:pPr>
-    </w:p>
+    <w:p/>
     <w:p>
       <w:r>
         <w:t xml:space="preserve">But with an executable reference to an inactive reference to an executable command you </w:t>
@@ -2148,11 +1936,7 @@
         <w:t>execute the command object again.</w:t>
       </w:r>
     </w:p>
-    <w:p>
-      <w:pPr>
-        <w:pStyle w:val="Spacing"/>
-      </w:pPr>
-    </w:p>
+    <w:p/>
     <w:p>
       <w:pPr>
         <w:ind w:left="852"/>
@@ -2251,11 +2035,7 @@
         <w:t>clause.</w:t>
       </w:r>
     </w:p>
-    <w:p>
-      <w:pPr>
-        <w:pStyle w:val="Spacing"/>
-      </w:pPr>
-    </w:p>
+    <w:p/>
     <w:p>
       <w:r>
         <w:t xml:space="preserve">A clause can be </w:t>
@@ -2297,51 +2077,31 @@
         <w:t>.</w:t>
       </w:r>
     </w:p>
-    <w:p>
-      <w:pPr>
-        <w:pStyle w:val="Spacing"/>
-      </w:pPr>
-    </w:p>
+    <w:p/>
     <w:p>
       <w:r>
         <w:t xml:space="preserve">A clause is always created as long as the parent command is created. </w:t>
       </w:r>
     </w:p>
-    <w:p>
-      <w:pPr>
-        <w:pStyle w:val="Spacing"/>
-      </w:pPr>
-    </w:p>
+    <w:p/>
     <w:p>
       <w:r>
         <w:t>A clause does not redirect its definition, because then it would be a command call.</w:t>
       </w:r>
     </w:p>
-    <w:p>
-      <w:pPr>
-        <w:pStyle w:val="Spacing"/>
-      </w:pPr>
-    </w:p>
+    <w:p/>
     <w:p>
       <w:r>
         <w:t>A clause does not redirect its object, because then it would be a command reference.</w:t>
       </w:r>
     </w:p>
-    <w:p>
-      <w:pPr>
-        <w:pStyle w:val="Spacing"/>
-      </w:pPr>
-    </w:p>
+    <w:p/>
     <w:p>
       <w:r>
         <w:t>A clause is never situated inside an object, or it would not be a clause.</w:t>
       </w:r>
     </w:p>
-    <w:p>
-      <w:pPr>
-        <w:pStyle w:val="Spacing"/>
-      </w:pPr>
-    </w:p>
+    <w:p/>
     <w:p>
       <w:r>
         <w:t>Clauses are like command definitions, therefore they can have parameters just like command definitions.</w:t>
@@ -2360,21 +2120,13 @@
         <w:t>A clause is a command, defined within a command.</w:t>
       </w:r>
     </w:p>
-    <w:p>
-      <w:pPr>
-        <w:pStyle w:val="Spacing"/>
-      </w:pPr>
-    </w:p>
+    <w:p/>
     <w:p>
       <w:r>
         <w:t>An active clause is shown in a diagram as a diamond placed inside a command symbol:</w:t>
       </w:r>
     </w:p>
-    <w:p>
-      <w:pPr>
-        <w:pStyle w:val="Spacing"/>
-      </w:pPr>
-    </w:p>
+    <w:p/>
     <w:p>
       <w:pPr>
         <w:ind w:left="852"/>
@@ -2433,11 +2185,7 @@
         </w:drawing>
       </w:r>
     </w:p>
-    <w:p>
-      <w:pPr>
-        <w:pStyle w:val="Spacing"/>
-      </w:pPr>
-    </w:p>
+    <w:p/>
     <w:p>
       <w:r>
         <w:t xml:space="preserve">An </w:t>
@@ -2452,11 +2200,7 @@
         <w:t xml:space="preserve"> clause is shown in a diagram as a square inside a command symbol.</w:t>
       </w:r>
     </w:p>
-    <w:p>
-      <w:pPr>
-        <w:pStyle w:val="Spacing"/>
-      </w:pPr>
-    </w:p>
+    <w:p/>
     <w:p>
       <w:pPr>
         <w:ind w:left="852"/>
@@ -2515,21 +2259,13 @@
         </w:drawing>
       </w:r>
     </w:p>
-    <w:p>
-      <w:pPr>
-        <w:pStyle w:val="Spacing"/>
-      </w:pPr>
-    </w:p>
+    <w:p/>
     <w:p>
       <w:r>
         <w:t>A clause can just as well be placed inside a diamond, instead of a square:</w:t>
       </w:r>
     </w:p>
-    <w:p>
-      <w:pPr>
-        <w:pStyle w:val="Spacing"/>
-      </w:pPr>
-    </w:p>
+    <w:p/>
     <w:p>
       <w:pPr>
         <w:ind w:left="852"/>
@@ -2588,31 +2324,19 @@
         </w:drawing>
       </w:r>
     </w:p>
-    <w:p>
-      <w:pPr>
-        <w:pStyle w:val="Spacing"/>
-      </w:pPr>
-    </w:p>
+    <w:p/>
     <w:p>
       <w:r>
         <w:t>A clause will never redirect its definition or object to another command.</w:t>
       </w:r>
     </w:p>
-    <w:p>
-      <w:pPr>
-        <w:pStyle w:val="Spacing"/>
-      </w:pPr>
-    </w:p>
+    <w:p/>
     <w:p>
       <w:r>
         <w:t>Clauses can have parameters, just like command definitions:</w:t>
       </w:r>
     </w:p>
-    <w:p>
-      <w:pPr>
-        <w:pStyle w:val="Spacing"/>
-      </w:pPr>
-    </w:p>
+    <w:p/>
     <w:p>
       <w:pPr>
         <w:ind w:left="852"/>
@@ -2735,21 +2459,13 @@
         <w:t>A clause is a command defined within a command.</w:t>
       </w:r>
     </w:p>
-    <w:p>
-      <w:pPr>
-        <w:pStyle w:val="Spacing"/>
-      </w:pPr>
-    </w:p>
+    <w:p/>
     <w:p>
       <w:r>
         <w:t>An inactive clause is shown in a diagram as a square inside another command symbol.</w:t>
       </w:r>
     </w:p>
-    <w:p>
-      <w:pPr>
-        <w:pStyle w:val="Spacing"/>
-      </w:pPr>
-    </w:p>
+    <w:p/>
     <w:p>
       <w:pPr>
         <w:ind w:left="852"/>
@@ -2808,21 +2524,13 @@
         </w:drawing>
       </w:r>
     </w:p>
-    <w:p>
-      <w:pPr>
-        <w:pStyle w:val="Spacing"/>
-      </w:pPr>
-    </w:p>
+    <w:p/>
     <w:p>
       <w:r>
         <w:t>A clause can just as well be placed inside a diamond, instead of a square:</w:t>
       </w:r>
     </w:p>
-    <w:p>
-      <w:pPr>
-        <w:pStyle w:val="Spacing"/>
-      </w:pPr>
-    </w:p>
+    <w:p/>
     <w:p>
       <w:pPr>
         <w:ind w:left="852"/>
@@ -2881,11 +2589,7 @@
         </w:drawing>
       </w:r>
     </w:p>
-    <w:p>
-      <w:pPr>
-        <w:pStyle w:val="Spacing"/>
-      </w:pPr>
-    </w:p>
+    <w:p/>
     <w:p>
       <w:r>
         <w:t>A clause will never redirect its definition or object to another command.</w:t>
@@ -2930,21 +2634,13 @@
         <w:t>clause executes when its parent command is executed.</w:t>
       </w:r>
     </w:p>
-    <w:p>
-      <w:pPr>
-        <w:pStyle w:val="Spacing"/>
-      </w:pPr>
-    </w:p>
+    <w:p/>
     <w:p>
       <w:r>
         <w:t>An active clause is actually more primitive than a command call, but command call was explained first, because it is more commonly used.</w:t>
       </w:r>
     </w:p>
-    <w:p>
-      <w:pPr>
-        <w:pStyle w:val="Spacing"/>
-      </w:pPr>
-    </w:p>
+    <w:p/>
     <w:p>
       <w:r>
         <w:t xml:space="preserve">An active clause is like a call and a definition at the same time. It is </w:t>
@@ -2979,21 +2675,13 @@
         <w:t>have a class. Because an active clause has its own definition, its contents are totally arbitrary and definable by the author of the parent command, unlike calls, whose contents comply with the definition, that they call.</w:t>
       </w:r>
     </w:p>
-    <w:p>
-      <w:pPr>
-        <w:pStyle w:val="Spacing"/>
-      </w:pPr>
-    </w:p>
+    <w:p/>
     <w:p>
       <w:r>
         <w:t>An active clause can not be redirected, because that would turn it into a command reference and not make it be an active clause anymore.</w:t>
       </w:r>
     </w:p>
-    <w:p>
-      <w:pPr>
-        <w:pStyle w:val="Spacing"/>
-      </w:pPr>
-    </w:p>
+    <w:p/>
     <w:p>
       <w:r>
         <w:t>Active clauses can freely be used, to put a frame around a piece of code inside a command. In that case, the whole command will still do exactly the same thing.</w:t>
@@ -3027,31 +2715,19 @@
         <w:t>. The current article demonstrates its expression in a diagram.</w:t>
       </w:r>
     </w:p>
-    <w:p>
-      <w:pPr>
-        <w:pStyle w:val="Spacing"/>
-      </w:pPr>
-    </w:p>
+    <w:p/>
     <w:p>
       <w:r>
         <w:t>A clause is a command defined within a command.</w:t>
       </w:r>
     </w:p>
-    <w:p>
-      <w:pPr>
-        <w:pStyle w:val="Spacing"/>
-      </w:pPr>
-    </w:p>
+    <w:p/>
     <w:p>
       <w:r>
         <w:t>An active clause is shown in a diagram as a diamond placed inside a command symbol:</w:t>
       </w:r>
     </w:p>
-    <w:p>
-      <w:pPr>
-        <w:pStyle w:val="Spacing"/>
-      </w:pPr>
-    </w:p>
+    <w:p/>
     <w:p>
       <w:pPr>
         <w:ind w:left="852"/>
@@ -3110,21 +2786,13 @@
         </w:drawing>
       </w:r>
     </w:p>
-    <w:p>
-      <w:pPr>
-        <w:pStyle w:val="Spacing"/>
-      </w:pPr>
-    </w:p>
+    <w:p/>
     <w:p>
       <w:r>
         <w:t>A clause can just as well be placed inside another diamond, instead of a square:</w:t>
       </w:r>
     </w:p>
-    <w:p>
-      <w:pPr>
-        <w:pStyle w:val="Spacing"/>
-      </w:pPr>
-    </w:p>
+    <w:p/>
     <w:p>
       <w:pPr>
         <w:ind w:left="852"/>
@@ -3183,31 +2851,19 @@
         </w:drawing>
       </w:r>
     </w:p>
-    <w:p>
-      <w:pPr>
-        <w:pStyle w:val="Spacing"/>
-      </w:pPr>
-    </w:p>
+    <w:p/>
     <w:p>
       <w:r>
         <w:t>A clause will never redirect its definition or object to another command.</w:t>
       </w:r>
     </w:p>
-    <w:p>
-      <w:pPr>
-        <w:pStyle w:val="Spacing"/>
-      </w:pPr>
-    </w:p>
+    <w:p/>
     <w:p>
       <w:r>
         <w:t>Active clauses can freely be used to put a frame around a piece of code inside a command. In that case the whole command will still do exactly the same thing:</w:t>
       </w:r>
     </w:p>
-    <w:p>
-      <w:pPr>
-        <w:pStyle w:val="Spacing"/>
-      </w:pPr>
-    </w:p>
+    <w:p/>
     <w:p>
       <w:pPr>
         <w:ind w:left="852"/>
@@ -3344,11 +3000,7 @@
         <w:t>Commands are executable objects that can freely move around. You have to start thinking of an executable object more like an object, that just happens to be executable. You are going to have to see an execution much, much more like an executable object that can be situated anywhere and referenced from anywhere. You can put the executable object inside another object. You can reference an executable object. Yes, you can put an executable object inside a command definition. But you can also put an executable object inside a class.</w:t>
       </w:r>
     </w:p>
-    <w:p>
-      <w:pPr>
-        <w:pStyle w:val="Spacing"/>
-      </w:pPr>
-    </w:p>
+    <w:p/>
     <w:p>
       <w:r>
         <w:t xml:space="preserve">You can run an execution inside an object, sort of like having an execution run inside a specific folder. You can also run the execution inside your user object and sort of take it along with you, </w:t>
@@ -3362,11 +3014,7 @@
         <w:t xml:space="preserve"> you go into the digital world. You can also run an execution globally on a site.</w:t>
       </w:r>
     </w:p>
-    <w:p>
-      <w:pPr>
-        <w:pStyle w:val="Spacing"/>
-      </w:pPr>
-    </w:p>
+    <w:p/>
     <w:p>
       <w:r>
         <w:t>Executions can also be placed in a list. No problem. You can run each item in the list individually.</w:t>
@@ -3385,11 +3033,7 @@
         <w:t>You can put the executable object inside another object:</w:t>
       </w:r>
     </w:p>
-    <w:p>
-      <w:pPr>
-        <w:pStyle w:val="Spacing"/>
-      </w:pPr>
-    </w:p>
+    <w:p/>
     <w:p>
       <w:pPr>
         <w:ind w:left="852"/>
@@ -3449,21 +3093,13 @@
         </w:drawing>
       </w:r>
     </w:p>
-    <w:p>
-      <w:pPr>
-        <w:pStyle w:val="Spacing"/>
-      </w:pPr>
-    </w:p>
+    <w:p/>
     <w:p>
       <w:r>
         <w:t>You can reference an executable object:</w:t>
       </w:r>
     </w:p>
-    <w:p>
-      <w:pPr>
-        <w:pStyle w:val="Spacing"/>
-      </w:pPr>
-    </w:p>
+    <w:p/>
     <w:p>
       <w:pPr>
         <w:ind w:left="852"/>
@@ -3523,21 +3159,13 @@
         </w:drawing>
       </w:r>
     </w:p>
-    <w:p>
-      <w:pPr>
-        <w:pStyle w:val="Spacing"/>
-      </w:pPr>
-    </w:p>
+    <w:p/>
     <w:p>
       <w:r>
         <w:t>Yes, you can put an executable object inside a command definition:</w:t>
       </w:r>
     </w:p>
-    <w:p>
-      <w:pPr>
-        <w:pStyle w:val="Spacing"/>
-      </w:pPr>
-    </w:p>
+    <w:p/>
     <w:p>
       <w:pPr>
         <w:ind w:left="852"/>
@@ -3597,21 +3225,13 @@
         </w:drawing>
       </w:r>
     </w:p>
-    <w:p>
-      <w:pPr>
-        <w:pStyle w:val="Spacing"/>
-      </w:pPr>
-    </w:p>
+    <w:p/>
     <w:p>
       <w:r>
         <w:t>But you can also put an executable object inside a class:</w:t>
       </w:r>
     </w:p>
-    <w:p>
-      <w:pPr>
-        <w:pStyle w:val="Spacing"/>
-      </w:pPr>
-    </w:p>
+    <w:p/>
     <w:p>
       <w:pPr>
         <w:ind w:left="852"/>
@@ -3671,21 +3291,13 @@
         </w:drawing>
       </w:r>
     </w:p>
-    <w:p>
-      <w:pPr>
-        <w:pStyle w:val="Spacing"/>
-      </w:pPr>
-    </w:p>
+    <w:p/>
     <w:p>
       <w:r>
         <w:t>You can run an execution inside an object, sort of like having an execution run inside a specific folder:</w:t>
       </w:r>
     </w:p>
-    <w:p>
-      <w:pPr>
-        <w:pStyle w:val="Spacing"/>
-      </w:pPr>
-    </w:p>
+    <w:p/>
     <w:p>
       <w:pPr>
         <w:ind w:left="852"/>
@@ -3745,11 +3357,7 @@
         </w:drawing>
       </w:r>
     </w:p>
-    <w:p>
-      <w:pPr>
-        <w:pStyle w:val="Spacing"/>
-      </w:pPr>
-    </w:p>
+    <w:p/>
     <w:p>
       <w:r>
         <w:t xml:space="preserve">You can also run the execution inside your user object and sort of take it along with you, </w:t>
@@ -3763,21 +3371,13 @@
         <w:t xml:space="preserve"> you go into the digital world.</w:t>
       </w:r>
     </w:p>
-    <w:p>
-      <w:pPr>
-        <w:pStyle w:val="Spacing"/>
-      </w:pPr>
-    </w:p>
+    <w:p/>
     <w:p>
       <w:r>
         <w:t>You can also run an execution globally on a site.</w:t>
       </w:r>
     </w:p>
-    <w:p>
-      <w:pPr>
-        <w:pStyle w:val="Spacing"/>
-      </w:pPr>
-    </w:p>
+    <w:p/>
     <w:p>
       <w:pPr>
         <w:ind w:left="852"/>
@@ -3837,21 +3437,13 @@
         </w:drawing>
       </w:r>
     </w:p>
-    <w:p>
-      <w:pPr>
-        <w:pStyle w:val="Spacing"/>
-      </w:pPr>
-    </w:p>
+    <w:p/>
     <w:p>
       <w:r>
         <w:t>Executions can also be placed in a list. No problem. You can run each item in the list individually.</w:t>
       </w:r>
     </w:p>
-    <w:p>
-      <w:pPr>
-        <w:pStyle w:val="Spacing"/>
-      </w:pPr>
-    </w:p>
+    <w:p/>
     <w:p>
       <w:pPr>
         <w:ind w:left="852"/>
@@ -3924,11 +3516,7 @@
         <w:t>Any part of a system can be changed, so an inactive command can be edited and changed to an executable command and back again.</w:t>
       </w:r>
     </w:p>
-    <w:p>
-      <w:pPr>
-        <w:pStyle w:val="Spacing"/>
-      </w:pPr>
-    </w:p>
+    <w:p/>
     <w:p>
       <w:r>
         <w:t xml:space="preserve">When you design a command definition, you might want to do it using an active command object, and test it once by running the active command definition. After that you can change it to an </w:t>
@@ -3952,11 +3540,7 @@
         <w:t xml:space="preserve"> to an active command, then you can not run it again, because the command object has already been run. Others might still have a reference to the execution to be able to read its output. If you want to run the command definition again, you are going to have to make a call to it instead.</w:t>
       </w:r>
     </w:p>
-    <w:p>
-      <w:pPr>
-        <w:pStyle w:val="Spacing"/>
-      </w:pPr>
-    </w:p>
+    <w:p/>
     <w:p>
       <w:r>
         <w:t xml:space="preserve">If you change an inactive command definition to an executable command definition, then you can all of a sudden </w:t>
@@ -3990,21 +3574,13 @@
         <w:t>has already explained these effect conceptually. The current article further clarifies it with diagrams.</w:t>
       </w:r>
     </w:p>
-    <w:p>
-      <w:pPr>
-        <w:pStyle w:val="Spacing"/>
-      </w:pPr>
-    </w:p>
+    <w:p/>
     <w:p>
       <w:r>
         <w:t>When you design a command definition, you might want to do it using an active command object:</w:t>
       </w:r>
     </w:p>
-    <w:p>
-      <w:pPr>
-        <w:pStyle w:val="Spacing"/>
-      </w:pPr>
-    </w:p>
+    <w:p/>
     <w:p>
       <w:pPr>
         <w:ind w:left="852"/>
@@ -4064,21 +3640,13 @@
         </w:drawing>
       </w:r>
     </w:p>
-    <w:p>
-      <w:pPr>
-        <w:pStyle w:val="Spacing"/>
-      </w:pPr>
-    </w:p>
+    <w:p/>
     <w:p>
       <w:r>
         <w:t>and test it once by running the active command definition:</w:t>
       </w:r>
     </w:p>
-    <w:p>
-      <w:pPr>
-        <w:pStyle w:val="Spacing"/>
-      </w:pPr>
-    </w:p>
+    <w:p/>
     <w:p>
       <w:pPr>
         <w:ind w:left="852"/>
@@ -4138,21 +3706,13 @@
         </w:drawing>
       </w:r>
     </w:p>
-    <w:p>
-      <w:pPr>
-        <w:pStyle w:val="Spacing"/>
-      </w:pPr>
-    </w:p>
+    <w:p/>
     <w:p>
       <w:r>
         <w:t>After that you can change it to an inactive command definition and give it the appropriate default values.</w:t>
       </w:r>
     </w:p>
-    <w:p>
-      <w:pPr>
-        <w:pStyle w:val="Spacing"/>
-      </w:pPr>
-    </w:p>
+    <w:p/>
     <w:p>
       <w:pPr>
         <w:ind w:left="852"/>
@@ -4212,21 +3772,13 @@
         </w:drawing>
       </w:r>
     </w:p>
-    <w:p>
-      <w:pPr>
-        <w:pStyle w:val="Spacing"/>
-      </w:pPr>
-    </w:p>
+    <w:p/>
     <w:p>
       <w:r>
         <w:t>If you decide to change the inactive command definition back to an active command, then you can not run it again, because the command object has already run:</w:t>
       </w:r>
     </w:p>
-    <w:p>
-      <w:pPr>
-        <w:pStyle w:val="Spacing"/>
-      </w:pPr>
-    </w:p>
+    <w:p/>
     <w:p>
       <w:pPr>
         <w:ind w:left="852"/>
@@ -4286,31 +3838,19 @@
         </w:drawing>
       </w:r>
     </w:p>
-    <w:p>
-      <w:pPr>
-        <w:pStyle w:val="Spacing"/>
-      </w:pPr>
-    </w:p>
+    <w:p/>
     <w:p>
       <w:r>
         <w:t>Others might still have a reference to it to be able to read its output.</w:t>
       </w:r>
     </w:p>
-    <w:p>
-      <w:pPr>
-        <w:pStyle w:val="Spacing"/>
-      </w:pPr>
-    </w:p>
+    <w:p/>
     <w:p>
       <w:r>
         <w:t>If you want to run the command definition again, you are going to have to make a call to it instead:</w:t>
       </w:r>
     </w:p>
-    <w:p>
-      <w:pPr>
-        <w:pStyle w:val="Spacing"/>
-      </w:pPr>
-    </w:p>
+    <w:p/>
     <w:p>
       <w:pPr>
         <w:ind w:left="852"/>
@@ -4370,21 +3910,13 @@
         </w:drawing>
       </w:r>
     </w:p>
-    <w:p>
-      <w:pPr>
-        <w:pStyle w:val="Spacing"/>
-      </w:pPr>
-    </w:p>
+    <w:p/>
     <w:p>
       <w:r>
         <w:t>If you change an inactive command definition to an executable command definition:</w:t>
       </w:r>
     </w:p>
-    <w:p>
-      <w:pPr>
-        <w:pStyle w:val="Spacing"/>
-      </w:pPr>
-    </w:p>
+    <w:p/>
     <w:p>
       <w:pPr>
         <w:ind w:left="852"/>
@@ -4444,11 +3976,7 @@
         </w:drawing>
       </w:r>
     </w:p>
-    <w:p>
-      <w:pPr>
-        <w:pStyle w:val="Spacing"/>
-      </w:pPr>
-    </w:p>
+    <w:p/>
     <w:p>
       <w:r>
         <w:t xml:space="preserve">then you can all of a sudden </w:t>
@@ -4491,31 +4019,19 @@
         <w:t xml:space="preserve"> command. </w:t>
       </w:r>
     </w:p>
-    <w:p>
-      <w:pPr>
-        <w:pStyle w:val="Spacing"/>
-      </w:pPr>
-    </w:p>
+    <w:p/>
     <w:p>
       <w:r>
         <w:t>A parent command automatically executes its sub-commands. After a sub-command completes, the process returns to the parent command, which will then continue, executing the next sub-command.</w:t>
       </w:r>
     </w:p>
-    <w:p>
-      <w:pPr>
-        <w:pStyle w:val="Spacing"/>
-      </w:pPr>
-    </w:p>
+    <w:p/>
     <w:p>
       <w:r>
         <w:t>Inside a command, usually just more commands are invoked.</w:t>
       </w:r>
     </w:p>
-    <w:p>
-      <w:pPr>
-        <w:pStyle w:val="Spacing"/>
-      </w:pPr>
-    </w:p>
+    <w:p/>
     <w:p>
       <w:r>
         <w:t xml:space="preserve">There are only a few commands that do something other than execute other commands. Those are special commands, that perform a machine instruction: an operation that is executed by the CPU, the central processing unit of the computer. On top of those special commands, a few basic commands exist, like </w:t>
@@ -4523,6 +4039,9 @@
       <w:r>
         <w:rPr>
           <w:rStyle w:val="CodeChar"/>
+          <w:rFonts w:asciiTheme="minorHAnsi" w:hAnsiTheme="minorHAnsi"/>
+          <w:b/>
+          <w:bCs/>
         </w:rPr>
         <w:t>If</w:t>
       </w:r>
@@ -4532,6 +4051,9 @@
       <w:r>
         <w:rPr>
           <w:rStyle w:val="CodeChar"/>
+          <w:rFonts w:asciiTheme="minorHAnsi" w:hAnsiTheme="minorHAnsi"/>
+          <w:b/>
+          <w:bCs/>
         </w:rPr>
         <w:t xml:space="preserve">For </w:t>
       </w:r>
@@ -4539,11 +4061,7 @@
         <w:t>loops, that control the flow of a program, making the next command to call dependent on a condition.</w:t>
       </w:r>
     </w:p>
-    <w:p>
-      <w:pPr>
-        <w:pStyle w:val="Spacing"/>
-      </w:pPr>
-    </w:p>
+    <w:p/>
     <w:p>
       <w:r>
         <w:t xml:space="preserve">But basically, a command just calls more commands. Machine instructions, arithmetic operators, comparative and </w:t>
@@ -4559,6 +4077,9 @@
       <w:r>
         <w:rPr>
           <w:rStyle w:val="CodeChar"/>
+          <w:rFonts w:asciiTheme="minorHAnsi" w:hAnsiTheme="minorHAnsi"/>
+          <w:b/>
+          <w:bCs/>
         </w:rPr>
         <w:t xml:space="preserve">If </w:t>
       </w:r>
@@ -4568,6 +4089,9 @@
       <w:r>
         <w:rPr>
           <w:rStyle w:val="CodeChar"/>
+          <w:rFonts w:asciiTheme="minorHAnsi" w:hAnsiTheme="minorHAnsi"/>
+          <w:b/>
+          <w:bCs/>
         </w:rPr>
         <w:t>For</w:t>
       </w:r>
@@ -4584,17 +4108,8 @@
         <w:t>.</w:t>
       </w:r>
     </w:p>
-    <w:p>
-      <w:pPr>
-        <w:pStyle w:val="Spacing"/>
-      </w:pPr>
-    </w:p>
-    <w:p>
-      <w:pPr>
-        <w:rPr>
-          <w:sz w:val="16"/>
-        </w:rPr>
-      </w:pPr>
+    <w:p/>
+    <w:p>
       <w:r>
         <w:t>Apart from sub-commands, a command can also contain data.</w:t>
       </w:r>
@@ -4602,45 +4117,24 @@
         <w:br/>
       </w:r>
       <w:r>
-        <w:rPr>
-          <w:sz w:val="16"/>
-        </w:rPr>
         <w:t xml:space="preserve">(Inactive clauses and </w:t>
       </w:r>
       <w:r>
-        <w:rPr>
-          <w:sz w:val="16"/>
-        </w:rPr>
         <w:t xml:space="preserve">inactive </w:t>
       </w:r>
       <w:r>
-        <w:rPr>
-          <w:sz w:val="16"/>
-        </w:rPr>
         <w:t xml:space="preserve">command references </w:t>
       </w:r>
       <w:r>
-        <w:rPr>
-          <w:sz w:val="16"/>
-        </w:rPr>
         <w:t xml:space="preserve">for instance </w:t>
       </w:r>
       <w:r>
-        <w:rPr>
-          <w:sz w:val="16"/>
-        </w:rPr>
         <w:t>are also considered data, and are not sub-commands</w:t>
       </w:r>
       <w:r>
-        <w:rPr>
-          <w:sz w:val="16"/>
-        </w:rPr>
         <w:t>, because they do not execute</w:t>
       </w:r>
       <w:r>
-        <w:rPr>
-          <w:sz w:val="16"/>
-        </w:rPr>
         <w:t>.)</w:t>
       </w:r>
     </w:p>
@@ -4666,21 +4160,13 @@
         <w:t xml:space="preserve"> commands: command calls, active clauses or active command references.</w:t>
       </w:r>
     </w:p>
-    <w:p>
-      <w:pPr>
-        <w:pStyle w:val="Spacing"/>
-      </w:pPr>
-    </w:p>
+    <w:p/>
     <w:p>
       <w:r>
         <w:t>Below is a picture of two sub-commands inside an inactive command:</w:t>
       </w:r>
     </w:p>
-    <w:p>
-      <w:pPr>
-        <w:pStyle w:val="Spacing"/>
-      </w:pPr>
-    </w:p>
+    <w:p/>
     <w:p>
       <w:pPr>
         <w:ind w:left="852"/>
@@ -4739,11 +4225,7 @@
         </w:drawing>
       </w:r>
     </w:p>
-    <w:p>
-      <w:pPr>
-        <w:pStyle w:val="Spacing"/>
-      </w:pPr>
-    </w:p>
+    <w:p/>
     <w:p>
       <w:r>
         <w:t xml:space="preserve">The </w:t>
@@ -4751,6 +4233,9 @@
       <w:r>
         <w:rPr>
           <w:rStyle w:val="CodeChar"/>
+          <w:rFonts w:asciiTheme="minorHAnsi" w:hAnsiTheme="minorHAnsi"/>
+          <w:b/>
+          <w:bCs/>
         </w:rPr>
         <w:t xml:space="preserve">Parent Command </w:t>
       </w:r>
@@ -4760,6 +4245,9 @@
       <w:r>
         <w:rPr>
           <w:rStyle w:val="CodeChar"/>
+          <w:rFonts w:asciiTheme="minorHAnsi" w:hAnsiTheme="minorHAnsi"/>
+          <w:b/>
+          <w:bCs/>
         </w:rPr>
         <w:t>Parent Command</w:t>
       </w:r>
@@ -4769,6 +4257,9 @@
       <w:r>
         <w:rPr>
           <w:rStyle w:val="CodeChar"/>
+          <w:rFonts w:asciiTheme="minorHAnsi" w:hAnsiTheme="minorHAnsi"/>
+          <w:b/>
+          <w:bCs/>
         </w:rPr>
         <w:t>Parent Command</w:t>
       </w:r>
@@ -4785,21 +4276,13 @@
         <w:t>, because it does not redirect its command definition.</w:t>
       </w:r>
     </w:p>
-    <w:p>
-      <w:pPr>
-        <w:pStyle w:val="Spacing"/>
-      </w:pPr>
-    </w:p>
+    <w:p/>
     <w:p>
       <w:r>
         <w:t>Below is a picture of two sub-commands inside an active command:</w:t>
       </w:r>
     </w:p>
-    <w:p>
-      <w:pPr>
-        <w:pStyle w:val="Spacing"/>
-      </w:pPr>
-    </w:p>
+    <w:p/>
     <w:p>
       <w:pPr>
         <w:ind w:left="852"/>
@@ -4858,11 +4341,7 @@
         </w:drawing>
       </w:r>
     </w:p>
-    <w:p>
-      <w:pPr>
-        <w:pStyle w:val="Spacing"/>
-      </w:pPr>
-    </w:p>
+    <w:p/>
     <w:p>
       <w:r>
         <w:t xml:space="preserve">It is the same picture as the other diagram, only now the </w:t>
@@ -4870,6 +4349,9 @@
       <w:r>
         <w:rPr>
           <w:rStyle w:val="CodeChar"/>
+          <w:rFonts w:asciiTheme="minorHAnsi" w:hAnsiTheme="minorHAnsi"/>
+          <w:b/>
+          <w:bCs/>
         </w:rPr>
         <w:t xml:space="preserve">Parent Command </w:t>
       </w:r>
@@ -4970,21 +4452,13 @@
         <w:t xml:space="preserve"> or no execution at all.</w:t>
       </w:r>
     </w:p>
-    <w:p>
-      <w:pPr>
-        <w:pStyle w:val="Spacing"/>
-      </w:pPr>
-    </w:p>
+    <w:p/>
     <w:p>
       <w:r>
         <w:t>So each execution is represented by its own individual executable object.</w:t>
       </w:r>
     </w:p>
-    <w:p>
-      <w:pPr>
-        <w:pStyle w:val="Spacing"/>
-      </w:pPr>
-    </w:p>
+    <w:p/>
     <w:p>
       <w:pPr>
         <w:rPr>
@@ -5023,11 +4497,7 @@
         <w:t>execution:</w:t>
       </w:r>
     </w:p>
-    <w:p>
-      <w:pPr>
-        <w:pStyle w:val="Spacing"/>
-      </w:pPr>
-    </w:p>
+    <w:p/>
     <w:p>
       <w:pPr>
         <w:ind w:left="852"/>
@@ -5087,11 +4557,7 @@
         </w:drawing>
       </w:r>
     </w:p>
-    <w:p>
-      <w:pPr>
-        <w:pStyle w:val="Spacing"/>
-      </w:pPr>
-    </w:p>
+    <w:p/>
     <w:p>
       <w:r>
         <w:t xml:space="preserve">An executable object never stands for multiple executions, just one </w:t>
@@ -5105,11 +4571,7 @@
         <w:t xml:space="preserve"> or no execution at all.</w:t>
       </w:r>
     </w:p>
-    <w:p>
-      <w:pPr>
-        <w:pStyle w:val="Spacing"/>
-      </w:pPr>
-    </w:p>
+    <w:p/>
     <w:p>
       <w:r>
         <w:t xml:space="preserve">The same command object can be displayed in the diagram multiple times. In that case, automatic containment will add a symbol to the diagram, that the multiple references to the same command object will converge to, so that a single symbol in the diagram is selected to represent the command object itself, while the </w:t>
@@ -5118,11 +4580,7 @@
         <w:t>other ones are just references.</w:t>
       </w:r>
     </w:p>
-    <w:p>
-      <w:pPr>
-        <w:pStyle w:val="Spacing"/>
-      </w:pPr>
-    </w:p>
+    <w:p/>
     <w:p>
       <w:pPr>
         <w:ind w:left="852"/>
@@ -5182,11 +4640,7 @@
         </w:drawing>
       </w:r>
     </w:p>
-    <w:p>
-      <w:pPr>
-        <w:pStyle w:val="Spacing"/>
-      </w:pPr>
-    </w:p>
+    <w:p/>
     <w:p>
       <w:r>
         <w:t>So it is not so, that each diamond in the diagram represents its own individual command execution.</w:t>
@@ -5251,11 +4705,7 @@
         <w:t>. The current article only shows the concept in a diagram.</w:t>
       </w:r>
     </w:p>
-    <w:p>
-      <w:pPr>
-        <w:pStyle w:val="Spacing"/>
-      </w:pPr>
-    </w:p>
+    <w:p/>
     <w:p>
       <w:pPr>
         <w:ind w:left="852"/>
@@ -5315,11 +4765,7 @@
         </w:drawing>
       </w:r>
     </w:p>
-    <w:p>
-      <w:pPr>
-        <w:pStyle w:val="Spacing"/>
-      </w:pPr>
-    </w:p>
+    <w:p/>
     <w:p>
       <w:pPr>
         <w:ind w:left="568"/>
@@ -5378,11 +4824,7 @@
         <w:t>).</w:t>
       </w:r>
     </w:p>
-    <w:p>
-      <w:pPr>
-        <w:pStyle w:val="Spacing"/>
-      </w:pPr>
-    </w:p>
+    <w:p/>
     <w:p>
       <w:r>
         <w:t xml:space="preserve">But </w:t>
@@ -5408,6 +4850,9 @@
       <w:r>
         <w:rPr>
           <w:rStyle w:val="CodeChar"/>
+          <w:rFonts w:asciiTheme="minorHAnsi" w:hAnsiTheme="minorHAnsi"/>
+          <w:b/>
+          <w:bCs/>
         </w:rPr>
         <w:t xml:space="preserve">Object Out </w:t>
       </w:r>
@@ -5417,6 +4862,9 @@
       <w:r>
         <w:rPr>
           <w:rStyle w:val="CodeChar"/>
+          <w:rFonts w:asciiTheme="minorHAnsi" w:hAnsiTheme="minorHAnsi"/>
+          <w:b/>
+          <w:bCs/>
         </w:rPr>
         <w:t xml:space="preserve">Object Out </w:t>
       </w:r>
@@ -5446,11 +4894,7 @@
         <w:t>).</w:t>
       </w:r>
     </w:p>
-    <w:p>
-      <w:pPr>
-        <w:pStyle w:val="Spacing"/>
-      </w:pPr>
-    </w:p>
+    <w:p/>
     <w:p>
       <w:pPr>
         <w:ind w:left="852"/>
@@ -5510,11 +4954,7 @@
         </w:drawing>
       </w:r>
     </w:p>
-    <w:p>
-      <w:pPr>
-        <w:pStyle w:val="Spacing"/>
-      </w:pPr>
-    </w:p>
+    <w:p/>
     <w:p>
       <w:r>
         <w:t xml:space="preserve">But </w:t>
@@ -5538,11 +4978,7 @@
         <w:t>be referenced might be made public.</w:t>
       </w:r>
     </w:p>
-    <w:p>
-      <w:pPr>
-        <w:pStyle w:val="Spacing"/>
-      </w:pPr>
-    </w:p>
+    <w:p/>
     <w:p>
       <w:pPr>
         <w:ind w:left="852"/>
@@ -5602,11 +5038,7 @@
         </w:drawing>
       </w:r>
     </w:p>
-    <w:p>
-      <w:pPr>
-        <w:pStyle w:val="Spacing"/>
-      </w:pPr>
-    </w:p>
+    <w:p/>
     <w:p>
       <w:pPr>
         <w:rPr>
@@ -5619,6 +5051,9 @@
       <w:r>
         <w:rPr>
           <w:rStyle w:val="CodeChar"/>
+          <w:rFonts w:asciiTheme="minorHAnsi" w:hAnsiTheme="minorHAnsi"/>
+          <w:b/>
+          <w:bCs/>
         </w:rPr>
         <w:t xml:space="preserve">Object Out </w:t>
       </w:r>
@@ -5630,42 +5065,30 @@
       <w:pPr>
         <w:pStyle w:val="Heading3"/>
       </w:pPr>
+      <w:r>
+        <w:t>Reading &amp; Writing Parameters</w:t>
+      </w:r>
       <w:bookmarkStart w:id="0" w:name="_GoBack"/>
       <w:bookmarkEnd w:id="0"/>
-      <w:r>
-        <w:t>Reading &amp; Writing Parameters</w:t>
-      </w:r>
     </w:p>
     <w:p>
       <w:r>
         <w:t>Whether a parameter of a command can be read or written at all is access-controlled. This access control determines whether a parameter is for instance input or output.</w:t>
       </w:r>
     </w:p>
-    <w:p>
-      <w:pPr>
-        <w:pStyle w:val="Spacing"/>
-      </w:pPr>
-    </w:p>
+    <w:p/>
     <w:p>
       <w:r>
         <w:t>Before a command is run you can mess about with the parameters all you want.</w:t>
       </w:r>
     </w:p>
-    <w:p>
-      <w:pPr>
-        <w:pStyle w:val="Spacing"/>
-      </w:pPr>
-    </w:p>
+    <w:p/>
     <w:p>
       <w:r>
         <w:t>During the execution of a command you can not read or write anything.</w:t>
       </w:r>
     </w:p>
-    <w:p>
-      <w:pPr>
-        <w:pStyle w:val="Spacing"/>
-      </w:pPr>
-    </w:p>
+    <w:p/>
     <w:p>
       <w:r>
         <w:t>After a command has executed, you can not change the parameters, just out of practical reasons, because it is more practical for the parameters to keep visualizing the state they were in after the command was run.</w:t>
@@ -5696,21 +5119,13 @@
         <w:t>- After execution you can only read</w:t>
       </w:r>
     </w:p>
-    <w:p>
-      <w:pPr>
-        <w:pStyle w:val="Spacing"/>
-      </w:pPr>
-    </w:p>
+    <w:p/>
     <w:p>
       <w:r>
         <w:t>A command definition’s parameter values are public, so if you can reach the definition, you can basically change its parameter values, and mess about with them all you want. This needs to be access controlled, but how this should be done is not yet determined.</w:t>
       </w:r>
     </w:p>
-    <w:p>
-      <w:pPr>
-        <w:pStyle w:val="Spacing"/>
-      </w:pPr>
-    </w:p>
+    <w:p/>
     <w:p>
       <w:pPr>
         <w:rPr>
@@ -6495,12 +5910,13 @@
   <w:style w:type="paragraph" w:default="1" w:styleId="Normal">
     <w:name w:val="Normal"/>
     <w:qFormat/>
-    <w:rsid w:val="003271FC"/>
+    <w:rsid w:val="00F7420C"/>
     <w:pPr>
       <w:ind w:left="567"/>
     </w:pPr>
     <w:rPr>
-      <w:rFonts w:ascii="Tahoma" w:hAnsi="Tahoma"/>
+      <w:rFonts w:ascii="Calibri" w:hAnsi="Calibri"/>
+      <w:sz w:val="22"/>
       <w:szCs w:val="26"/>
     </w:rPr>
   </w:style>
@@ -6521,7 +5937,6 @@
       <w:i/>
       <w:iCs/>
       <w:color w:val="FFFFFF"/>
-      <w:sz w:val="22"/>
       <w:szCs w:val="36"/>
     </w:rPr>
   </w:style>
@@ -6561,7 +5976,6 @@
       <w:rFonts w:cs="Arial"/>
       <w:b/>
       <w:bCs/>
-      <w:sz w:val="22"/>
     </w:rPr>
   </w:style>
   <w:style w:type="paragraph" w:styleId="Heading4">
@@ -6578,7 +5992,6 @@
     <w:rPr>
       <w:bCs/>
       <w:i/>
-      <w:sz w:val="22"/>
       <w:szCs w:val="28"/>
     </w:rPr>
   </w:style>
@@ -6614,7 +6027,6 @@
       <w:rFonts w:ascii="Times New Roman" w:hAnsi="Times New Roman"/>
       <w:b/>
       <w:bCs/>
-      <w:sz w:val="22"/>
       <w:szCs w:val="22"/>
     </w:rPr>
   </w:style>
@@ -7075,7 +6487,6 @@
       <w:i/>
       <w:iCs/>
       <w:color w:val="C0C0C0"/>
-      <w:sz w:val="22"/>
       <w:szCs w:val="24"/>
     </w:rPr>
   </w:style>

</xml_diff>

<commit_message>
Circle Language Spec: Commands: Main Concepts: Manually mark trigger words in red (words that may express things quite strongly).
</commit_message>
<xml_diff>
--- a/1.1. Circle Language Spec/07. Commands/1. Commands Main Concepts.docx
+++ b/1.1. Circle Language Spec/07. Commands/1. Commands Main Concepts.docx
@@ -209,7 +209,16 @@
         <w:t xml:space="preserve">But </w:t>
       </w:r>
       <w:r>
-        <w:t xml:space="preserve">in the </w:t>
+        <w:t xml:space="preserve">in </w:t>
+      </w:r>
+      <w:r>
+        <w:rPr>
+          <w:color w:val="FF0000"/>
+        </w:rPr>
+        <w:t>the</w:t>
+      </w:r>
+      <w:r>
+        <w:t xml:space="preserve"> </w:t>
       </w:r>
       <w:r>
         <w:rPr>
@@ -359,7 +368,13 @@
         <w:t xml:space="preserve">replace </w:t>
       </w:r>
       <w:r>
-        <w:t xml:space="preserve">the procedure by </w:t>
+        <w:rPr>
+          <w:color w:val="FF0000"/>
+        </w:rPr>
+        <w:t>the</w:t>
+      </w:r>
+      <w:r>
+        <w:t xml:space="preserve"> procedure by </w:t>
       </w:r>
       <w:r>
         <w:t xml:space="preserve">an object, whose </w:t>
@@ -407,7 +422,16 @@
         <w:t xml:space="preserve">then hides complexity </w:t>
       </w:r>
       <w:r>
-        <w:t xml:space="preserve">of the input and output </w:t>
+        <w:t xml:space="preserve">of </w:t>
+      </w:r>
+      <w:r>
+        <w:rPr>
+          <w:color w:val="FF0000"/>
+        </w:rPr>
+        <w:t>the</w:t>
+      </w:r>
+      <w:r>
+        <w:t xml:space="preserve"> input and output </w:t>
       </w:r>
       <w:r>
         <w:rPr>
@@ -425,7 +449,13 @@
         <w:t xml:space="preserve">better hides </w:t>
       </w:r>
       <w:r>
-        <w:t xml:space="preserve">the </w:t>
+        <w:rPr>
+          <w:color w:val="FF0000"/>
+        </w:rPr>
+        <w:t>the</w:t>
+      </w:r>
+      <w:r>
+        <w:t xml:space="preserve"> </w:t>
       </w:r>
       <w:r>
         <w:rPr>
@@ -440,7 +470,13 @@
         <w:rPr>
           <w:color w:val="FF0000"/>
         </w:rPr>
-        <w:t xml:space="preserve">the </w:t>
+        <w:t>the</w:t>
+      </w:r>
+      <w:r>
+        <w:rPr>
+          <w:color w:val="FF0000"/>
+        </w:rPr>
+        <w:t xml:space="preserve"> </w:t>
       </w:r>
       <w:r>
         <w:t xml:space="preserve">procedure </w:t>
@@ -509,7 +545,16 @@
         <w:t xml:space="preserve">able to </w:t>
       </w:r>
       <w:r>
-        <w:t xml:space="preserve">plug-in the </w:t>
+        <w:t xml:space="preserve">plug-in </w:t>
+      </w:r>
+      <w:r>
+        <w:rPr>
+          <w:color w:val="FF0000"/>
+        </w:rPr>
+        <w:t>the</w:t>
+      </w:r>
+      <w:r>
+        <w:t xml:space="preserve"> </w:t>
       </w:r>
       <w:r>
         <w:t>process</w:t>
@@ -578,7 +623,16 @@
     <w:p/>
     <w:p>
       <w:r>
-        <w:t xml:space="preserve">In the </w:t>
+        <w:t xml:space="preserve">In </w:t>
+      </w:r>
+      <w:r>
+        <w:rPr>
+          <w:color w:val="FF0000"/>
+        </w:rPr>
+        <w:t>the</w:t>
+      </w:r>
+      <w:r>
+        <w:t xml:space="preserve"> </w:t>
       </w:r>
       <w:r>
         <w:rPr>
@@ -639,7 +693,13 @@
         <w:t xml:space="preserve">has </w:t>
       </w:r>
       <w:r>
-        <w:t xml:space="preserve">the </w:t>
+        <w:rPr>
+          <w:color w:val="FF0000"/>
+        </w:rPr>
+        <w:t>the</w:t>
+      </w:r>
+      <w:r>
+        <w:t xml:space="preserve"> </w:t>
       </w:r>
       <w:r>
         <w:rPr>
@@ -687,7 +747,19 @@
         <w:rPr>
           <w:color w:val="FF0000"/>
         </w:rPr>
-        <w:t xml:space="preserve">has all the complexity </w:t>
+        <w:t xml:space="preserve">has all </w:t>
+      </w:r>
+      <w:r>
+        <w:rPr>
+          <w:color w:val="FF0000"/>
+        </w:rPr>
+        <w:t>the</w:t>
+      </w:r>
+      <w:r>
+        <w:rPr>
+          <w:color w:val="FF0000"/>
+        </w:rPr>
+        <w:t xml:space="preserve"> complexity </w:t>
       </w:r>
       <w:r>
         <w:t xml:space="preserve">hiding and linkage </w:t>
@@ -744,7 +816,13 @@
         <w:rPr>
           <w:color w:val="FF0000"/>
         </w:rPr>
-        <w:t xml:space="preserve">the </w:t>
+        <w:t>the</w:t>
+      </w:r>
+      <w:r>
+        <w:rPr>
+          <w:color w:val="FF0000"/>
+        </w:rPr>
+        <w:t xml:space="preserve"> </w:t>
       </w:r>
       <w:r>
         <w:t>base procedure from another command.</w:t>
@@ -933,7 +1011,19 @@
         <w:rPr>
           <w:color w:val="FF0000"/>
         </w:rPr>
-        <w:t xml:space="preserve">it has all the capabilities </w:t>
+        <w:t xml:space="preserve">it has all </w:t>
+      </w:r>
+      <w:r>
+        <w:rPr>
+          <w:color w:val="FF0000"/>
+        </w:rPr>
+        <w:t>the</w:t>
+      </w:r>
+      <w:r>
+        <w:rPr>
+          <w:color w:val="FF0000"/>
+        </w:rPr>
+        <w:t xml:space="preserve"> capabilities </w:t>
       </w:r>
       <w:r>
         <w:t>of an object.</w:t>
@@ -999,7 +1089,13 @@
         <w:rPr>
           <w:color w:val="FF0000"/>
         </w:rPr>
-        <w:t>all the</w:t>
+        <w:t xml:space="preserve">all </w:t>
+      </w:r>
+      <w:r>
+        <w:rPr>
+          <w:color w:val="FF0000"/>
+        </w:rPr>
+        <w:t>the</w:t>
       </w:r>
       <w:r>
         <w:t xml:space="preserve"> </w:t>
@@ -1029,7 +1125,19 @@
         <w:rPr>
           <w:color w:val="FF0000"/>
         </w:rPr>
-        <w:t xml:space="preserve">has the special </w:t>
+        <w:t xml:space="preserve">has </w:t>
+      </w:r>
+      <w:r>
+        <w:rPr>
+          <w:color w:val="FF0000"/>
+        </w:rPr>
+        <w:t>the</w:t>
+      </w:r>
+      <w:r>
+        <w:rPr>
+          <w:color w:val="FF0000"/>
+        </w:rPr>
+        <w:t xml:space="preserve"> special </w:t>
       </w:r>
       <w:r>
         <w:t xml:space="preserve">property, that it </w:t>
@@ -1401,7 +1509,31 @@
         <w:t xml:space="preserve">to set </w:t>
       </w:r>
       <w:r>
-        <w:t xml:space="preserve">the input of the command. After the command </w:t>
+        <w:rPr>
+          <w:color w:val="FF0000"/>
+        </w:rPr>
+        <w:t>the</w:t>
+      </w:r>
+      <w:r>
+        <w:t xml:space="preserve"> input of </w:t>
+      </w:r>
+      <w:r>
+        <w:rPr>
+          <w:color w:val="FF0000"/>
+        </w:rPr>
+        <w:t>the</w:t>
+      </w:r>
+      <w:r>
+        <w:t xml:space="preserve"> command. After </w:t>
+      </w:r>
+      <w:r>
+        <w:rPr>
+          <w:color w:val="FF0000"/>
+        </w:rPr>
+        <w:t>the</w:t>
+      </w:r>
+      <w:r>
+        <w:t xml:space="preserve"> command </w:t>
       </w:r>
       <w:r>
         <w:rPr>
@@ -1410,7 +1542,16 @@
         <w:t>is</w:t>
       </w:r>
       <w:r>
-        <w:t xml:space="preserve"> run, the execution </w:t>
+        <w:t xml:space="preserve"> run, </w:t>
+      </w:r>
+      <w:r>
+        <w:rPr>
+          <w:color w:val="FF0000"/>
+        </w:rPr>
+        <w:t>the</w:t>
+      </w:r>
+      <w:r>
+        <w:t xml:space="preserve"> execution </w:t>
       </w:r>
       <w:r>
         <w:rPr>
@@ -1482,7 +1623,13 @@
         <w:t xml:space="preserve">Only when </w:t>
       </w:r>
       <w:r>
-        <w:t xml:space="preserve">the executable object </w:t>
+        <w:rPr>
+          <w:color w:val="FF0000"/>
+        </w:rPr>
+        <w:t>the</w:t>
+      </w:r>
+      <w:r>
+        <w:t xml:space="preserve"> executable object </w:t>
       </w:r>
       <w:r>
         <w:rPr>
@@ -1527,7 +1674,16 @@
         <w:t>cannot</w:t>
       </w:r>
       <w:r>
-        <w:t xml:space="preserve"> run the </w:t>
+        <w:t xml:space="preserve"> run </w:t>
+      </w:r>
+      <w:r>
+        <w:rPr>
+          <w:color w:val="FF0000"/>
+        </w:rPr>
+        <w:t>the</w:t>
+      </w:r>
+      <w:r>
+        <w:t xml:space="preserve"> </w:t>
       </w:r>
       <w:r>
         <w:rPr>
@@ -1551,7 +1707,16 @@
         <w:t xml:space="preserve"> want </w:t>
       </w:r>
       <w:r>
-        <w:t xml:space="preserve">to run the command again, </w:t>
+        <w:t xml:space="preserve">to run </w:t>
+      </w:r>
+      <w:r>
+        <w:rPr>
+          <w:color w:val="FF0000"/>
+        </w:rPr>
+        <w:t>the</w:t>
+      </w:r>
+      <w:r>
+        <w:t xml:space="preserve"> command again, </w:t>
       </w:r>
       <w:r>
         <w:rPr>
@@ -1572,7 +1737,16 @@
         <w:t>have to</w:t>
       </w:r>
       <w:r>
-        <w:t xml:space="preserve"> create a new command object with the </w:t>
+        <w:t xml:space="preserve"> create a new command object with </w:t>
+      </w:r>
+      <w:r>
+        <w:rPr>
+          <w:color w:val="FF0000"/>
+        </w:rPr>
+        <w:t>the</w:t>
+      </w:r>
+      <w:r>
+        <w:t xml:space="preserve"> </w:t>
       </w:r>
       <w:r>
         <w:rPr>
@@ -1630,7 +1804,13 @@
         <w:t xml:space="preserve">means </w:t>
       </w:r>
       <w:r>
-        <w:t xml:space="preserve">the </w:t>
+        <w:rPr>
+          <w:color w:val="FF0000"/>
+        </w:rPr>
+        <w:t>the</w:t>
+      </w:r>
+      <w:r>
+        <w:t xml:space="preserve"> </w:t>
       </w:r>
       <w:r>
         <w:rPr>
@@ -1663,7 +1843,13 @@
         <w:rPr>
           <w:color w:val="FF0000"/>
         </w:rPr>
-        <w:t xml:space="preserve">The reason why </w:t>
+        <w:t>The</w:t>
+      </w:r>
+      <w:r>
+        <w:rPr>
+          <w:color w:val="FF0000"/>
+        </w:rPr>
+        <w:t xml:space="preserve"> reason why </w:t>
       </w:r>
       <w:r>
         <w:t xml:space="preserve">a command object </w:t>
@@ -1693,7 +1879,22 @@
         <w:t xml:space="preserve">gives all </w:t>
       </w:r>
       <w:r>
-        <w:t xml:space="preserve">the referrers a chance to read the execution’s output, </w:t>
+        <w:rPr>
+          <w:color w:val="FF0000"/>
+        </w:rPr>
+        <w:t>the</w:t>
+      </w:r>
+      <w:r>
+        <w:t xml:space="preserve"> referrers a chance to read </w:t>
+      </w:r>
+      <w:r>
+        <w:rPr>
+          <w:color w:val="FF0000"/>
+        </w:rPr>
+        <w:t>the</w:t>
+      </w:r>
+      <w:r>
+        <w:t xml:space="preserve"> execution’s output, </w:t>
       </w:r>
       <w:r>
         <w:rPr>
@@ -1771,7 +1972,34 @@
         <w:t xml:space="preserve">ybody can </w:t>
       </w:r>
       <w:r>
-        <w:t xml:space="preserve">read the output of the command. The command object </w:t>
+        <w:t xml:space="preserve">read </w:t>
+      </w:r>
+      <w:r>
+        <w:rPr>
+          <w:color w:val="FF0000"/>
+        </w:rPr>
+        <w:t>the</w:t>
+      </w:r>
+      <w:r>
+        <w:t xml:space="preserve"> output of </w:t>
+      </w:r>
+      <w:r>
+        <w:rPr>
+          <w:color w:val="FF0000"/>
+        </w:rPr>
+        <w:t>the</w:t>
+      </w:r>
+      <w:r>
+        <w:t xml:space="preserve"> command. </w:t>
+      </w:r>
+      <w:r>
+        <w:rPr>
+          <w:color w:val="FF0000"/>
+        </w:rPr>
+        <w:t>The</w:t>
+      </w:r>
+      <w:r>
+        <w:t xml:space="preserve"> command object </w:t>
       </w:r>
       <w:r>
         <w:rPr>
@@ -2011,7 +2239,13 @@
         <w:rPr>
           <w:color w:val="FF0000"/>
         </w:rPr>
-        <w:t xml:space="preserve">the </w:t>
+        <w:t>the</w:t>
+      </w:r>
+      <w:r>
+        <w:rPr>
+          <w:color w:val="FF0000"/>
+        </w:rPr>
+        <w:t xml:space="preserve"> </w:t>
       </w:r>
       <w:r>
         <w:t xml:space="preserve">symbol for </w:t>
@@ -2232,7 +2466,13 @@
         <w:rPr>
           <w:color w:val="FF0000"/>
         </w:rPr>
-        <w:t xml:space="preserve">the </w:t>
+        <w:t>the</w:t>
+      </w:r>
+      <w:r>
+        <w:rPr>
+          <w:color w:val="FF0000"/>
+        </w:rPr>
+        <w:t xml:space="preserve"> </w:t>
       </w:r>
       <w:r>
         <w:t xml:space="preserve">symbol for a command </w:t>
@@ -2349,7 +2589,16 @@
         <w:t xml:space="preserve"> </w:t>
       </w:r>
       <w:r>
-        <w:t>and the class of an object.</w:t>
+        <w:t xml:space="preserve">and </w:t>
+      </w:r>
+      <w:r>
+        <w:rPr>
+          <w:color w:val="FF0000"/>
+        </w:rPr>
+        <w:t>the</w:t>
+      </w:r>
+      <w:r>
+        <w:t xml:space="preserve"> class of an object.</w:t>
       </w:r>
     </w:p>
     <w:p/>
@@ -2430,7 +2679,16 @@
         <w:t>is</w:t>
       </w:r>
       <w:r>
-        <w:t xml:space="preserve"> called the </w:t>
+        <w:t xml:space="preserve"> called </w:t>
+      </w:r>
+      <w:r>
+        <w:rPr>
+          <w:color w:val="FF0000"/>
+        </w:rPr>
+        <w:t>the</w:t>
+      </w:r>
+      <w:r>
+        <w:t xml:space="preserve"> </w:t>
       </w:r>
       <w:r>
         <w:rPr>
@@ -2445,7 +2703,16 @@
         <w:t>definition</w:t>
       </w:r>
       <w:r>
-        <w:t xml:space="preserve">. The command </w:t>
+        <w:t xml:space="preserve">. </w:t>
+      </w:r>
+      <w:r>
+        <w:rPr>
+          <w:color w:val="FF0000"/>
+        </w:rPr>
+        <w:t>The</w:t>
+      </w:r>
+      <w:r>
+        <w:t xml:space="preserve"> command </w:t>
       </w:r>
       <w:r>
         <w:t>definition</w:t>
@@ -2460,7 +2727,22 @@
         <w:t xml:space="preserve">describes </w:t>
       </w:r>
       <w:r>
-        <w:t xml:space="preserve">the procedure of the command and </w:t>
+        <w:rPr>
+          <w:color w:val="FF0000"/>
+        </w:rPr>
+        <w:t>the</w:t>
+      </w:r>
+      <w:r>
+        <w:t xml:space="preserve"> procedure of </w:t>
+      </w:r>
+      <w:r>
+        <w:rPr>
+          <w:color w:val="FF0000"/>
+        </w:rPr>
+        <w:t>the</w:t>
+      </w:r>
+      <w:r>
+        <w:t xml:space="preserve"> command and </w:t>
       </w:r>
       <w:r>
         <w:rPr>
@@ -2469,7 +2751,25 @@
         <w:t xml:space="preserve">how to link </w:t>
       </w:r>
       <w:r>
-        <w:t xml:space="preserve">objects to the command. Commands with the </w:t>
+        <w:t xml:space="preserve">objects to </w:t>
+      </w:r>
+      <w:r>
+        <w:rPr>
+          <w:color w:val="FF0000"/>
+        </w:rPr>
+        <w:t>the</w:t>
+      </w:r>
+      <w:r>
+        <w:t xml:space="preserve"> command. Commands with </w:t>
+      </w:r>
+      <w:r>
+        <w:rPr>
+          <w:color w:val="FF0000"/>
+        </w:rPr>
+        <w:t>the</w:t>
+      </w:r>
+      <w:r>
+        <w:t xml:space="preserve"> </w:t>
       </w:r>
       <w:r>
         <w:rPr>
@@ -2493,7 +2793,13 @@
         <w:t xml:space="preserve">contain </w:t>
       </w:r>
       <w:r>
-        <w:t xml:space="preserve">the </w:t>
+        <w:rPr>
+          <w:color w:val="FF0000"/>
+        </w:rPr>
+        <w:t>the</w:t>
+      </w:r>
+      <w:r>
+        <w:t xml:space="preserve"> </w:t>
       </w:r>
       <w:r>
         <w:rPr>
@@ -2517,7 +2823,16 @@
         <w:t>will</w:t>
       </w:r>
       <w:r>
-        <w:t xml:space="preserve"> have the </w:t>
+        <w:t xml:space="preserve"> have </w:t>
+      </w:r>
+      <w:r>
+        <w:rPr>
+          <w:color w:val="FF0000"/>
+        </w:rPr>
+        <w:t>the</w:t>
+      </w:r>
+      <w:r>
+        <w:t xml:space="preserve"> </w:t>
       </w:r>
       <w:r>
         <w:rPr>
@@ -2541,7 +2856,13 @@
         <w:t xml:space="preserve">not </w:t>
       </w:r>
       <w:r>
-        <w:t xml:space="preserve">the </w:t>
+        <w:rPr>
+          <w:color w:val="FF0000"/>
+        </w:rPr>
+        <w:t>the</w:t>
+      </w:r>
+      <w:r>
+        <w:t xml:space="preserve"> </w:t>
       </w:r>
       <w:r>
         <w:rPr>
@@ -2550,7 +2871,25 @@
         <w:t>same</w:t>
       </w:r>
       <w:r>
-        <w:t xml:space="preserve"> data. The values of the attributes </w:t>
+        <w:t xml:space="preserve"> data. </w:t>
+      </w:r>
+      <w:r>
+        <w:rPr>
+          <w:color w:val="FF0000"/>
+        </w:rPr>
+        <w:t>The</w:t>
+      </w:r>
+      <w:r>
+        <w:t xml:space="preserve"> values of </w:t>
+      </w:r>
+      <w:r>
+        <w:rPr>
+          <w:color w:val="FF0000"/>
+        </w:rPr>
+        <w:t>the</w:t>
+      </w:r>
+      <w:r>
+        <w:t xml:space="preserve"> attributes </w:t>
       </w:r>
       <w:r>
         <w:rPr>
@@ -2619,7 +2958,16 @@
         <w:t xml:space="preserve">each individual </w:t>
       </w:r>
       <w:r>
-        <w:t xml:space="preserve">command object. But initially the command object </w:t>
+        <w:t xml:space="preserve">command object. But initially </w:t>
+      </w:r>
+      <w:r>
+        <w:rPr>
+          <w:color w:val="FF0000"/>
+        </w:rPr>
+        <w:t>the</w:t>
+      </w:r>
+      <w:r>
+        <w:t xml:space="preserve"> command object </w:t>
       </w:r>
       <w:r>
         <w:rPr>
@@ -2646,13 +2994,31 @@
         <w:t xml:space="preserve">replica </w:t>
       </w:r>
       <w:r>
-        <w:t xml:space="preserve">of the </w:t>
+        <w:t xml:space="preserve">of </w:t>
+      </w:r>
+      <w:r>
+        <w:rPr>
+          <w:color w:val="FF0000"/>
+        </w:rPr>
+        <w:t>the</w:t>
+      </w:r>
+      <w:r>
+        <w:t xml:space="preserve"> </w:t>
       </w:r>
       <w:r>
         <w:t>definition</w:t>
       </w:r>
       <w:r>
-        <w:t xml:space="preserve">. The </w:t>
+        <w:t xml:space="preserve">. </w:t>
+      </w:r>
+      <w:r>
+        <w:rPr>
+          <w:color w:val="FF0000"/>
+        </w:rPr>
+        <w:t>The</w:t>
+      </w:r>
+      <w:r>
+        <w:t xml:space="preserve"> </w:t>
       </w:r>
       <w:r>
         <w:t>definition</w:t>
@@ -2670,7 +3036,10 @@
         <w:t>as a default.</w:t>
       </w:r>
     </w:p>
-    <w:p/>
+    <w:p>
+      <w:bookmarkStart w:id="0" w:name="_GoBack"/>
+      <w:bookmarkEnd w:id="0"/>
+    </w:p>
     <w:p>
       <w:r>
         <w:t xml:space="preserve">A command, that </w:t>
@@ -2721,7 +3090,16 @@
         <w:t xml:space="preserve">individual </w:t>
       </w:r>
       <w:r>
-        <w:t xml:space="preserve">calls to the command, that </w:t>
+        <w:t xml:space="preserve">calls to </w:t>
+      </w:r>
+      <w:r>
+        <w:rPr>
+          <w:color w:val="FF0000"/>
+        </w:rPr>
+        <w:t>the</w:t>
+      </w:r>
+      <w:r>
+        <w:t xml:space="preserve"> command, that </w:t>
       </w:r>
       <w:r>
         <w:rPr>
@@ -2730,7 +3108,13 @@
         <w:t xml:space="preserve">use </w:t>
       </w:r>
       <w:r>
-        <w:t xml:space="preserve">the command as a </w:t>
+        <w:rPr>
+          <w:color w:val="FF0000"/>
+        </w:rPr>
+        <w:t>the</w:t>
+      </w:r>
+      <w:r>
+        <w:t xml:space="preserve"> command as a </w:t>
       </w:r>
       <w:r>
         <w:t>definition</w:t>
@@ -2872,7 +3256,16 @@
         <w:t xml:space="preserve">can </w:t>
       </w:r>
       <w:r>
-        <w:t>be the prototype for another object:</w:t>
+        <w:t xml:space="preserve">be </w:t>
+      </w:r>
+      <w:r>
+        <w:rPr>
+          <w:color w:val="FF0000"/>
+        </w:rPr>
+        <w:t>the</w:t>
+      </w:r>
+      <w:r>
+        <w:t xml:space="preserve"> prototype for another object:</w:t>
       </w:r>
     </w:p>
     <w:p/>
@@ -3250,7 +3643,16 @@
         <w:t xml:space="preserve">not </w:t>
       </w:r>
       <w:r>
-        <w:t xml:space="preserve">be copied to the concept of commands. This </w:t>
+        <w:t xml:space="preserve">be copied to </w:t>
+      </w:r>
+      <w:r>
+        <w:rPr>
+          <w:color w:val="FF0000"/>
+        </w:rPr>
+        <w:t>the</w:t>
+      </w:r>
+      <w:r>
+        <w:t xml:space="preserve"> concept of commands. This </w:t>
       </w:r>
       <w:r>
         <w:rPr>
@@ -3433,7 +3835,16 @@
         <w:t>is</w:t>
       </w:r>
       <w:r>
-        <w:t xml:space="preserve"> the </w:t>
+        <w:t xml:space="preserve"> </w:t>
+      </w:r>
+      <w:r>
+        <w:rPr>
+          <w:color w:val="FF0000"/>
+        </w:rPr>
+        <w:t>the</w:t>
+      </w:r>
+      <w:r>
+        <w:t xml:space="preserve"> </w:t>
       </w:r>
       <w:r>
         <w:t>execution</w:t>
@@ -3514,7 +3925,16 @@
         <w:t>definition</w:t>
       </w:r>
       <w:r>
-        <w:t xml:space="preserve"> and objects of a class, with the addition, that a call </w:t>
+        <w:t xml:space="preserve"> and objects of a class, with </w:t>
+      </w:r>
+      <w:r>
+        <w:rPr>
+          <w:color w:val="FF0000"/>
+        </w:rPr>
+        <w:t>the</w:t>
+      </w:r>
+      <w:r>
+        <w:t xml:space="preserve"> addition, that a call </w:t>
       </w:r>
       <w:r>
         <w:rPr>
@@ -3592,7 +4012,16 @@
     <w:p/>
     <w:p>
       <w:r>
-        <w:t xml:space="preserve">Initially, the call </w:t>
+        <w:t xml:space="preserve">Initially, </w:t>
+      </w:r>
+      <w:r>
+        <w:rPr>
+          <w:color w:val="FF0000"/>
+        </w:rPr>
+        <w:t>the</w:t>
+      </w:r>
+      <w:r>
+        <w:t xml:space="preserve"> call </w:t>
       </w:r>
       <w:r>
         <w:rPr>
@@ -3625,7 +4054,16 @@
         <w:t>definition</w:t>
       </w:r>
       <w:r>
-        <w:t xml:space="preserve">. However, the data of command </w:t>
+        <w:t xml:space="preserve">. However, </w:t>
+      </w:r>
+      <w:r>
+        <w:rPr>
+          <w:color w:val="FF0000"/>
+        </w:rPr>
+        <w:t>the</w:t>
+      </w:r>
+      <w:r>
+        <w:t xml:space="preserve"> data of command </w:t>
       </w:r>
       <w:r>
         <w:t>definition</w:t>
@@ -3640,7 +4078,25 @@
         <w:t xml:space="preserve">only functions </w:t>
       </w:r>
       <w:r>
-        <w:t xml:space="preserve">as a default configuration. The data of the call object </w:t>
+        <w:t xml:space="preserve">as a default configuration. </w:t>
+      </w:r>
+      <w:r>
+        <w:rPr>
+          <w:color w:val="FF0000"/>
+        </w:rPr>
+        <w:t>The</w:t>
+      </w:r>
+      <w:r>
+        <w:t xml:space="preserve"> data of </w:t>
+      </w:r>
+      <w:r>
+        <w:rPr>
+          <w:color w:val="FF0000"/>
+        </w:rPr>
+        <w:t>the</w:t>
+      </w:r>
+      <w:r>
+        <w:t xml:space="preserve"> call object </w:t>
       </w:r>
       <w:r>
         <w:rPr>
@@ -3757,7 +4213,16 @@
         <w:t xml:space="preserve"> can </w:t>
       </w:r>
       <w:r>
-        <w:t xml:space="preserve">run the command call. A command call </w:t>
+        <w:t xml:space="preserve">run </w:t>
+      </w:r>
+      <w:r>
+        <w:rPr>
+          <w:color w:val="FF0000"/>
+        </w:rPr>
+        <w:t>the</w:t>
+      </w:r>
+      <w:r>
+        <w:t xml:space="preserve"> command call. A command call </w:t>
       </w:r>
       <w:r>
         <w:rPr>
@@ -3823,7 +4288,13 @@
         <w:t xml:space="preserve">because </w:t>
       </w:r>
       <w:r>
-        <w:t xml:space="preserve">the </w:t>
+        <w:rPr>
+          <w:color w:val="FF0000"/>
+        </w:rPr>
+        <w:t>the</w:t>
+      </w:r>
+      <w:r>
+        <w:t xml:space="preserve"> </w:t>
       </w:r>
       <w:r>
         <w:t>definition</w:t>
@@ -3838,7 +4309,16 @@
         <w:t>will</w:t>
       </w:r>
       <w:r>
-        <w:t xml:space="preserve"> be the command call’s </w:t>
+        <w:t xml:space="preserve"> be </w:t>
+      </w:r>
+      <w:r>
+        <w:rPr>
+          <w:color w:val="FF0000"/>
+        </w:rPr>
+        <w:t>the</w:t>
+      </w:r>
+      <w:r>
+        <w:t xml:space="preserve"> command call’s </w:t>
       </w:r>
       <w:r>
         <w:rPr>
@@ -3847,7 +4327,16 @@
         <w:t>prototype</w:t>
       </w:r>
       <w:r>
-        <w:t xml:space="preserve">, and the call </w:t>
+        <w:t xml:space="preserve">, and </w:t>
+      </w:r>
+      <w:r>
+        <w:rPr>
+          <w:color w:val="FF0000"/>
+        </w:rPr>
+        <w:t>the</w:t>
+      </w:r>
+      <w:r>
+        <w:t xml:space="preserve"> call </w:t>
       </w:r>
       <w:r>
         <w:rPr>
@@ -3883,7 +4372,13 @@
         <w:t xml:space="preserve">for which </w:t>
       </w:r>
       <w:r>
-        <w:t xml:space="preserve">the command </w:t>
+        <w:rPr>
+          <w:color w:val="FF0000"/>
+        </w:rPr>
+        <w:t>the</w:t>
+      </w:r>
+      <w:r>
+        <w:t xml:space="preserve"> command </w:t>
       </w:r>
       <w:r>
         <w:t>definition</w:t>
@@ -3919,7 +4414,16 @@
         <w:t>is</w:t>
       </w:r>
       <w:r>
-        <w:t xml:space="preserve"> placed inside a parent command, the parent command, when </w:t>
+        <w:t xml:space="preserve"> placed inside a parent command, </w:t>
+      </w:r>
+      <w:r>
+        <w:rPr>
+          <w:color w:val="FF0000"/>
+        </w:rPr>
+        <w:t>the</w:t>
+      </w:r>
+      <w:r>
+        <w:t xml:space="preserve"> parent command, when </w:t>
       </w:r>
       <w:r>
         <w:rPr>
@@ -3937,7 +4441,13 @@
         <w:t xml:space="preserve">automatically executes all </w:t>
       </w:r>
       <w:r>
-        <w:t xml:space="preserve">the calls it </w:t>
+        <w:rPr>
+          <w:color w:val="FF0000"/>
+        </w:rPr>
+        <w:t>the</w:t>
+      </w:r>
+      <w:r>
+        <w:t xml:space="preserve"> calls it </w:t>
       </w:r>
       <w:r>
         <w:rPr>
@@ -3964,7 +4474,16 @@
         <w:t>object</w:t>
       </w:r>
       <w:r>
-        <w:t xml:space="preserve">, the command </w:t>
+        <w:t xml:space="preserve">, </w:t>
+      </w:r>
+      <w:r>
+        <w:rPr>
+          <w:color w:val="FF0000"/>
+        </w:rPr>
+        <w:t>the</w:t>
+      </w:r>
+      <w:r>
+        <w:t xml:space="preserve"> command </w:t>
       </w:r>
       <w:r>
         <w:rPr>
@@ -4164,7 +4683,16 @@
     <w:p/>
     <w:p>
       <w:r>
-        <w:t xml:space="preserve">Because the </w:t>
+        <w:t xml:space="preserve">Because </w:t>
+      </w:r>
+      <w:r>
+        <w:rPr>
+          <w:color w:val="FF0000"/>
+        </w:rPr>
+        <w:t>the</w:t>
+      </w:r>
+      <w:r>
+        <w:t xml:space="preserve"> </w:t>
       </w:r>
       <w:r>
         <w:t>definition</w:t>
@@ -4179,13 +4707,43 @@
         <w:t>is</w:t>
       </w:r>
       <w:r>
-        <w:t xml:space="preserve"> the prototype of the call, and </w:t>
-      </w:r>
-      <w:r>
-        <w:rPr>
-          <w:color w:val="FF0000"/>
-        </w:rPr>
-        <w:t xml:space="preserve">not the </w:t>
+        <w:t xml:space="preserve"> </w:t>
+      </w:r>
+      <w:r>
+        <w:rPr>
+          <w:color w:val="FF0000"/>
+        </w:rPr>
+        <w:t>the</w:t>
+      </w:r>
+      <w:r>
+        <w:t xml:space="preserve"> prototype of </w:t>
+      </w:r>
+      <w:r>
+        <w:rPr>
+          <w:color w:val="FF0000"/>
+        </w:rPr>
+        <w:t>the</w:t>
+      </w:r>
+      <w:r>
+        <w:t xml:space="preserve"> call, and </w:t>
+      </w:r>
+      <w:r>
+        <w:rPr>
+          <w:color w:val="FF0000"/>
+        </w:rPr>
+        <w:t xml:space="preserve">not </w:t>
+      </w:r>
+      <w:r>
+        <w:rPr>
+          <w:color w:val="FF0000"/>
+        </w:rPr>
+        <w:t>the</w:t>
+      </w:r>
+      <w:r>
+        <w:rPr>
+          <w:color w:val="FF0000"/>
+        </w:rPr>
+        <w:t xml:space="preserve"> </w:t>
       </w:r>
       <w:r>
         <w:rPr>
@@ -4194,7 +4752,16 @@
         <w:t>same</w:t>
       </w:r>
       <w:r>
-        <w:t xml:space="preserve"> object as the call, a dashed class line </w:t>
+        <w:t xml:space="preserve"> object as </w:t>
+      </w:r>
+      <w:r>
+        <w:rPr>
+          <w:color w:val="FF0000"/>
+        </w:rPr>
+        <w:t>the</w:t>
+      </w:r>
+      <w:r>
+        <w:t xml:space="preserve"> call, a dashed class line </w:t>
       </w:r>
       <w:r>
         <w:rPr>
@@ -4215,7 +4782,16 @@
         <w:t>to be</w:t>
       </w:r>
       <w:r>
-        <w:t xml:space="preserve"> used to point out the </w:t>
+        <w:t xml:space="preserve"> used to point out </w:t>
+      </w:r>
+      <w:r>
+        <w:rPr>
+          <w:color w:val="FF0000"/>
+        </w:rPr>
+        <w:t>the</w:t>
+      </w:r>
+      <w:r>
+        <w:t xml:space="preserve"> </w:t>
       </w:r>
       <w:r>
         <w:t>definition</w:t>
@@ -4269,7 +4845,16 @@
         <w:t>has to</w:t>
       </w:r>
       <w:r>
-        <w:t xml:space="preserve"> run the executable object manually.</w:t>
+        <w:t xml:space="preserve"> run </w:t>
+      </w:r>
+      <w:r>
+        <w:rPr>
+          <w:color w:val="FF0000"/>
+        </w:rPr>
+        <w:t>the</w:t>
+      </w:r>
+      <w:r>
+        <w:t xml:space="preserve"> executable object manually.</w:t>
       </w:r>
     </w:p>
     <w:p>
@@ -4378,7 +4963,13 @@
     <w:p/>
     <w:p>
       <w:r>
-        <w:t xml:space="preserve">The </w:t>
+        <w:rPr>
+          <w:color w:val="FF0000"/>
+        </w:rPr>
+        <w:t>The</w:t>
+      </w:r>
+      <w:r>
+        <w:t xml:space="preserve"> </w:t>
       </w:r>
       <w:r>
         <w:rPr>
@@ -4429,7 +5020,13 @@
         <w:t xml:space="preserve">keep </w:t>
       </w:r>
       <w:r>
-        <w:t xml:space="preserve">the operation </w:t>
+        <w:rPr>
+          <w:color w:val="FF0000"/>
+        </w:rPr>
+        <w:t>the</w:t>
+      </w:r>
+      <w:r>
+        <w:t xml:space="preserve"> operation </w:t>
       </w:r>
       <w:r>
         <w:rPr>
@@ -4438,7 +5035,25 @@
         <w:t xml:space="preserve">to execute </w:t>
       </w:r>
       <w:r>
-        <w:t xml:space="preserve">variable. The target of the command reference </w:t>
+        <w:t xml:space="preserve">variable. </w:t>
+      </w:r>
+      <w:r>
+        <w:rPr>
+          <w:color w:val="FF0000"/>
+        </w:rPr>
+        <w:t>The</w:t>
+      </w:r>
+      <w:r>
+        <w:t xml:space="preserve"> target of </w:t>
+      </w:r>
+      <w:r>
+        <w:rPr>
+          <w:color w:val="FF0000"/>
+        </w:rPr>
+        <w:t>the</w:t>
+      </w:r>
+      <w:r>
+        <w:t xml:space="preserve"> command reference </w:t>
       </w:r>
       <w:r>
         <w:rPr>
@@ -4475,7 +5090,25 @@
         <w:t xml:space="preserve"> </w:t>
       </w:r>
       <w:r>
-        <w:t xml:space="preserve">a command reference, then the target of the command reference </w:t>
+        <w:t xml:space="preserve">a command reference, then </w:t>
+      </w:r>
+      <w:r>
+        <w:rPr>
+          <w:color w:val="FF0000"/>
+        </w:rPr>
+        <w:t>the</w:t>
+      </w:r>
+      <w:r>
+        <w:t xml:space="preserve"> target of </w:t>
+      </w:r>
+      <w:r>
+        <w:rPr>
+          <w:color w:val="FF0000"/>
+        </w:rPr>
+        <w:t>the</w:t>
+      </w:r>
+      <w:r>
+        <w:t xml:space="preserve"> command reference </w:t>
       </w:r>
       <w:r>
         <w:rPr>
@@ -4535,7 +5168,19 @@
         <w:rPr>
           <w:color w:val="FF0000"/>
         </w:rPr>
-        <w:t xml:space="preserve">represents the </w:t>
+        <w:t xml:space="preserve">represents </w:t>
+      </w:r>
+      <w:r>
+        <w:rPr>
+          <w:color w:val="FF0000"/>
+        </w:rPr>
+        <w:t>the</w:t>
+      </w:r>
+      <w:r>
+        <w:rPr>
+          <w:color w:val="FF0000"/>
+        </w:rPr>
+        <w:t xml:space="preserve"> </w:t>
       </w:r>
       <w:r>
         <w:rPr>
@@ -4544,7 +5189,16 @@
         <w:t>same</w:t>
       </w:r>
       <w:r>
-        <w:t xml:space="preserve"> object as the object </w:t>
+        <w:t xml:space="preserve"> object as </w:t>
+      </w:r>
+      <w:r>
+        <w:rPr>
+          <w:color w:val="FF0000"/>
+        </w:rPr>
+        <w:t>the</w:t>
+      </w:r>
+      <w:r>
+        <w:t xml:space="preserve"> object </w:t>
       </w:r>
       <w:r>
         <w:rPr>
@@ -4562,10 +5216,13 @@
         <w:t xml:space="preserve">So </w:t>
       </w:r>
       <w:r>
-        <w:t>t</w:t>
-      </w:r>
-      <w:r>
-        <w:t xml:space="preserve">he </w:t>
+        <w:rPr>
+          <w:color w:val="FF0000"/>
+        </w:rPr>
+        <w:t>the</w:t>
+      </w:r>
+      <w:r>
+        <w:t xml:space="preserve"> </w:t>
       </w:r>
       <w:r>
         <w:t xml:space="preserve">command reference’s contents </w:t>
@@ -4583,7 +5240,13 @@
         <w:rPr>
           <w:color w:val="FF0000"/>
         </w:rPr>
-        <w:t xml:space="preserve">the </w:t>
+        <w:t>the</w:t>
+      </w:r>
+      <w:r>
+        <w:rPr>
+          <w:color w:val="FF0000"/>
+        </w:rPr>
+        <w:t xml:space="preserve"> </w:t>
       </w:r>
       <w:r>
         <w:rPr>
@@ -4601,7 +5264,16 @@
         <w:t>same</w:t>
       </w:r>
       <w:r>
-        <w:t xml:space="preserve"> objects as that of the command object it </w:t>
+        <w:t xml:space="preserve"> objects as that of </w:t>
+      </w:r>
+      <w:r>
+        <w:rPr>
+          <w:color w:val="FF0000"/>
+        </w:rPr>
+        <w:t>the</w:t>
+      </w:r>
+      <w:r>
+        <w:t xml:space="preserve"> command object it </w:t>
       </w:r>
       <w:r>
         <w:rPr>
@@ -4643,7 +5315,25 @@
         <w:t xml:space="preserve">creating </w:t>
       </w:r>
       <w:r>
-        <w:t xml:space="preserve">multiple command object redirections. The target of the last </w:t>
+        <w:t xml:space="preserve">multiple command object redirections. </w:t>
+      </w:r>
+      <w:r>
+        <w:rPr>
+          <w:color w:val="FF0000"/>
+        </w:rPr>
+        <w:t>The</w:t>
+      </w:r>
+      <w:r>
+        <w:t xml:space="preserve"> target of </w:t>
+      </w:r>
+      <w:r>
+        <w:rPr>
+          <w:color w:val="FF0000"/>
+        </w:rPr>
+        <w:t>the</w:t>
+      </w:r>
+      <w:r>
+        <w:t xml:space="preserve"> last </w:t>
       </w:r>
       <w:r>
         <w:t xml:space="preserve">command </w:t>
@@ -4664,13 +5354,28 @@
         <w:t xml:space="preserve">es </w:t>
       </w:r>
       <w:r>
-        <w:t xml:space="preserve">the </w:t>
+        <w:rPr>
+          <w:color w:val="FF0000"/>
+        </w:rPr>
+        <w:t>the</w:t>
+      </w:r>
+      <w:r>
+        <w:t xml:space="preserve"> </w:t>
       </w:r>
       <w:r>
         <w:t>definition</w:t>
       </w:r>
       <w:r>
-        <w:t xml:space="preserve"> of the </w:t>
+        <w:t xml:space="preserve"> of </w:t>
+      </w:r>
+      <w:r>
+        <w:rPr>
+          <w:color w:val="FF0000"/>
+        </w:rPr>
+        <w:t>the</w:t>
+      </w:r>
+      <w:r>
+        <w:t xml:space="preserve"> </w:t>
       </w:r>
       <w:r>
         <w:t xml:space="preserve">first </w:t>
@@ -4688,7 +5393,13 @@
         <w:t xml:space="preserve">Both </w:t>
       </w:r>
       <w:r>
-        <w:t xml:space="preserve">the command reference and its target </w:t>
+        <w:rPr>
+          <w:color w:val="FF0000"/>
+        </w:rPr>
+        <w:t>the</w:t>
+      </w:r>
+      <w:r>
+        <w:t xml:space="preserve"> command reference and its target </w:t>
       </w:r>
       <w:r>
         <w:rPr>
@@ -4739,7 +5450,16 @@
         <w:t>can not</w:t>
       </w:r>
       <w:r>
-        <w:t xml:space="preserve"> be executed. The </w:t>
+        <w:t xml:space="preserve"> be executed. </w:t>
+      </w:r>
+      <w:r>
+        <w:rPr>
+          <w:color w:val="FF0000"/>
+        </w:rPr>
+        <w:t>The</w:t>
+      </w:r>
+      <w:r>
+        <w:t xml:space="preserve"> </w:t>
       </w:r>
       <w:r>
         <w:rPr>
@@ -4757,7 +5477,16 @@
         <w:t>is</w:t>
       </w:r>
       <w:r>
-        <w:t xml:space="preserve"> the object itself, and when it </w:t>
+        <w:t xml:space="preserve"> </w:t>
+      </w:r>
+      <w:r>
+        <w:rPr>
+          <w:color w:val="FF0000"/>
+        </w:rPr>
+        <w:t>the</w:t>
+      </w:r>
+      <w:r>
+        <w:t xml:space="preserve"> object itself, and when it </w:t>
       </w:r>
       <w:r>
         <w:rPr>
@@ -4766,7 +5495,16 @@
         <w:t>is</w:t>
       </w:r>
       <w:r>
-        <w:t xml:space="preserve"> inactive, the command object </w:t>
+        <w:t xml:space="preserve"> inactive, </w:t>
+      </w:r>
+      <w:r>
+        <w:rPr>
+          <w:color w:val="FF0000"/>
+        </w:rPr>
+        <w:t>the</w:t>
+      </w:r>
+      <w:r>
+        <w:t xml:space="preserve"> command object </w:t>
       </w:r>
       <w:r>
         <w:rPr>
@@ -4956,7 +5694,19 @@
         <w:rPr>
           <w:color w:val="FF0000"/>
         </w:rPr>
-        <w:t xml:space="preserve">because the only </w:t>
+        <w:t xml:space="preserve">because </w:t>
+      </w:r>
+      <w:r>
+        <w:rPr>
+          <w:color w:val="FF0000"/>
+        </w:rPr>
+        <w:t>the</w:t>
+      </w:r>
+      <w:r>
+        <w:rPr>
+          <w:color w:val="FF0000"/>
+        </w:rPr>
+        <w:t xml:space="preserve"> only </w:t>
       </w:r>
       <w:r>
         <w:t xml:space="preserve">difference between a square and a diamond, </w:t>
@@ -5058,7 +5808,16 @@
     <w:p/>
     <w:p>
       <w:r>
-        <w:t xml:space="preserve">Direction of the line </w:t>
+        <w:t xml:space="preserve">Direction of </w:t>
+      </w:r>
+      <w:r>
+        <w:rPr>
+          <w:color w:val="FF0000"/>
+        </w:rPr>
+        <w:t>the</w:t>
+      </w:r>
+      <w:r>
+        <w:t xml:space="preserve"> line </w:t>
       </w:r>
       <w:r>
         <w:rPr>
@@ -5076,7 +5835,13 @@
         <w:t xml:space="preserve">unless </w:t>
       </w:r>
       <w:r>
-        <w:t xml:space="preserve">the line </w:t>
+        <w:rPr>
+          <w:color w:val="FF0000"/>
+        </w:rPr>
+        <w:t>the</w:t>
+      </w:r>
+      <w:r>
+        <w:t xml:space="preserve"> line </w:t>
       </w:r>
       <w:r>
         <w:rPr>
@@ -5256,7 +6021,13 @@
         <w:t xml:space="preserve">execute </w:t>
       </w:r>
       <w:r>
-        <w:t xml:space="preserve">the command object </w:t>
+        <w:rPr>
+          <w:color w:val="FF0000"/>
+        </w:rPr>
+        <w:t>the</w:t>
+      </w:r>
+      <w:r>
+        <w:t xml:space="preserve"> command object </w:t>
       </w:r>
       <w:r>
         <w:rPr>
@@ -5582,7 +6353,13 @@
         <w:t xml:space="preserve">as long as </w:t>
       </w:r>
       <w:r>
-        <w:t xml:space="preserve">the parent command </w:t>
+        <w:rPr>
+          <w:color w:val="FF0000"/>
+        </w:rPr>
+        <w:t>the</w:t>
+      </w:r>
+      <w:r>
+        <w:t xml:space="preserve"> parent command </w:t>
       </w:r>
       <w:r>
         <w:rPr>
@@ -6680,7 +7457,16 @@
         <w:t>definition</w:t>
       </w:r>
       <w:r>
-        <w:t xml:space="preserve"> at the </w:t>
+        <w:t xml:space="preserve"> at </w:t>
+      </w:r>
+      <w:r>
+        <w:rPr>
+          <w:color w:val="FF0000"/>
+        </w:rPr>
+        <w:t>the</w:t>
+      </w:r>
+      <w:r>
+        <w:t xml:space="preserve"> </w:t>
       </w:r>
       <w:r>
         <w:rPr>
@@ -6812,10 +7598,25 @@
         <w:rPr>
           <w:color w:val="FF0000"/>
         </w:rPr>
-        <w:t xml:space="preserve">the author </w:t>
-      </w:r>
-      <w:r>
-        <w:t xml:space="preserve">of the parent command, </w:t>
+        <w:t>the</w:t>
+      </w:r>
+      <w:r>
+        <w:rPr>
+          <w:color w:val="FF0000"/>
+        </w:rPr>
+        <w:t xml:space="preserve"> author </w:t>
+      </w:r>
+      <w:r>
+        <w:t xml:space="preserve">of </w:t>
+      </w:r>
+      <w:r>
+        <w:rPr>
+          <w:color w:val="FF0000"/>
+        </w:rPr>
+        <w:t>the</w:t>
+      </w:r>
+      <w:r>
+        <w:t xml:space="preserve"> parent command, </w:t>
       </w:r>
       <w:r>
         <w:rPr>
@@ -6833,7 +7634,16 @@
         <w:t xml:space="preserve">comply </w:t>
       </w:r>
       <w:r>
-        <w:t xml:space="preserve">with the </w:t>
+        <w:t xml:space="preserve">with </w:t>
+      </w:r>
+      <w:r>
+        <w:rPr>
+          <w:color w:val="FF0000"/>
+        </w:rPr>
+        <w:t>the</w:t>
+      </w:r>
+      <w:r>
+        <w:t xml:space="preserve"> </w:t>
       </w:r>
       <w:r>
         <w:t>definition</w:t>
@@ -6914,7 +7724,16 @@
         <w:t xml:space="preserve">to put </w:t>
       </w:r>
       <w:r>
-        <w:t xml:space="preserve">a frame around a piece of code inside a command. In that case, the </w:t>
+        <w:t xml:space="preserve">a frame around a piece of code inside a command. In that case, </w:t>
+      </w:r>
+      <w:r>
+        <w:rPr>
+          <w:color w:val="FF0000"/>
+        </w:rPr>
+        <w:t>the</w:t>
+      </w:r>
+      <w:r>
+        <w:t xml:space="preserve"> </w:t>
       </w:r>
       <w:r>
         <w:rPr>
@@ -6956,7 +7775,13 @@
         <w:t xml:space="preserve">ly </w:t>
       </w:r>
       <w:r>
-        <w:t xml:space="preserve">the </w:t>
+        <w:rPr>
+          <w:color w:val="FF0000"/>
+        </w:rPr>
+        <w:t>the</w:t>
+      </w:r>
+      <w:r>
+        <w:t xml:space="preserve"> </w:t>
       </w:r>
       <w:r>
         <w:rPr>
@@ -7228,7 +8053,16 @@
         <w:t xml:space="preserve">to put </w:t>
       </w:r>
       <w:r>
-        <w:t xml:space="preserve">a frame around a piece of code inside a command. In that case the </w:t>
+        <w:t xml:space="preserve">a frame around a piece of code inside a command. In that case </w:t>
+      </w:r>
+      <w:r>
+        <w:rPr>
+          <w:color w:val="FF0000"/>
+        </w:rPr>
+        <w:t>the</w:t>
+      </w:r>
+      <w:r>
+        <w:t xml:space="preserve"> </w:t>
       </w:r>
       <w:r>
         <w:rPr>
@@ -7270,7 +8104,13 @@
         <w:t xml:space="preserve">ly </w:t>
       </w:r>
       <w:r>
-        <w:t xml:space="preserve">the </w:t>
+        <w:rPr>
+          <w:color w:val="FF0000"/>
+        </w:rPr>
+        <w:t>the</w:t>
+      </w:r>
+      <w:r>
+        <w:t xml:space="preserve"> </w:t>
       </w:r>
       <w:r>
         <w:rPr>
@@ -7605,7 +8445,16 @@
         <w:t xml:space="preserve"> can </w:t>
       </w:r>
       <w:r>
-        <w:t xml:space="preserve">put the executable object inside another object. </w:t>
+        <w:t xml:space="preserve">put </w:t>
+      </w:r>
+      <w:r>
+        <w:rPr>
+          <w:color w:val="FF0000"/>
+        </w:rPr>
+        <w:t>the</w:t>
+      </w:r>
+      <w:r>
+        <w:t xml:space="preserve"> executable object inside another object. </w:t>
       </w:r>
       <w:r>
         <w:rPr>
@@ -7710,7 +8559,19 @@
         <w:rPr>
           <w:color w:val="FFC000"/>
         </w:rPr>
-        <w:t xml:space="preserve">run the execution inside </w:t>
+        <w:t xml:space="preserve">run </w:t>
+      </w:r>
+      <w:r>
+        <w:rPr>
+          <w:color w:val="FF0000"/>
+        </w:rPr>
+        <w:t>the</w:t>
+      </w:r>
+      <w:r>
+        <w:rPr>
+          <w:color w:val="FFC000"/>
+        </w:rPr>
+        <w:t xml:space="preserve"> execution inside </w:t>
       </w:r>
       <w:r>
         <w:rPr>
@@ -7781,7 +8642,19 @@
         <w:rPr>
           <w:color w:val="FFC000"/>
         </w:rPr>
-        <w:t xml:space="preserve">go into the digital world. </w:t>
+        <w:t xml:space="preserve">go into </w:t>
+      </w:r>
+      <w:r>
+        <w:rPr>
+          <w:color w:val="FF0000"/>
+        </w:rPr>
+        <w:t>the</w:t>
+      </w:r>
+      <w:r>
+        <w:rPr>
+          <w:color w:val="FFC000"/>
+        </w:rPr>
+        <w:t xml:space="preserve"> digital world. </w:t>
       </w:r>
       <w:r>
         <w:rPr>
@@ -7847,7 +8720,16 @@
         <w:t xml:space="preserve">each </w:t>
       </w:r>
       <w:r>
-        <w:t>item in the list individually.</w:t>
+        <w:t xml:space="preserve">item in </w:t>
+      </w:r>
+      <w:r>
+        <w:rPr>
+          <w:color w:val="FF0000"/>
+        </w:rPr>
+        <w:t>the</w:t>
+      </w:r>
+      <w:r>
+        <w:t xml:space="preserve"> list individually.</w:t>
       </w:r>
     </w:p>
     <w:p>
@@ -7875,7 +8757,16 @@
         <w:t xml:space="preserve">can </w:t>
       </w:r>
       <w:r>
-        <w:t>put the executable object inside another object:</w:t>
+        <w:t xml:space="preserve">put </w:t>
+      </w:r>
+      <w:r>
+        <w:rPr>
+          <w:color w:val="FF0000"/>
+        </w:rPr>
+        <w:t>the</w:t>
+      </w:r>
+      <w:r>
+        <w:t xml:space="preserve"> executable object inside another object:</w:t>
       </w:r>
     </w:p>
     <w:p/>
@@ -8303,7 +9194,19 @@
         <w:rPr>
           <w:color w:val="FFC000"/>
         </w:rPr>
-        <w:t xml:space="preserve">also run the execution inside your user object and sort of take it along with </w:t>
+        <w:t xml:space="preserve">also run </w:t>
+      </w:r>
+      <w:r>
+        <w:rPr>
+          <w:color w:val="FF0000"/>
+        </w:rPr>
+        <w:t>the</w:t>
+      </w:r>
+      <w:r>
+        <w:rPr>
+          <w:color w:val="FFC000"/>
+        </w:rPr>
+        <w:t xml:space="preserve"> execution inside your user object and sort of take it along with </w:t>
       </w:r>
       <w:r>
         <w:rPr>
@@ -8344,7 +9247,19 @@
         <w:rPr>
           <w:color w:val="FFC000"/>
         </w:rPr>
-        <w:t>go into the digital world.</w:t>
+        <w:t xml:space="preserve">go into </w:t>
+      </w:r>
+      <w:r>
+        <w:rPr>
+          <w:color w:val="FF0000"/>
+        </w:rPr>
+        <w:t>the</w:t>
+      </w:r>
+      <w:r>
+        <w:rPr>
+          <w:color w:val="FFC000"/>
+        </w:rPr>
+        <w:t xml:space="preserve"> digital world.</w:t>
       </w:r>
     </w:p>
     <w:p/>
@@ -8473,7 +9388,16 @@
         <w:t xml:space="preserve">each </w:t>
       </w:r>
       <w:r>
-        <w:t>item in the list individually.</w:t>
+        <w:t xml:space="preserve">item in </w:t>
+      </w:r>
+      <w:r>
+        <w:rPr>
+          <w:color w:val="FF0000"/>
+        </w:rPr>
+        <w:t>the</w:t>
+      </w:r>
+      <w:r>
+        <w:t xml:space="preserve"> list individually.</w:t>
       </w:r>
     </w:p>
     <w:p/>
@@ -8645,7 +9569,13 @@
         <w:t xml:space="preserve">running </w:t>
       </w:r>
       <w:r>
-        <w:t xml:space="preserve">the active command </w:t>
+        <w:rPr>
+          <w:color w:val="FF0000"/>
+        </w:rPr>
+        <w:t>the</w:t>
+      </w:r>
+      <w:r>
+        <w:t xml:space="preserve"> active command </w:t>
       </w:r>
       <w:r>
         <w:t>definition</w:t>
@@ -8693,7 +9623,16 @@
         <w:t xml:space="preserve">give </w:t>
       </w:r>
       <w:r>
-        <w:t xml:space="preserve">it the </w:t>
+        <w:t xml:space="preserve">it </w:t>
+      </w:r>
+      <w:r>
+        <w:rPr>
+          <w:color w:val="FF0000"/>
+        </w:rPr>
+        <w:t>the</w:t>
+      </w:r>
+      <w:r>
+        <w:t xml:space="preserve"> </w:t>
       </w:r>
       <w:r>
         <w:rPr>
@@ -8729,7 +9668,13 @@
         <w:t xml:space="preserve">change </w:t>
       </w:r>
       <w:r>
-        <w:t xml:space="preserve">the inactive command </w:t>
+        <w:rPr>
+          <w:color w:val="FF0000"/>
+        </w:rPr>
+        <w:t>the</w:t>
+      </w:r>
+      <w:r>
+        <w:t xml:space="preserve"> inactive command </w:t>
       </w:r>
       <w:r>
         <w:t>definition</w:t>
@@ -8780,7 +9725,13 @@
         <w:t xml:space="preserve">because </w:t>
       </w:r>
       <w:r>
-        <w:t xml:space="preserve">the command object </w:t>
+        <w:rPr>
+          <w:color w:val="FF0000"/>
+        </w:rPr>
+        <w:t>the</w:t>
+      </w:r>
+      <w:r>
+        <w:t xml:space="preserve"> command object </w:t>
       </w:r>
       <w:r>
         <w:rPr>
@@ -8804,7 +9755,16 @@
         <w:t xml:space="preserve">Others might still </w:t>
       </w:r>
       <w:r>
-        <w:t xml:space="preserve">have a reference to the execution </w:t>
+        <w:t xml:space="preserve">have a reference to </w:t>
+      </w:r>
+      <w:r>
+        <w:rPr>
+          <w:color w:val="FF0000"/>
+        </w:rPr>
+        <w:t>the</w:t>
+      </w:r>
+      <w:r>
+        <w:t xml:space="preserve"> execution </w:t>
       </w:r>
       <w:r>
         <w:rPr>
@@ -8831,7 +9791,16 @@
         <w:t xml:space="preserve">want </w:t>
       </w:r>
       <w:r>
-        <w:t xml:space="preserve">to run the command </w:t>
+        <w:t xml:space="preserve">to run </w:t>
+      </w:r>
+      <w:r>
+        <w:rPr>
+          <w:color w:val="FF0000"/>
+        </w:rPr>
+        <w:t>the</w:t>
+      </w:r>
+      <w:r>
+        <w:t xml:space="preserve"> command </w:t>
       </w:r>
       <w:r>
         <w:t>definition</w:t>
@@ -8942,7 +9911,16 @@
         <w:t xml:space="preserve">may </w:t>
       </w:r>
       <w:r>
-        <w:t>overwrite the executable’s default output values.</w:t>
+        <w:t xml:space="preserve">overwrite </w:t>
+      </w:r>
+      <w:r>
+        <w:rPr>
+          <w:color w:val="FF0000"/>
+        </w:rPr>
+        <w:t>the</w:t>
+      </w:r>
+      <w:r>
+        <w:t xml:space="preserve"> executable’s default output values.</w:t>
       </w:r>
     </w:p>
     <w:p>
@@ -9081,7 +10059,13 @@
         <w:t xml:space="preserve">running </w:t>
       </w:r>
       <w:r>
-        <w:t xml:space="preserve">the active command </w:t>
+        <w:rPr>
+          <w:color w:val="FF0000"/>
+        </w:rPr>
+        <w:t>the</w:t>
+      </w:r>
+      <w:r>
+        <w:t xml:space="preserve"> active command </w:t>
       </w:r>
       <w:r>
         <w:t>definition</w:t>
@@ -9186,7 +10170,16 @@
         <w:t xml:space="preserve">give </w:t>
       </w:r>
       <w:r>
-        <w:t xml:space="preserve">it the </w:t>
+        <w:t xml:space="preserve">it </w:t>
+      </w:r>
+      <w:r>
+        <w:rPr>
+          <w:color w:val="FF0000"/>
+        </w:rPr>
+        <w:t>the</w:t>
+      </w:r>
+      <w:r>
+        <w:t xml:space="preserve"> </w:t>
       </w:r>
       <w:r>
         <w:rPr>
@@ -9279,7 +10272,16 @@
         <w:t xml:space="preserve">decide </w:t>
       </w:r>
       <w:r>
-        <w:t xml:space="preserve">to change the inactive command </w:t>
+        <w:t xml:space="preserve">to change </w:t>
+      </w:r>
+      <w:r>
+        <w:rPr>
+          <w:color w:val="FF0000"/>
+        </w:rPr>
+        <w:t>the</w:t>
+      </w:r>
+      <w:r>
+        <w:t xml:space="preserve"> inactive command </w:t>
       </w:r>
       <w:r>
         <w:t>definition</w:t>
@@ -9303,7 +10305,16 @@
         <w:t>can not</w:t>
       </w:r>
       <w:r>
-        <w:t xml:space="preserve"> run it again, because the command object </w:t>
+        <w:t xml:space="preserve"> run it again, because </w:t>
+      </w:r>
+      <w:r>
+        <w:rPr>
+          <w:color w:val="FF0000"/>
+        </w:rPr>
+        <w:t>the</w:t>
+      </w:r>
+      <w:r>
+        <w:t xml:space="preserve"> command object </w:t>
       </w:r>
       <w:r>
         <w:rPr>
@@ -9420,7 +10431,16 @@
         <w:t xml:space="preserve">want </w:t>
       </w:r>
       <w:r>
-        <w:t xml:space="preserve">to run the command </w:t>
+        <w:t xml:space="preserve">to run </w:t>
+      </w:r>
+      <w:r>
+        <w:rPr>
+          <w:color w:val="FF0000"/>
+        </w:rPr>
+        <w:t>the</w:t>
+      </w:r>
+      <w:r>
+        <w:t xml:space="preserve"> command </w:t>
       </w:r>
       <w:r>
         <w:t>definition</w:t>
@@ -9642,7 +10662,16 @@
         <w:t xml:space="preserve">run </w:t>
       </w:r>
       <w:r>
-        <w:t>it, which may overwrite the executable’s default output values.</w:t>
+        <w:t xml:space="preserve">it, which may overwrite </w:t>
+      </w:r>
+      <w:r>
+        <w:rPr>
+          <w:color w:val="FF0000"/>
+        </w:rPr>
+        <w:t>the</w:t>
+      </w:r>
+      <w:r>
+        <w:t xml:space="preserve"> executable’s default output values.</w:t>
       </w:r>
     </w:p>
     <w:p>
@@ -9730,7 +10759,16 @@
         <w:t>es</w:t>
       </w:r>
       <w:r>
-        <w:t xml:space="preserve">, the process </w:t>
+        <w:t xml:space="preserve">, </w:t>
+      </w:r>
+      <w:r>
+        <w:rPr>
+          <w:color w:val="FF0000"/>
+        </w:rPr>
+        <w:t>the</w:t>
+      </w:r>
+      <w:r>
+        <w:t xml:space="preserve"> process </w:t>
       </w:r>
       <w:r>
         <w:rPr>
@@ -9739,7 +10777,16 @@
         <w:t xml:space="preserve">returns </w:t>
       </w:r>
       <w:r>
-        <w:t xml:space="preserve">to the parent command, which </w:t>
+        <w:t xml:space="preserve">to </w:t>
+      </w:r>
+      <w:r>
+        <w:rPr>
+          <w:color w:val="FF0000"/>
+        </w:rPr>
+        <w:t>the</w:t>
+      </w:r>
+      <w:r>
+        <w:t xml:space="preserve"> parent command, which </w:t>
       </w:r>
       <w:r>
         <w:rPr>
@@ -9757,7 +10804,13 @@
         <w:t xml:space="preserve">executing </w:t>
       </w:r>
       <w:r>
-        <w:t>the next sub-command.</w:t>
+        <w:rPr>
+          <w:color w:val="FF0000"/>
+        </w:rPr>
+        <w:t>the</w:t>
+      </w:r>
+      <w:r>
+        <w:t xml:space="preserve"> next sub-command.</w:t>
       </w:r>
     </w:p>
     <w:p/>
@@ -9856,7 +10909,34 @@
         <w:t>is</w:t>
       </w:r>
       <w:r>
-        <w:t xml:space="preserve"> executed by the CPU, the central processing unit of the computer. On top of those </w:t>
+        <w:t xml:space="preserve"> executed by </w:t>
+      </w:r>
+      <w:r>
+        <w:rPr>
+          <w:color w:val="FF0000"/>
+        </w:rPr>
+        <w:t>the</w:t>
+      </w:r>
+      <w:r>
+        <w:t xml:space="preserve"> CPU, </w:t>
+      </w:r>
+      <w:r>
+        <w:rPr>
+          <w:color w:val="FF0000"/>
+        </w:rPr>
+        <w:t>the</w:t>
+      </w:r>
+      <w:r>
+        <w:t xml:space="preserve"> central processing unit of </w:t>
+      </w:r>
+      <w:r>
+        <w:rPr>
+          <w:color w:val="FF0000"/>
+        </w:rPr>
+        <w:t>the</w:t>
+      </w:r>
+      <w:r>
+        <w:t xml:space="preserve"> computer. On top of those </w:t>
       </w:r>
       <w:r>
         <w:rPr>
@@ -9898,7 +10978,25 @@
         <w:t xml:space="preserve">For </w:t>
       </w:r>
       <w:r>
-        <w:t>loops, that control the flow of a program, making the next command to call dependent on a condition.</w:t>
+        <w:t xml:space="preserve">loops, that control </w:t>
+      </w:r>
+      <w:r>
+        <w:rPr>
+          <w:color w:val="FF0000"/>
+        </w:rPr>
+        <w:t>the</w:t>
+      </w:r>
+      <w:r>
+        <w:t xml:space="preserve"> flow of a program, making </w:t>
+      </w:r>
+      <w:r>
+        <w:rPr>
+          <w:color w:val="FF0000"/>
+        </w:rPr>
+        <w:t>the</w:t>
+      </w:r>
+      <w:r>
+        <w:t xml:space="preserve"> next command to call dependent on a condition.</w:t>
       </w:r>
     </w:p>
     <w:p/>
@@ -10108,7 +11206,16 @@
         <w:t xml:space="preserve">can </w:t>
       </w:r>
       <w:r>
-        <w:t xml:space="preserve">contain sub-commands. The sub-commands </w:t>
+        <w:t xml:space="preserve">contain sub-commands. </w:t>
+      </w:r>
+      <w:r>
+        <w:rPr>
+          <w:color w:val="FF0000"/>
+        </w:rPr>
+        <w:t>The</w:t>
+      </w:r>
+      <w:r>
+        <w:t xml:space="preserve"> sub-commands </w:t>
       </w:r>
       <w:r>
         <w:rPr>
@@ -10206,7 +11313,13 @@
     <w:p/>
     <w:p>
       <w:r>
-        <w:t xml:space="preserve">The </w:t>
+        <w:rPr>
+          <w:color w:val="FF0000"/>
+        </w:rPr>
+        <w:t>The</w:t>
+      </w:r>
+      <w:r>
+        <w:t xml:space="preserve"> </w:t>
       </w:r>
       <w:r>
         <w:rPr>
@@ -10233,7 +11346,25 @@
         <w:t>is</w:t>
       </w:r>
       <w:r>
-        <w:t xml:space="preserve"> a square. In the diagram above, the </w:t>
+        <w:t xml:space="preserve"> a square. In </w:t>
+      </w:r>
+      <w:r>
+        <w:rPr>
+          <w:color w:val="FF0000"/>
+        </w:rPr>
+        <w:t>the</w:t>
+      </w:r>
+      <w:r>
+        <w:t xml:space="preserve"> diagram above, </w:t>
+      </w:r>
+      <w:r>
+        <w:rPr>
+          <w:color w:val="FF0000"/>
+        </w:rPr>
+        <w:t>the</w:t>
+      </w:r>
+      <w:r>
+        <w:t xml:space="preserve"> </w:t>
       </w:r>
       <w:r>
         <w:rPr>
@@ -10254,7 +11385,16 @@
         <w:t xml:space="preserve">contains </w:t>
       </w:r>
       <w:r>
-        <w:t xml:space="preserve">two sub-commands. The sub-commands </w:t>
+        <w:t xml:space="preserve">two sub-commands. </w:t>
+      </w:r>
+      <w:r>
+        <w:rPr>
+          <w:color w:val="FF0000"/>
+        </w:rPr>
+        <w:t>The</w:t>
+      </w:r>
+      <w:r>
+        <w:t xml:space="preserve"> sub-commands </w:t>
       </w:r>
       <w:r>
         <w:rPr>
@@ -10263,7 +11403,16 @@
         <w:t>are</w:t>
       </w:r>
       <w:r>
-        <w:t xml:space="preserve"> displayed as diamond shapes. One of the sub-commands </w:t>
+        <w:t xml:space="preserve"> displayed as diamond shapes. One of </w:t>
+      </w:r>
+      <w:r>
+        <w:rPr>
+          <w:color w:val="FF0000"/>
+        </w:rPr>
+        <w:t>the</w:t>
+      </w:r>
+      <w:r>
+        <w:t xml:space="preserve"> sub-commands </w:t>
       </w:r>
       <w:r>
         <w:rPr>
@@ -10290,7 +11439,16 @@
         <w:t xml:space="preserve">going </w:t>
       </w:r>
       <w:r>
-        <w:t xml:space="preserve">outside the </w:t>
+        <w:t xml:space="preserve">outside </w:t>
+      </w:r>
+      <w:r>
+        <w:rPr>
+          <w:color w:val="FF0000"/>
+        </w:rPr>
+        <w:t>the</w:t>
+      </w:r>
+      <w:r>
+        <w:t xml:space="preserve"> </w:t>
       </w:r>
       <w:r>
         <w:rPr>
@@ -10311,13 +11469,28 @@
         <w:t xml:space="preserve">tying </w:t>
       </w:r>
       <w:r>
-        <w:t xml:space="preserve">the sub-command to its command </w:t>
+        <w:rPr>
+          <w:color w:val="FF0000"/>
+        </w:rPr>
+        <w:t>the</w:t>
+      </w:r>
+      <w:r>
+        <w:t xml:space="preserve"> sub-command to its command </w:t>
       </w:r>
       <w:r>
         <w:t>definition</w:t>
       </w:r>
       <w:r>
-        <w:t xml:space="preserve">. The other sub-command </w:t>
+        <w:t xml:space="preserve">. </w:t>
+      </w:r>
+      <w:r>
+        <w:rPr>
+          <w:color w:val="FF0000"/>
+        </w:rPr>
+        <w:t>The</w:t>
+      </w:r>
+      <w:r>
+        <w:t xml:space="preserve"> other sub-command </w:t>
       </w:r>
       <w:r>
         <w:rPr>
@@ -10439,7 +11612,16 @@
         <w:t>is</w:t>
       </w:r>
       <w:r>
-        <w:t xml:space="preserve"> the </w:t>
+        <w:t xml:space="preserve"> </w:t>
+      </w:r>
+      <w:r>
+        <w:rPr>
+          <w:color w:val="FF0000"/>
+        </w:rPr>
+        <w:t>the</w:t>
+      </w:r>
+      <w:r>
+        <w:t xml:space="preserve"> </w:t>
       </w:r>
       <w:r>
         <w:rPr>
@@ -10448,7 +11630,16 @@
         <w:t>same</w:t>
       </w:r>
       <w:r>
-        <w:t xml:space="preserve"> picture as the other diagram, </w:t>
+        <w:t xml:space="preserve"> picture as </w:t>
+      </w:r>
+      <w:r>
+        <w:rPr>
+          <w:color w:val="FF0000"/>
+        </w:rPr>
+        <w:t>the</w:t>
+      </w:r>
+      <w:r>
+        <w:t xml:space="preserve"> other diagram, </w:t>
       </w:r>
       <w:r>
         <w:rPr>
@@ -10457,7 +11648,13 @@
         <w:t xml:space="preserve">only now </w:t>
       </w:r>
       <w:r>
-        <w:t xml:space="preserve">the </w:t>
+        <w:rPr>
+          <w:color w:val="FF0000"/>
+        </w:rPr>
+        <w:t>the</w:t>
+      </w:r>
+      <w:r>
+        <w:t xml:space="preserve"> </w:t>
       </w:r>
       <w:r>
         <w:rPr>
@@ -10520,7 +11717,16 @@
         <w:t>is</w:t>
       </w:r>
       <w:r>
-        <w:t xml:space="preserve"> considered data of the parent command, </w:t>
+        <w:t xml:space="preserve"> considered data of </w:t>
+      </w:r>
+      <w:r>
+        <w:rPr>
+          <w:color w:val="FF0000"/>
+        </w:rPr>
+        <w:t>the</w:t>
+      </w:r>
+      <w:r>
+        <w:t xml:space="preserve"> parent command, </w:t>
       </w:r>
       <w:r>
         <w:rPr>
@@ -10609,7 +11815,16 @@
         <w:t>elsewhere</w:t>
       </w:r>
       <w:r>
-        <w:t xml:space="preserve">. Only the </w:t>
+        <w:t xml:space="preserve">. Only </w:t>
+      </w:r>
+      <w:r>
+        <w:rPr>
+          <w:color w:val="FF0000"/>
+        </w:rPr>
+        <w:t>the</w:t>
+      </w:r>
+      <w:r>
+        <w:t xml:space="preserve"> </w:t>
       </w:r>
       <w:r>
         <w:rPr>
@@ -10627,7 +11842,16 @@
         <w:t>is</w:t>
       </w:r>
       <w:r>
-        <w:t xml:space="preserve"> the data. Command references </w:t>
+        <w:t xml:space="preserve"> </w:t>
+      </w:r>
+      <w:r>
+        <w:rPr>
+          <w:color w:val="FF0000"/>
+        </w:rPr>
+        <w:t>the</w:t>
+      </w:r>
+      <w:r>
+        <w:t xml:space="preserve"> data. Command references </w:t>
       </w:r>
       <w:r>
         <w:rPr>
@@ -10980,7 +12204,13 @@
     <w:p/>
     <w:p>
       <w:r>
-        <w:t xml:space="preserve">The </w:t>
+        <w:rPr>
+          <w:color w:val="FF0000"/>
+        </w:rPr>
+        <w:t>The</w:t>
+      </w:r>
+      <w:r>
+        <w:t xml:space="preserve"> </w:t>
       </w:r>
       <w:r>
         <w:rPr>
@@ -10998,7 +12228,16 @@
         <w:t xml:space="preserve">can </w:t>
       </w:r>
       <w:r>
-        <w:t xml:space="preserve">be displayed in the diagram multiple times. In that case, </w:t>
+        <w:t xml:space="preserve">be displayed in </w:t>
+      </w:r>
+      <w:r>
+        <w:rPr>
+          <w:color w:val="FF0000"/>
+        </w:rPr>
+        <w:t>the</w:t>
+      </w:r>
+      <w:r>
+        <w:t xml:space="preserve"> diagram multiple times. In that case, </w:t>
       </w:r>
       <w:r>
         <w:rPr>
@@ -11013,7 +12252,34 @@
         <w:t>will</w:t>
       </w:r>
       <w:r>
-        <w:t xml:space="preserve"> add a symbol to the diagram, that the multiple references to the </w:t>
+        <w:t xml:space="preserve"> add a symbol to </w:t>
+      </w:r>
+      <w:r>
+        <w:rPr>
+          <w:color w:val="FF0000"/>
+        </w:rPr>
+        <w:t>the</w:t>
+      </w:r>
+      <w:r>
+        <w:t xml:space="preserve"> diagram, that </w:t>
+      </w:r>
+      <w:r>
+        <w:rPr>
+          <w:color w:val="FF0000"/>
+        </w:rPr>
+        <w:t>the</w:t>
+      </w:r>
+      <w:r>
+        <w:t xml:space="preserve"> multiple references to </w:t>
+      </w:r>
+      <w:r>
+        <w:rPr>
+          <w:color w:val="FF0000"/>
+        </w:rPr>
+        <w:t>the</w:t>
+      </w:r>
+      <w:r>
+        <w:t xml:space="preserve"> </w:t>
       </w:r>
       <w:r>
         <w:rPr>
@@ -11031,7 +12297,16 @@
         <w:t>will</w:t>
       </w:r>
       <w:r>
-        <w:t xml:space="preserve"> converge to, so that a single symbol in the diagram </w:t>
+        <w:t xml:space="preserve"> converge to, so that a single symbol in </w:t>
+      </w:r>
+      <w:r>
+        <w:rPr>
+          <w:color w:val="FF0000"/>
+        </w:rPr>
+        <w:t>the</w:t>
+      </w:r>
+      <w:r>
+        <w:t xml:space="preserve"> diagram </w:t>
       </w:r>
       <w:r>
         <w:rPr>
@@ -11040,7 +12315,25 @@
         <w:t>is</w:t>
       </w:r>
       <w:r>
-        <w:t xml:space="preserve"> selected to represent the command object itself, while the </w:t>
+        <w:t xml:space="preserve"> selected to represent </w:t>
+      </w:r>
+      <w:r>
+        <w:rPr>
+          <w:color w:val="FF0000"/>
+        </w:rPr>
+        <w:t>the</w:t>
+      </w:r>
+      <w:r>
+        <w:t xml:space="preserve"> command object itself, while </w:t>
+      </w:r>
+      <w:r>
+        <w:rPr>
+          <w:color w:val="FF0000"/>
+        </w:rPr>
+        <w:t>the</w:t>
+      </w:r>
+      <w:r>
+        <w:t xml:space="preserve"> </w:t>
       </w:r>
       <w:r>
         <w:t xml:space="preserve">other ones </w:t>
@@ -11136,7 +12429,16 @@
         <w:t>not so</w:t>
       </w:r>
       <w:r>
-        <w:t>, that each diamond in the diagram represents its own individual command execution.</w:t>
+        <w:t xml:space="preserve">, that each diamond in </w:t>
+      </w:r>
+      <w:r>
+        <w:rPr>
+          <w:color w:val="FF0000"/>
+        </w:rPr>
+        <w:t>the</w:t>
+      </w:r>
+      <w:r>
+        <w:t xml:space="preserve"> diagram represents its own individual command execution.</w:t>
       </w:r>
       <w:r>
         <w:t xml:space="preserve"> Each individual </w:t>
@@ -11154,7 +12456,16 @@
         <w:t xml:space="preserve">represents </w:t>
       </w:r>
       <w:r>
-        <w:t xml:space="preserve">an individual command execution. Multiple symbols in the diagram </w:t>
+        <w:t xml:space="preserve">an individual command execution. Multiple symbols in </w:t>
+      </w:r>
+      <w:r>
+        <w:rPr>
+          <w:color w:val="FF0000"/>
+        </w:rPr>
+        <w:t>the</w:t>
+      </w:r>
+      <w:r>
+        <w:t xml:space="preserve"> diagram </w:t>
       </w:r>
       <w:r>
         <w:rPr>
@@ -11163,7 +12474,16 @@
         <w:t xml:space="preserve">can </w:t>
       </w:r>
       <w:r>
-        <w:t xml:space="preserve">represent the </w:t>
+        <w:t xml:space="preserve">represent </w:t>
+      </w:r>
+      <w:r>
+        <w:rPr>
+          <w:color w:val="FF0000"/>
+        </w:rPr>
+        <w:t>the</w:t>
+      </w:r>
+      <w:r>
+        <w:t xml:space="preserve"> </w:t>
       </w:r>
       <w:r>
         <w:rPr>
@@ -11181,7 +12501,16 @@
         <w:t>will</w:t>
       </w:r>
       <w:r>
-        <w:t xml:space="preserve"> converge into one symbol representing the object itself.</w:t>
+        <w:t xml:space="preserve"> converge into one symbol representing </w:t>
+      </w:r>
+      <w:r>
+        <w:rPr>
+          <w:color w:val="FF0000"/>
+        </w:rPr>
+        <w:t>the</w:t>
+      </w:r>
+      <w:r>
+        <w:t xml:space="preserve"> object itself.</w:t>
       </w:r>
     </w:p>
     <w:p>
@@ -11194,7 +12523,13 @@
     </w:p>
     <w:p>
       <w:r>
-        <w:t xml:space="preserve">The implementation of a command </w:t>
+        <w:rPr>
+          <w:color w:val="FF0000"/>
+        </w:rPr>
+        <w:t>The</w:t>
+      </w:r>
+      <w:r>
+        <w:t xml:space="preserve"> implementation of a command </w:t>
       </w:r>
       <w:r>
         <w:rPr>
@@ -11203,7 +12538,16 @@
         <w:t>is</w:t>
       </w:r>
       <w:r>
-        <w:t xml:space="preserve"> called a procedure. The implementation of a command </w:t>
+        <w:t xml:space="preserve"> called a procedure. </w:t>
+      </w:r>
+      <w:r>
+        <w:rPr>
+          <w:color w:val="FF0000"/>
+        </w:rPr>
+        <w:t>The</w:t>
+      </w:r>
+      <w:r>
+        <w:t xml:space="preserve"> implementation of a command </w:t>
       </w:r>
       <w:r>
         <w:rPr>
@@ -11218,10 +12562,31 @@
         <w:rPr>
           <w:color w:val="FF0000"/>
         </w:rPr>
-        <w:t xml:space="preserve">all the </w:t>
-      </w:r>
-      <w:r>
-        <w:t xml:space="preserve">private contents of a command. So the private contents of a command </w:t>
+        <w:t xml:space="preserve">all </w:t>
+      </w:r>
+      <w:r>
+        <w:rPr>
+          <w:color w:val="FF0000"/>
+        </w:rPr>
+        <w:t>the</w:t>
+      </w:r>
+      <w:r>
+        <w:rPr>
+          <w:color w:val="FF0000"/>
+        </w:rPr>
+        <w:t xml:space="preserve"> </w:t>
+      </w:r>
+      <w:r>
+        <w:t xml:space="preserve">private contents of a command. So </w:t>
+      </w:r>
+      <w:r>
+        <w:rPr>
+          <w:color w:val="FF0000"/>
+        </w:rPr>
+        <w:t>the</w:t>
+      </w:r>
+      <w:r>
+        <w:t xml:space="preserve"> private contents of a command </w:t>
       </w:r>
       <w:r>
         <w:rPr>
@@ -11230,7 +12595,16 @@
         <w:t>are</w:t>
       </w:r>
       <w:r>
-        <w:t xml:space="preserve"> called the procedure of a command.</w:t>
+        <w:t xml:space="preserve"> called </w:t>
+      </w:r>
+      <w:r>
+        <w:rPr>
+          <w:color w:val="FF0000"/>
+        </w:rPr>
+        <w:t>the</w:t>
+      </w:r>
+      <w:r>
+        <w:t xml:space="preserve"> procedure of a command.</w:t>
       </w:r>
     </w:p>
     <w:p>
@@ -11306,7 +12680,22 @@
         <w:ind w:left="568"/>
       </w:pPr>
       <w:r>
-        <w:t xml:space="preserve">The contents of the large square, drawn with thick lines, </w:t>
+        <w:rPr>
+          <w:color w:val="FF0000"/>
+        </w:rPr>
+        <w:t>The</w:t>
+      </w:r>
+      <w:r>
+        <w:t xml:space="preserve"> contents of </w:t>
+      </w:r>
+      <w:r>
+        <w:rPr>
+          <w:color w:val="FF0000"/>
+        </w:rPr>
+        <w:t>the</w:t>
+      </w:r>
+      <w:r>
+        <w:t xml:space="preserve"> large square, drawn with thick lines, </w:t>
       </w:r>
       <w:r>
         <w:rPr>
@@ -11315,7 +12704,16 @@
         <w:t>are</w:t>
       </w:r>
       <w:r>
-        <w:t xml:space="preserve"> the command’s </w:t>
+        <w:t xml:space="preserve"> </w:t>
+      </w:r>
+      <w:r>
+        <w:rPr>
+          <w:color w:val="FF0000"/>
+        </w:rPr>
+        <w:t>the</w:t>
+      </w:r>
+      <w:r>
+        <w:t xml:space="preserve"> command’s </w:t>
       </w:r>
       <w:r>
         <w:rPr>
@@ -11342,7 +12740,25 @@
         <w:t xml:space="preserve">all </w:t>
       </w:r>
       <w:r>
-        <w:t xml:space="preserve">private contents The objects contained inside the large square, that </w:t>
+        <w:t xml:space="preserve">private contents </w:t>
+      </w:r>
+      <w:r>
+        <w:rPr>
+          <w:color w:val="FF0000"/>
+        </w:rPr>
+        <w:t>The</w:t>
+      </w:r>
+      <w:r>
+        <w:t xml:space="preserve"> objects contained inside </w:t>
+      </w:r>
+      <w:r>
+        <w:rPr>
+          <w:color w:val="FF0000"/>
+        </w:rPr>
+        <w:t>the</w:t>
+      </w:r>
+      <w:r>
+        <w:t xml:space="preserve"> large square, that </w:t>
       </w:r>
       <w:r>
         <w:rPr>
@@ -11360,7 +12776,16 @@
         <w:t>are</w:t>
       </w:r>
       <w:r>
-        <w:t xml:space="preserve"> the command’s parameters.</w:t>
+        <w:t xml:space="preserve"> </w:t>
+      </w:r>
+      <w:r>
+        <w:rPr>
+          <w:color w:val="FF0000"/>
+        </w:rPr>
+        <w:t>the</w:t>
+      </w:r>
+      <w:r>
+        <w:t xml:space="preserve"> command’s parameters.</w:t>
       </w:r>
     </w:p>
     <w:p>
@@ -11382,7 +12807,16 @@
     </w:p>
     <w:p>
       <w:r>
-        <w:t xml:space="preserve">When the command concept </w:t>
+        <w:t xml:space="preserve">When </w:t>
+      </w:r>
+      <w:r>
+        <w:rPr>
+          <w:color w:val="FF0000"/>
+        </w:rPr>
+        <w:t>the</w:t>
+      </w:r>
+      <w:r>
+        <w:t xml:space="preserve"> command concept </w:t>
       </w:r>
       <w:r>
         <w:rPr>
@@ -11472,7 +12906,19 @@
         <w:rPr>
           <w:color w:val="FF0000"/>
         </w:rPr>
-        <w:t xml:space="preserve">allowed to break any of the extra rules </w:t>
+        <w:t xml:space="preserve">allowed to break any of </w:t>
+      </w:r>
+      <w:r>
+        <w:rPr>
+          <w:color w:val="FF0000"/>
+        </w:rPr>
+        <w:t>the</w:t>
+      </w:r>
+      <w:r>
+        <w:rPr>
+          <w:color w:val="FF0000"/>
+        </w:rPr>
+        <w:t xml:space="preserve"> extra rules </w:t>
       </w:r>
       <w:r>
         <w:rPr>
@@ -11487,7 +12933,16 @@
         <w:t xml:space="preserve">ed </w:t>
       </w:r>
       <w:r>
-        <w:t xml:space="preserve">by commands. But in that case the command </w:t>
+        <w:t xml:space="preserve">by commands. But in that case </w:t>
+      </w:r>
+      <w:r>
+        <w:rPr>
+          <w:color w:val="FF0000"/>
+        </w:rPr>
+        <w:t>the</w:t>
+      </w:r>
+      <w:r>
+        <w:t xml:space="preserve"> command </w:t>
       </w:r>
       <w:r>
         <w:rPr>
@@ -11505,7 +12960,16 @@
         <w:t>always</w:t>
       </w:r>
       <w:r>
-        <w:t xml:space="preserve"> get the </w:t>
+        <w:t xml:space="preserve"> get </w:t>
+      </w:r>
+      <w:r>
+        <w:rPr>
+          <w:color w:val="FF0000"/>
+        </w:rPr>
+        <w:t>the</w:t>
+      </w:r>
+      <w:r>
+        <w:t xml:space="preserve"> </w:t>
       </w:r>
       <w:r>
         <w:rPr>
@@ -11742,7 +13206,16 @@
         <w:t xml:space="preserve">or determined </w:t>
       </w:r>
       <w:r>
-        <w:t xml:space="preserve">by the command. A public inactive clause </w:t>
+        <w:t xml:space="preserve">by </w:t>
+      </w:r>
+      <w:r>
+        <w:rPr>
+          <w:color w:val="FF0000"/>
+        </w:rPr>
+        <w:t>the</w:t>
+      </w:r>
+      <w:r>
+        <w:t xml:space="preserve"> command. A public inactive clause </w:t>
       </w:r>
       <w:r>
         <w:rPr>
@@ -12105,7 +13578,16 @@
         <w:t xml:space="preserve">or determined </w:t>
       </w:r>
       <w:r>
-        <w:t>by the command.</w:t>
+        <w:t xml:space="preserve">by </w:t>
+      </w:r>
+      <w:r>
+        <w:rPr>
+          <w:color w:val="FF0000"/>
+        </w:rPr>
+        <w:t>the</w:t>
+      </w:r>
+      <w:r>
+        <w:t xml:space="preserve"> command.</w:t>
       </w:r>
     </w:p>
     <w:p>
@@ -12202,7 +13684,16 @@
         <w:t xml:space="preserve">can mess about </w:t>
       </w:r>
       <w:r>
-        <w:t xml:space="preserve">with the parameters </w:t>
+        <w:t xml:space="preserve">with </w:t>
+      </w:r>
+      <w:r>
+        <w:rPr>
+          <w:color w:val="FF0000"/>
+        </w:rPr>
+        <w:t>the</w:t>
+      </w:r>
+      <w:r>
+        <w:t xml:space="preserve"> parameters </w:t>
       </w:r>
       <w:r>
         <w:rPr>
@@ -12229,7 +13720,16 @@
     <w:p/>
     <w:p>
       <w:r>
-        <w:t xml:space="preserve">During the execution of a command </w:t>
+        <w:t xml:space="preserve">During </w:t>
+      </w:r>
+      <w:r>
+        <w:rPr>
+          <w:color w:val="FF0000"/>
+        </w:rPr>
+        <w:t>the</w:t>
+      </w:r>
+      <w:r>
+        <w:t xml:space="preserve"> execution of a command </w:t>
       </w:r>
       <w:r>
         <w:rPr>
@@ -12289,7 +13789,16 @@
         <w:t>can not</w:t>
       </w:r>
       <w:r>
-        <w:t xml:space="preserve"> change the parameters, </w:t>
+        <w:t xml:space="preserve"> change </w:t>
+      </w:r>
+      <w:r>
+        <w:rPr>
+          <w:color w:val="FF0000"/>
+        </w:rPr>
+        <w:t>the</w:t>
+      </w:r>
+      <w:r>
+        <w:t xml:space="preserve"> parameters, </w:t>
       </w:r>
       <w:r>
         <w:rPr>
@@ -12316,7 +13825,16 @@
         <w:t xml:space="preserve">more practical </w:t>
       </w:r>
       <w:r>
-        <w:t xml:space="preserve">for the parameters to </w:t>
+        <w:t xml:space="preserve">for </w:t>
+      </w:r>
+      <w:r>
+        <w:rPr>
+          <w:color w:val="FF0000"/>
+        </w:rPr>
+        <w:t>the</w:t>
+      </w:r>
+      <w:r>
+        <w:t xml:space="preserve"> parameters to </w:t>
       </w:r>
       <w:r>
         <w:rPr>
@@ -12325,7 +13843,16 @@
         <w:t xml:space="preserve">keep </w:t>
       </w:r>
       <w:r>
-        <w:t xml:space="preserve">visualizing the state they </w:t>
+        <w:t xml:space="preserve">visualizing </w:t>
+      </w:r>
+      <w:r>
+        <w:rPr>
+          <w:color w:val="FF0000"/>
+        </w:rPr>
+        <w:t>the</w:t>
+      </w:r>
+      <w:r>
+        <w:t xml:space="preserve"> state they </w:t>
       </w:r>
       <w:r>
         <w:rPr>
@@ -12334,7 +13861,16 @@
         <w:t>were</w:t>
       </w:r>
       <w:r>
-        <w:t xml:space="preserve"> in after the command </w:t>
+        <w:t xml:space="preserve"> in after </w:t>
+      </w:r>
+      <w:r>
+        <w:rPr>
+          <w:color w:val="FF0000"/>
+        </w:rPr>
+        <w:t>the</w:t>
+      </w:r>
+      <w:r>
+        <w:t xml:space="preserve"> command </w:t>
       </w:r>
       <w:r>
         <w:rPr>
@@ -12470,7 +14006,16 @@
         <w:t xml:space="preserve">can </w:t>
       </w:r>
       <w:r>
-        <w:t xml:space="preserve">reach the </w:t>
+        <w:t xml:space="preserve">reach </w:t>
+      </w:r>
+      <w:r>
+        <w:rPr>
+          <w:color w:val="FF0000"/>
+        </w:rPr>
+        <w:t>the</w:t>
+      </w:r>
+      <w:r>
+        <w:t xml:space="preserve"> </w:t>
       </w:r>
       <w:r>
         <w:t>definition</w:t>
@@ -12603,10 +14148,17 @@
         </w:rPr>
         <w:t xml:space="preserve">can </w:t>
       </w:r>
-      <w:bookmarkStart w:id="0" w:name="_GoBack"/>
-      <w:bookmarkEnd w:id="0"/>
-      <w:r>
-        <w:t xml:space="preserve">be found in the </w:t>
+      <w:r>
+        <w:t xml:space="preserve">be found in </w:t>
+      </w:r>
+      <w:r>
+        <w:rPr>
+          <w:color w:val="FF0000"/>
+        </w:rPr>
+        <w:t>the</w:t>
+      </w:r>
+      <w:r>
+        <w:t xml:space="preserve"> </w:t>
       </w:r>
       <w:r>
         <w:rPr>
@@ -14322,7 +15874,7 @@
 </file>
 
 <file path=customXml/itemProps1.xml><?xml version="1.0" encoding="utf-8"?>
-<ds:datastoreItem xmlns:ds="http://schemas.openxmlformats.org/officeDocument/2006/customXml" ds:itemID="{859748E0-8C6B-4582-B845-84657465218E}">
+<ds:datastoreItem xmlns:ds="http://schemas.openxmlformats.org/officeDocument/2006/customXml" ds:itemID="{C7D6F368-8453-45CC-8E5D-9722D9FB3685}">
   <ds:schemaRefs>
     <ds:schemaRef ds:uri="http://schemas.openxmlformats.org/officeDocument/2006/bibliography"/>
   </ds:schemaRefs>

</xml_diff>

<commit_message>
Circle Language Spec: Commands: Main Concepts: Reformulating the beginning with with milder, open wording. Merging together conceptual description with diagram expression.
</commit_message>
<xml_diff>
--- a/1.1. Circle Language Spec/07. Commands/1. Commands Main Concepts.docx
+++ b/1.1. Circle Language Spec/07. Commands/1. Commands Main Concepts.docx
@@ -120,16 +120,10 @@
         <w:t>execute</w:t>
       </w:r>
       <w:r>
-        <w:t>.</w:t>
-      </w:r>
-      <w:r>
-        <w:t xml:space="preserve"> </w:t>
-      </w:r>
-      <w:r>
-        <w:t>Commands can be seen as executable objects.</w:t>
-      </w:r>
-      <w:r>
-        <w:t xml:space="preserve"> They </w:t>
+        <w:t xml:space="preserve">. </w:t>
+      </w:r>
+      <w:r>
+        <w:t xml:space="preserve">They </w:t>
       </w:r>
       <w:r>
         <w:t>might be displayed in a diagram as squares and diamond shapes:</w:t>
@@ -305,7 +299,13 @@
         <w:t xml:space="preserve"> might</w:t>
       </w:r>
       <w:r>
-        <w:t xml:space="preserve"> be executed,</w:t>
+        <w:t xml:space="preserve"> be </w:t>
+      </w:r>
+      <w:r>
+        <w:t>carried out</w:t>
+      </w:r>
+      <w:r>
+        <w:t>,</w:t>
       </w:r>
       <w:r>
         <w:t xml:space="preserve"> while</w:t>
@@ -326,7 +326,10 @@
         <w:t xml:space="preserve">might stay </w:t>
       </w:r>
       <w:r>
-        <w:t xml:space="preserve">dormant. </w:t>
+        <w:t>asleep</w:t>
+      </w:r>
+      <w:r>
+        <w:t xml:space="preserve">. </w:t>
       </w:r>
       <w:r>
         <w:t>An e</w:t>
@@ -338,13 +341,19 @@
         <w:t xml:space="preserve"> might also be </w:t>
       </w:r>
       <w:r>
-        <w:t xml:space="preserve">called </w:t>
+        <w:t>called</w:t>
+      </w:r>
+      <w:r>
+        <w:t xml:space="preserve"> an</w:t>
+      </w:r>
+      <w:r>
+        <w:t xml:space="preserve"> </w:t>
       </w:r>
       <w:r>
         <w:rPr>
           <w:i/>
         </w:rPr>
-        <w:t>active commands</w:t>
+        <w:t>active command</w:t>
       </w:r>
       <w:r>
         <w:t>.</w:t>
@@ -488,16 +497,28 @@
         <w:t>An inactive command object</w:t>
       </w:r>
       <w:r>
-        <w:t xml:space="preserve"> might be</w:t>
-      </w:r>
-      <w:r>
-        <w:t xml:space="preserve"> dormant and</w:t>
-      </w:r>
-      <w:r>
-        <w:t xml:space="preserve"> may</w:t>
-      </w:r>
-      <w:r>
-        <w:t xml:space="preserve"> </w:t>
+        <w:t xml:space="preserve"> </w:t>
+      </w:r>
+      <w:r>
+        <w:t xml:space="preserve">may </w:t>
+      </w:r>
+      <w:r>
+        <w:t>be</w:t>
+      </w:r>
+      <w:r>
+        <w:t xml:space="preserve"> </w:t>
+      </w:r>
+      <w:r>
+        <w:t xml:space="preserve">asleep </w:t>
+      </w:r>
+      <w:r>
+        <w:t>and</w:t>
+      </w:r>
+      <w:r>
+        <w:t xml:space="preserve"> </w:t>
+      </w:r>
+      <w:r>
+        <w:t xml:space="preserve">might </w:t>
       </w:r>
       <w:r>
         <w:t>never</w:t>
@@ -506,7 +527,16 @@
         <w:t xml:space="preserve"> </w:t>
       </w:r>
       <w:r>
-        <w:t>execute.</w:t>
+        <w:t xml:space="preserve">be </w:t>
+      </w:r>
+      <w:r>
+        <w:t>execute</w:t>
+      </w:r>
+      <w:r>
+        <w:t>d</w:t>
+      </w:r>
+      <w:r>
+        <w:t>.</w:t>
       </w:r>
       <w:r>
         <w:t xml:space="preserve"> </w:t>
@@ -515,7 +545,7 @@
         <w:t xml:space="preserve">It </w:t>
       </w:r>
       <w:r>
-        <w:t xml:space="preserve">might however </w:t>
+        <w:t xml:space="preserve">could </w:t>
       </w:r>
       <w:r>
         <w:t xml:space="preserve">be </w:t>
@@ -628,10 +658,10 @@
         <w:t xml:space="preserve"> </w:t>
       </w:r>
       <w:r>
-        <w:t xml:space="preserve">being </w:t>
-      </w:r>
-      <w:r>
-        <w:t xml:space="preserve">dormant, </w:t>
+        <w:t>being</w:t>
+      </w:r>
+      <w:r>
+        <w:t xml:space="preserve"> </w:t>
       </w:r>
       <w:r>
         <w:rPr>
@@ -673,128 +703,140 @@
       <w:r>
         <w:t>a blue-print for another command.</w:t>
       </w:r>
+      <w:r>
+        <w:t xml:space="preserve"> </w:t>
+      </w:r>
+      <w:r>
+        <w:t xml:space="preserve">A command </w:t>
+      </w:r>
+      <w:r>
+        <w:t xml:space="preserve">might </w:t>
+      </w:r>
+      <w:r>
+        <w:t xml:space="preserve">select another command to </w:t>
+      </w:r>
+      <w:r>
+        <w:t xml:space="preserve">function </w:t>
+      </w:r>
+      <w:r>
+        <w:t xml:space="preserve">as its </w:t>
+      </w:r>
+      <w:r>
+        <w:rPr>
+          <w:i/>
+        </w:rPr>
+        <w:t>prototype</w:t>
+      </w:r>
+      <w:r>
+        <w:t>,</w:t>
+      </w:r>
+      <w:r>
+        <w:t xml:space="preserve"> </w:t>
+      </w:r>
+      <w:r>
+        <w:t xml:space="preserve">which </w:t>
+      </w:r>
+      <w:r>
+        <w:t>might be</w:t>
+      </w:r>
+      <w:r>
+        <w:t xml:space="preserve"> called </w:t>
+      </w:r>
+      <w:r>
+        <w:t>the</w:t>
+      </w:r>
+      <w:r>
+        <w:t xml:space="preserve"> </w:t>
+      </w:r>
+      <w:r>
+        <w:rPr>
+          <w:i/>
+        </w:rPr>
+        <w:t xml:space="preserve">command </w:t>
+      </w:r>
+      <w:r>
+        <w:rPr>
+          <w:i/>
+        </w:rPr>
+        <w:t>definition</w:t>
+      </w:r>
+      <w:r>
+        <w:t xml:space="preserve">. </w:t>
+      </w:r>
+      <w:r>
+        <w:t>The</w:t>
+      </w:r>
+      <w:r>
+        <w:t xml:space="preserve"> command </w:t>
+      </w:r>
+      <w:r>
+        <w:t>definition</w:t>
+      </w:r>
+      <w:r>
+        <w:t xml:space="preserve"> may</w:t>
+      </w:r>
+      <w:r>
+        <w:t xml:space="preserve"> describe </w:t>
+      </w:r>
+      <w:r>
+        <w:t>the</w:t>
+      </w:r>
+      <w:r>
+        <w:t xml:space="preserve"> procedure of </w:t>
+      </w:r>
+      <w:r>
+        <w:t>the</w:t>
+      </w:r>
+      <w:r>
+        <w:t xml:space="preserve"> command and how to link objects to </w:t>
+      </w:r>
+      <w:r>
+        <w:t>the</w:t>
+      </w:r>
+      <w:r>
+        <w:t xml:space="preserve"> </w:t>
+      </w:r>
+      <w:r>
+        <w:t>command.</w:t>
+      </w:r>
     </w:p>
     <w:p/>
     <w:p>
       <w:r>
-        <w:t xml:space="preserve">A command </w:t>
+        <w:t xml:space="preserve">Any </w:t>
+      </w:r>
+      <w:r>
+        <w:t xml:space="preserve">command object might serve as another command’s </w:t>
+      </w:r>
+      <w:r>
+        <w:t>definition</w:t>
+      </w:r>
+      <w:r>
+        <w:t xml:space="preserve">. </w:t>
+      </w:r>
+      <w:r>
+        <w:t xml:space="preserve">So any </w:t>
+      </w:r>
+      <w:r>
+        <w:t xml:space="preserve">command symbol </w:t>
       </w:r>
       <w:r>
         <w:t xml:space="preserve">might </w:t>
       </w:r>
       <w:r>
-        <w:t xml:space="preserve">select another command to </w:t>
-      </w:r>
-      <w:r>
-        <w:t xml:space="preserve">function </w:t>
-      </w:r>
-      <w:r>
-        <w:t xml:space="preserve">as its </w:t>
-      </w:r>
-      <w:r>
-        <w:rPr>
-          <w:i/>
-        </w:rPr>
-        <w:t>prototype</w:t>
-      </w:r>
-      <w:r>
-        <w:t>. This prototype</w:t>
-      </w:r>
-      <w:r>
-        <w:t xml:space="preserve"> might be</w:t>
-      </w:r>
-      <w:r>
-        <w:t xml:space="preserve"> called </w:t>
-      </w:r>
-      <w:r>
-        <w:t>the</w:t>
-      </w:r>
-      <w:r>
-        <w:t xml:space="preserve"> </w:t>
-      </w:r>
-      <w:r>
-        <w:rPr>
-          <w:i/>
-        </w:rPr>
-        <w:t xml:space="preserve">command </w:t>
-      </w:r>
-      <w:r>
-        <w:rPr>
-          <w:i/>
-        </w:rPr>
-        <w:t>definition</w:t>
-      </w:r>
-      <w:r>
-        <w:t xml:space="preserve">. </w:t>
-      </w:r>
-      <w:r>
-        <w:t>The</w:t>
-      </w:r>
-      <w:r>
-        <w:t xml:space="preserve"> command </w:t>
-      </w:r>
-      <w:r>
-        <w:t>definition</w:t>
-      </w:r>
-      <w:r>
-        <w:t xml:space="preserve"> may</w:t>
-      </w:r>
-      <w:r>
-        <w:t xml:space="preserve"> describe </w:t>
-      </w:r>
-      <w:r>
-        <w:t>the</w:t>
-      </w:r>
-      <w:r>
-        <w:t xml:space="preserve"> procedure of </w:t>
-      </w:r>
-      <w:r>
-        <w:t>the</w:t>
-      </w:r>
-      <w:r>
-        <w:t xml:space="preserve"> command and how to link objects to </w:t>
-      </w:r>
-      <w:r>
-        <w:t>the</w:t>
-      </w:r>
-      <w:r>
-        <w:t xml:space="preserve"> </w:t>
-      </w:r>
-      <w:r>
-        <w:t>command.</w:t>
-      </w:r>
-    </w:p>
-    <w:p/>
-    <w:p>
-      <w:r>
-        <w:t xml:space="preserve">Any </w:t>
-      </w:r>
-      <w:r>
-        <w:t xml:space="preserve">command object might serve as another command’s </w:t>
-      </w:r>
-      <w:r>
-        <w:t>definition</w:t>
-      </w:r>
-      <w:r>
-        <w:t xml:space="preserve">. </w:t>
-      </w:r>
-      <w:r>
-        <w:t xml:space="preserve">So any </w:t>
-      </w:r>
-      <w:r>
-        <w:t xml:space="preserve">command symbol </w:t>
-      </w:r>
-      <w:r>
-        <w:t xml:space="preserve">might </w:t>
-      </w:r>
-      <w:r>
         <w:t xml:space="preserve">be </w:t>
       </w:r>
       <w:r>
         <w:t xml:space="preserve">a </w:t>
       </w:r>
       <w:r>
-        <w:t>prototype for another object:</w:t>
+        <w:t>prototype for another object</w:t>
+      </w:r>
+      <w:r>
+        <w:t>, both squares and diamonds</w:t>
+      </w:r>
+      <w:r>
+        <w:t>:</w:t>
       </w:r>
     </w:p>
     <w:p/>
@@ -945,42 +987,27 @@
     <w:p/>
     <w:p>
       <w:r>
-        <w:rPr>
-          <w:color w:val="FF0000"/>
-        </w:rPr>
-        <w:t>But usually</w:t>
-      </w:r>
-      <w:r>
-        <w:t xml:space="preserve">, it </w:t>
-      </w:r>
-      <w:r>
-        <w:rPr>
-          <w:color w:val="FF0000"/>
-        </w:rPr>
-        <w:t>is</w:t>
-      </w:r>
-      <w:r>
-        <w:t xml:space="preserve"> a square, that </w:t>
-      </w:r>
-      <w:r>
-        <w:rPr>
-          <w:color w:val="FF0000"/>
-        </w:rPr>
-        <w:t>is</w:t>
-      </w:r>
-      <w:r>
-        <w:t xml:space="preserve"> another command’s </w:t>
-      </w:r>
-      <w:r>
-        <w:t>definition</w:t>
-      </w:r>
-      <w:r>
-        <w:t>:</w:t>
-      </w:r>
-    </w:p>
-    <w:p>
-      <w:bookmarkStart w:id="0" w:name="_GoBack"/>
-      <w:bookmarkEnd w:id="0"/>
+        <w:t xml:space="preserve">It </w:t>
+      </w:r>
+      <w:r>
+        <w:t xml:space="preserve">may </w:t>
+      </w:r>
+      <w:r>
+        <w:t xml:space="preserve">become more common for a square to be another </w:t>
+      </w:r>
+      <w:proofErr w:type="spellStart"/>
+      <w:r>
+        <w:t>commands's</w:t>
+      </w:r>
+      <w:proofErr w:type="spellEnd"/>
+      <w:r>
+        <w:t xml:space="preserve"> definition:</w:t>
+      </w:r>
+    </w:p>
+    <w:p>
+      <w:r>
+        <w:t xml:space="preserve"> </w:t>
+      </w:r>
     </w:p>
     <w:p>
       <w:pPr>
@@ -1101,6 +1128,9 @@
       <w:r>
         <w:t>.</w:t>
       </w:r>
+      <w:r>
+        <w:t xml:space="preserve"> So two things symbolized with two characteristics.</w:t>
+      </w:r>
     </w:p>
     <w:p/>
     <w:p>
@@ -1282,580 +1312,499 @@
         <w:t xml:space="preserve"> </w:t>
       </w:r>
       <w:r>
-        <w:rPr>
-          <w:color w:val="FF0000"/>
-        </w:rPr>
-        <w:t xml:space="preserve">can </w:t>
-      </w:r>
-      <w:r>
-        <w:t xml:space="preserve">be called. A command call </w:t>
-      </w:r>
-      <w:r>
-        <w:rPr>
-          <w:color w:val="FF0000"/>
-        </w:rPr>
-        <w:t>is</w:t>
-      </w:r>
-      <w:r>
-        <w:t xml:space="preserve"> </w:t>
-      </w:r>
-      <w:r>
-        <w:rPr>
-          <w:color w:val="FF0000"/>
-        </w:rPr>
+        <w:t>may</w:t>
+      </w:r>
+      <w:r>
+        <w:rPr>
+          <w:color w:val="FF0000"/>
+        </w:rPr>
+        <w:t xml:space="preserve"> </w:t>
+      </w:r>
+      <w:r>
+        <w:t xml:space="preserve">be </w:t>
+      </w:r>
+      <w:r>
+        <w:rPr>
+          <w:i/>
+          <w:iCs/>
+        </w:rPr>
+        <w:t>called</w:t>
+      </w:r>
+      <w:r>
+        <w:t xml:space="preserve">. A command call </w:t>
+      </w:r>
+      <w:r>
+        <w:t xml:space="preserve">might be </w:t>
+      </w:r>
+      <w:r>
+        <w:t xml:space="preserve">an </w:t>
+      </w:r>
+      <w:r>
+        <w:t>execution</w:t>
+      </w:r>
+      <w:r>
+        <w:t xml:space="preserve"> of a command </w:t>
+      </w:r>
+      <w:r>
+        <w:t>definition</w:t>
+      </w:r>
+      <w:r>
+        <w:t>.</w:t>
+      </w:r>
+    </w:p>
+    <w:p/>
+    <w:p>
+      <w:pPr>
+        <w:rPr>
+          <w:color w:val="FFC000"/>
+        </w:rPr>
+      </w:pPr>
+      <w:r>
+        <w:rPr>
+          <w:color w:val="FFC000"/>
+        </w:rPr>
+        <w:t xml:space="preserve">A command call </w:t>
+      </w:r>
+      <w:r>
+        <w:rPr>
+          <w:color w:val="FFC000"/>
+        </w:rPr>
+        <w:t xml:space="preserve">might be like </w:t>
+      </w:r>
+      <w:r>
+        <w:rPr>
+          <w:color w:val="FFC000"/>
+        </w:rPr>
+        <w:t xml:space="preserve">an instantiation of a command </w:t>
+      </w:r>
+      <w:r>
+        <w:rPr>
+          <w:color w:val="FFC000"/>
+        </w:rPr>
+        <w:t>definition</w:t>
+      </w:r>
+      <w:r>
+        <w:rPr>
+          <w:color w:val="FFC000"/>
+        </w:rPr>
+        <w:t xml:space="preserve">. A command call </w:t>
+      </w:r>
+      <w:r>
+        <w:rPr>
+          <w:color w:val="FFC000"/>
+        </w:rPr>
+        <w:t xml:space="preserve">might be </w:t>
+      </w:r>
+      <w:r>
+        <w:rPr>
+          <w:color w:val="FFC000"/>
+        </w:rPr>
+        <w:t xml:space="preserve"> an individual object with </w:t>
+      </w:r>
+      <w:r>
+        <w:rPr>
+          <w:color w:val="FFC000"/>
+        </w:rPr>
+        <w:t xml:space="preserve">something similar to a </w:t>
+      </w:r>
+      <w:proofErr w:type="spellStart"/>
+      <w:r>
+        <w:rPr>
+          <w:color w:val="FFC000"/>
+        </w:rPr>
+        <w:t>a</w:t>
+      </w:r>
+      <w:proofErr w:type="spellEnd"/>
+      <w:r>
+        <w:rPr>
+          <w:color w:val="FFC000"/>
+        </w:rPr>
+        <w:t xml:space="preserve"> class reference to another command. There </w:t>
+      </w:r>
+      <w:r>
+        <w:rPr>
+          <w:color w:val="FFC000"/>
+        </w:rPr>
+        <w:t>might be</w:t>
+      </w:r>
+      <w:r>
+        <w:t xml:space="preserve"> </w:t>
+      </w:r>
+      <w:r>
+        <w:rPr>
+          <w:color w:val="FFC000"/>
+        </w:rPr>
+        <w:t>a</w:t>
+      </w:r>
+      <w:r>
+        <w:rPr>
+          <w:color w:val="FFC000"/>
+        </w:rPr>
+        <w:t>n</w:t>
+      </w:r>
+      <w:r>
+        <w:rPr>
+          <w:color w:val="FFC000"/>
+        </w:rPr>
+        <w:t xml:space="preserve"> analogy between calls to a </w:t>
+      </w:r>
+      <w:r>
+        <w:rPr>
+          <w:color w:val="FFC000"/>
+        </w:rPr>
+        <w:t>definition</w:t>
+      </w:r>
+      <w:r>
+        <w:rPr>
+          <w:color w:val="FFC000"/>
+        </w:rPr>
+        <w:t xml:space="preserve"> and objects of a class, with </w:t>
+      </w:r>
+      <w:r>
+        <w:rPr>
+          <w:color w:val="FFC000"/>
+        </w:rPr>
+        <w:t xml:space="preserve">an </w:t>
+      </w:r>
+      <w:r>
+        <w:rPr>
+          <w:color w:val="FFC000"/>
+        </w:rPr>
+        <w:t xml:space="preserve">addition, that a call </w:t>
+      </w:r>
+      <w:r>
+        <w:rPr>
+          <w:color w:val="FFC000"/>
+        </w:rPr>
+        <w:t xml:space="preserve">might be </w:t>
+      </w:r>
+      <w:r>
+        <w:rPr>
+          <w:i/>
+          <w:color w:val="FFC000"/>
+        </w:rPr>
+        <w:t>executable</w:t>
+      </w:r>
+      <w:r>
+        <w:rPr>
+          <w:color w:val="FFC000"/>
+        </w:rPr>
+        <w:t>.</w:t>
+      </w:r>
+    </w:p>
+    <w:p/>
+    <w:p>
+      <w:r>
+        <w:t>A command call</w:t>
+      </w:r>
+      <w:r>
+        <w:t xml:space="preserve"> may</w:t>
+      </w:r>
+      <w:r>
+        <w:t xml:space="preserve"> selects another command as its </w:t>
+      </w:r>
+      <w:r>
+        <w:t>definition</w:t>
+      </w:r>
+      <w:r>
+        <w:t xml:space="preserve">. </w:t>
+      </w:r>
+      <w:r>
+        <w:t xml:space="preserve">Any command object </w:t>
+      </w:r>
+      <w:r>
+        <w:t xml:space="preserve">might </w:t>
+      </w:r>
+      <w:r>
+        <w:t xml:space="preserve">function </w:t>
+      </w:r>
+      <w:r>
+        <w:t xml:space="preserve">as another command’s </w:t>
+      </w:r>
+      <w:r>
+        <w:t>definition</w:t>
+      </w:r>
+      <w:r>
+        <w:t>.</w:t>
+      </w:r>
+    </w:p>
+    <w:p/>
+    <w:p>
+      <w:r>
+        <w:t xml:space="preserve">Initially, </w:t>
+      </w:r>
+      <w:r>
+        <w:t xml:space="preserve">a </w:t>
+      </w:r>
+      <w:r>
+        <w:t xml:space="preserve">call </w:t>
+      </w:r>
+      <w:r>
+        <w:t xml:space="preserve">might </w:t>
+      </w:r>
+      <w:r>
+        <w:t xml:space="preserve">be </w:t>
+      </w:r>
+      <w:r>
+        <w:t xml:space="preserve">sort of a copy </w:t>
+      </w:r>
+      <w:r>
+        <w:t xml:space="preserve">of its </w:t>
+      </w:r>
+      <w:r>
+        <w:t>definition</w:t>
+      </w:r>
+      <w:r>
+        <w:t xml:space="preserve">. </w:t>
+      </w:r>
+      <w:r>
+        <w:t>D</w:t>
+      </w:r>
+      <w:r>
+        <w:t xml:space="preserve">ata of </w:t>
+      </w:r>
+      <w:r>
+        <w:t xml:space="preserve">the </w:t>
+      </w:r>
+      <w:r>
+        <w:t xml:space="preserve">command </w:t>
+      </w:r>
+      <w:r>
+        <w:t>definition</w:t>
+      </w:r>
+      <w:r>
+        <w:t xml:space="preserve"> </w:t>
+      </w:r>
+      <w:r>
+        <w:t xml:space="preserve">might just be </w:t>
+      </w:r>
+      <w:r>
+        <w:t>default</w:t>
+      </w:r>
+      <w:r>
+        <w:t xml:space="preserve"> values</w:t>
+      </w:r>
+      <w:r>
+        <w:t xml:space="preserve">. </w:t>
+      </w:r>
+      <w:r>
+        <w:t>D</w:t>
+      </w:r>
+      <w:r>
+        <w:t xml:space="preserve">ata of </w:t>
+      </w:r>
+      <w:r>
+        <w:t xml:space="preserve">a </w:t>
+      </w:r>
+      <w:r>
+        <w:t>call object</w:t>
+      </w:r>
+      <w:r>
+        <w:t xml:space="preserve"> might</w:t>
+      </w:r>
+      <w:r>
+        <w:t xml:space="preserve"> be </w:t>
+      </w:r>
+      <w:r>
+        <w:t xml:space="preserve">changed </w:t>
+      </w:r>
+      <w:r>
+        <w:t xml:space="preserve">before it </w:t>
+      </w:r>
+      <w:r>
+        <w:t xml:space="preserve">might </w:t>
+      </w:r>
+      <w:r>
+        <w:t>run</w:t>
+      </w:r>
+      <w:r>
+        <w:rPr>
+          <w:color w:val="FF0000"/>
+        </w:rPr>
+        <w:t xml:space="preserve"> </w:t>
+      </w:r>
+      <w:r>
+        <w:t>and</w:t>
+      </w:r>
+      <w:r>
+        <w:t xml:space="preserve"> change</w:t>
+      </w:r>
+      <w:r>
+        <w:t xml:space="preserve"> </w:t>
+      </w:r>
+      <w:r>
+        <w:t>while it runs</w:t>
+      </w:r>
+      <w:r>
+        <w:t>. What data of a command</w:t>
+      </w:r>
+      <w:r>
+        <w:t xml:space="preserve"> might be changed or not, might be</w:t>
+      </w:r>
+      <w:r>
+        <w:t xml:space="preserve"> </w:t>
+      </w:r>
+      <w:r>
+        <w:t>covered later</w:t>
+      </w:r>
+      <w:r>
+        <w:t>.</w:t>
+      </w:r>
+    </w:p>
+    <w:p/>
+    <w:p>
+      <w:r>
+        <w:t>At first a command call</w:t>
+      </w:r>
+      <w:r>
+        <w:t xml:space="preserve"> might be sort of asleep</w:t>
+      </w:r>
+      <w:r>
+        <w:t xml:space="preserve">. That might be when there is </w:t>
+      </w:r>
+      <w:r>
+        <w:t xml:space="preserve">a chance </w:t>
+      </w:r>
+      <w:r>
+        <w:t xml:space="preserve">to </w:t>
+      </w:r>
+      <w:r>
+        <w:t xml:space="preserve">set </w:t>
+      </w:r>
+      <w:r>
+        <w:t xml:space="preserve">its parameters. </w:t>
+      </w:r>
+      <w:r>
+        <w:t>After that the command call might be run</w:t>
+      </w:r>
+      <w:r>
+        <w:t xml:space="preserve">. </w:t>
+      </w:r>
+      <w:r>
+        <w:t>Expected behavior might be that a</w:t>
+      </w:r>
+      <w:r>
+        <w:t xml:space="preserve"> command call</w:t>
+      </w:r>
+      <w:r>
+        <w:t xml:space="preserve"> would</w:t>
+      </w:r>
+      <w:r>
+        <w:t xml:space="preserve"> </w:t>
+      </w:r>
+      <w:r>
+        <w:t>only run once</w:t>
+      </w:r>
+      <w:r>
+        <w:t>.</w:t>
+      </w:r>
+    </w:p>
+    <w:p/>
+    <w:p>
+      <w:r>
+        <w:t>A command call</w:t>
+      </w:r>
+      <w:r>
+        <w:t xml:space="preserve"> might</w:t>
+      </w:r>
+      <w:r>
+        <w:t xml:space="preserve"> </w:t>
+      </w:r>
+      <w:r>
+        <w:t xml:space="preserve">select </w:t>
+      </w:r>
+      <w:r>
+        <w:t xml:space="preserve">its command </w:t>
+      </w:r>
+      <w:r>
+        <w:t>definition</w:t>
+      </w:r>
+      <w:r>
+        <w:t xml:space="preserve"> </w:t>
+      </w:r>
+      <w:r>
+        <w:t xml:space="preserve">with </w:t>
+      </w:r>
+      <w:r>
+        <w:t xml:space="preserve">a </w:t>
+      </w:r>
+      <w:r>
+        <w:rPr>
+          <w:i/>
+        </w:rPr>
+        <w:t xml:space="preserve">class </w:t>
+      </w:r>
+      <w:r>
+        <w:t>redirection</w:t>
+      </w:r>
+      <w:r>
+        <w:t xml:space="preserve">, </w:t>
+      </w:r>
+      <w:r>
+        <w:t xml:space="preserve">because the </w:t>
+      </w:r>
+      <w:r>
+        <w:t>definition</w:t>
+      </w:r>
+      <w:r>
+        <w:t xml:space="preserve"> </w:t>
+      </w:r>
+      <w:r>
+        <w:t xml:space="preserve">might be like </w:t>
+      </w:r>
+      <w:r>
         <w:t>the</w:t>
       </w:r>
       <w:r>
         <w:t xml:space="preserve"> </w:t>
       </w:r>
       <w:r>
-        <w:t>execution</w:t>
-      </w:r>
-      <w:r>
-        <w:t xml:space="preserve"> of a command </w:t>
+        <w:t xml:space="preserve">command call’s </w:t>
+      </w:r>
+      <w:r>
+        <w:rPr>
+          <w:i/>
+        </w:rPr>
+        <w:t>prototype</w:t>
+      </w:r>
+      <w:r>
+        <w:t xml:space="preserve">, and </w:t>
+      </w:r>
+      <w:r>
+        <w:t>the</w:t>
+      </w:r>
+      <w:r>
+        <w:t xml:space="preserve"> call </w:t>
+      </w:r>
+      <w:r>
+        <w:t xml:space="preserve">may </w:t>
+      </w:r>
+      <w:r>
+        <w:t>always</w:t>
+      </w:r>
+      <w:r>
+        <w:t xml:space="preserve"> be its own individual object for which </w:t>
+      </w:r>
+      <w:r>
+        <w:t>the</w:t>
+      </w:r>
+      <w:r>
+        <w:t xml:space="preserve"> command </w:t>
       </w:r>
       <w:r>
         <w:t>definition</w:t>
       </w:r>
       <w:r>
-        <w:t>.</w:t>
-      </w:r>
-    </w:p>
-    <w:p/>
-    <w:p>
-      <w:r>
-        <w:t xml:space="preserve">A command call </w:t>
-      </w:r>
-      <w:r>
-        <w:rPr>
-          <w:color w:val="FF0000"/>
-        </w:rPr>
-        <w:t>is</w:t>
-      </w:r>
-      <w:r>
-        <w:t xml:space="preserve"> an instantiation of a command </w:t>
-      </w:r>
-      <w:r>
-        <w:t>definition</w:t>
-      </w:r>
-      <w:r>
-        <w:t xml:space="preserve">. A command call </w:t>
-      </w:r>
-      <w:r>
-        <w:rPr>
-          <w:color w:val="FF0000"/>
-        </w:rPr>
-        <w:t>is</w:t>
-      </w:r>
-      <w:r>
-        <w:t xml:space="preserve"> an individual object </w:t>
-      </w:r>
-      <w:r>
-        <w:rPr>
-          <w:color w:val="FF0000"/>
-        </w:rPr>
-        <w:t xml:space="preserve">with </w:t>
-      </w:r>
-      <w:r>
-        <w:t xml:space="preserve">a class reference to another command object. There </w:t>
-      </w:r>
-      <w:r>
-        <w:rPr>
-          <w:color w:val="FF0000"/>
-        </w:rPr>
-        <w:t>is</w:t>
-      </w:r>
-      <w:r>
-        <w:t xml:space="preserve"> a </w:t>
-      </w:r>
-      <w:r>
-        <w:rPr>
-          <w:color w:val="FF0000"/>
-        </w:rPr>
-        <w:t>complet</w:t>
-      </w:r>
-      <w:r>
-        <w:rPr>
-          <w:color w:val="FF0000"/>
-        </w:rPr>
-        <w:t xml:space="preserve">e </w:t>
-      </w:r>
-      <w:r>
-        <w:t xml:space="preserve">analogy between calls to a </w:t>
-      </w:r>
-      <w:r>
-        <w:t>definition</w:t>
-      </w:r>
-      <w:r>
-        <w:t xml:space="preserve"> and objects of a class, with </w:t>
-      </w:r>
-      <w:r>
-        <w:rPr>
-          <w:color w:val="FF0000"/>
-        </w:rPr>
+        <w:t xml:space="preserve"> may be</w:t>
+      </w:r>
+      <w:r>
+        <w:t xml:space="preserve"> </w:t>
+      </w:r>
+      <w:r>
         <w:t>the</w:t>
       </w:r>
       <w:r>
-        <w:t xml:space="preserve"> addition, that a call </w:t>
-      </w:r>
-      <w:r>
-        <w:rPr>
-          <w:color w:val="FF0000"/>
-        </w:rPr>
-        <w:t>is</w:t>
-      </w:r>
-      <w:r>
-        <w:t xml:space="preserve"> </w:t>
-      </w:r>
-      <w:r>
-        <w:rPr>
-          <w:i/>
-        </w:rPr>
-        <w:t>executable</w:t>
-      </w:r>
-      <w:r>
-        <w:t>.</w:t>
-      </w:r>
-    </w:p>
-    <w:p/>
-    <w:p>
-      <w:r>
-        <w:t xml:space="preserve">A command call </w:t>
-      </w:r>
-      <w:r>
-        <w:rPr>
-          <w:color w:val="FF0000"/>
-        </w:rPr>
-        <w:t>always</w:t>
-      </w:r>
-      <w:r>
-        <w:t xml:space="preserve"> selects another command </w:t>
-      </w:r>
-      <w:r>
-        <w:rPr>
-          <w:color w:val="FF0000"/>
-        </w:rPr>
-        <w:t xml:space="preserve">to function </w:t>
-      </w:r>
-      <w:r>
-        <w:t xml:space="preserve">as its </w:t>
-      </w:r>
-      <w:r>
-        <w:t>definition</w:t>
-      </w:r>
-      <w:r>
-        <w:t xml:space="preserve">. </w:t>
-      </w:r>
-      <w:r>
-        <w:rPr>
-          <w:color w:val="FF0000"/>
-        </w:rPr>
-        <w:t xml:space="preserve">Any </w:t>
-      </w:r>
-      <w:r>
-        <w:t xml:space="preserve">command object </w:t>
-      </w:r>
-      <w:r>
-        <w:rPr>
-          <w:color w:val="FF0000"/>
-        </w:rPr>
-        <w:t xml:space="preserve">can function </w:t>
-      </w:r>
-      <w:r>
-        <w:t xml:space="preserve">as another command’s </w:t>
-      </w:r>
-      <w:r>
-        <w:t>definition</w:t>
-      </w:r>
-      <w:r>
-        <w:t>.</w:t>
-      </w:r>
-    </w:p>
-    <w:p/>
-    <w:p>
-      <w:r>
-        <w:t xml:space="preserve">Initially, </w:t>
-      </w:r>
-      <w:r>
-        <w:rPr>
-          <w:color w:val="FF0000"/>
-        </w:rPr>
-        <w:t>the</w:t>
-      </w:r>
-      <w:r>
-        <w:t xml:space="preserve"> call </w:t>
-      </w:r>
-      <w:r>
-        <w:rPr>
-          <w:color w:val="FF0000"/>
-        </w:rPr>
-        <w:t>will</w:t>
-      </w:r>
-      <w:r>
-        <w:t xml:space="preserve"> be an </w:t>
-      </w:r>
-      <w:r>
-        <w:rPr>
-          <w:color w:val="FF0000"/>
-        </w:rPr>
-        <w:t>exact</w:t>
-      </w:r>
-      <w:r>
-        <w:t xml:space="preserve"> </w:t>
-      </w:r>
-      <w:r>
-        <w:rPr>
-          <w:color w:val="FF0000"/>
-        </w:rPr>
-        <w:t xml:space="preserve">replica </w:t>
-      </w:r>
-      <w:r>
-        <w:t xml:space="preserve">of its </w:t>
-      </w:r>
-      <w:r>
-        <w:t>definition</w:t>
-      </w:r>
-      <w:r>
-        <w:t xml:space="preserve">. However, </w:t>
-      </w:r>
-      <w:r>
-        <w:rPr>
-          <w:color w:val="FF0000"/>
-        </w:rPr>
-        <w:t>the</w:t>
-      </w:r>
-      <w:r>
-        <w:t xml:space="preserve"> data of command </w:t>
-      </w:r>
-      <w:r>
-        <w:t>definition</w:t>
-      </w:r>
-      <w:r>
-        <w:t xml:space="preserve"> </w:t>
-      </w:r>
-      <w:r>
-        <w:rPr>
-          <w:color w:val="FF0000"/>
-        </w:rPr>
-        <w:t xml:space="preserve">only functions </w:t>
-      </w:r>
-      <w:r>
-        <w:t xml:space="preserve">as a default configuration. </w:t>
-      </w:r>
-      <w:r>
-        <w:rPr>
-          <w:color w:val="FF0000"/>
-        </w:rPr>
-        <w:t>The</w:t>
-      </w:r>
-      <w:r>
-        <w:t xml:space="preserve"> data of </w:t>
-      </w:r>
-      <w:r>
-        <w:rPr>
-          <w:color w:val="FF0000"/>
-        </w:rPr>
-        <w:t>the</w:t>
-      </w:r>
-      <w:r>
-        <w:t xml:space="preserve"> call object </w:t>
-      </w:r>
-      <w:r>
-        <w:rPr>
-          <w:color w:val="FF0000"/>
-        </w:rPr>
-        <w:t xml:space="preserve">can </w:t>
-      </w:r>
-      <w:r>
-        <w:t xml:space="preserve">be altered before it </w:t>
-      </w:r>
-      <w:r>
-        <w:rPr>
-          <w:color w:val="FF0000"/>
-        </w:rPr>
-        <w:t xml:space="preserve">runs </w:t>
-      </w:r>
-      <w:r>
-        <w:t xml:space="preserve">and </w:t>
-      </w:r>
-      <w:r>
-        <w:rPr>
-          <w:color w:val="FF0000"/>
-        </w:rPr>
-        <w:t xml:space="preserve">altered </w:t>
-      </w:r>
-      <w:r>
-        <w:t xml:space="preserve">when it </w:t>
-      </w:r>
-      <w:r>
-        <w:rPr>
-          <w:color w:val="FF0000"/>
-        </w:rPr>
-        <w:t>runs</w:t>
-      </w:r>
-      <w:r>
-        <w:t xml:space="preserve">. What data of a command </w:t>
-      </w:r>
-      <w:r>
-        <w:rPr>
-          <w:color w:val="FF0000"/>
-        </w:rPr>
-        <w:t xml:space="preserve">can </w:t>
-      </w:r>
-      <w:r>
-        <w:t xml:space="preserve">be altered </w:t>
-      </w:r>
-      <w:r>
-        <w:rPr>
-          <w:color w:val="FF0000"/>
-        </w:rPr>
-        <w:t>is</w:t>
-      </w:r>
-      <w:r>
-        <w:t xml:space="preserve"> </w:t>
-      </w:r>
-      <w:r>
-        <w:rPr>
-          <w:color w:val="FF0000"/>
-        </w:rPr>
-        <w:t>covered later</w:t>
-      </w:r>
-      <w:r>
-        <w:t>.</w:t>
-      </w:r>
-    </w:p>
-    <w:p/>
-    <w:p>
-      <w:r>
-        <w:t xml:space="preserve">At first a command call </w:t>
-      </w:r>
-      <w:r>
-        <w:rPr>
-          <w:color w:val="FF0000"/>
-        </w:rPr>
-        <w:t>is</w:t>
-      </w:r>
-      <w:r>
-        <w:t xml:space="preserve"> dormant, so that </w:t>
-      </w:r>
-      <w:r>
-        <w:rPr>
-          <w:color w:val="FF0000"/>
-        </w:rPr>
-        <w:t>you</w:t>
-      </w:r>
-      <w:r>
-        <w:rPr>
-          <w:color w:val="FF0000"/>
-        </w:rPr>
-        <w:t xml:space="preserve"> get </w:t>
-      </w:r>
-      <w:r>
-        <w:t xml:space="preserve">a chance </w:t>
-      </w:r>
-      <w:r>
-        <w:rPr>
-          <w:color w:val="FF0000"/>
-        </w:rPr>
-        <w:t xml:space="preserve">to fill </w:t>
-      </w:r>
-      <w:r>
-        <w:t xml:space="preserve">in its parameters. Then </w:t>
-      </w:r>
-      <w:r>
-        <w:rPr>
-          <w:color w:val="FF0000"/>
-        </w:rPr>
-        <w:t>you</w:t>
-      </w:r>
-      <w:r>
-        <w:rPr>
-          <w:color w:val="FF0000"/>
-        </w:rPr>
-        <w:t xml:space="preserve"> can </w:t>
-      </w:r>
-      <w:r>
-        <w:t xml:space="preserve">run </w:t>
-      </w:r>
-      <w:r>
-        <w:rPr>
-          <w:color w:val="FF0000"/>
-        </w:rPr>
-        <w:t>the</w:t>
-      </w:r>
-      <w:r>
-        <w:t xml:space="preserve"> command call. A command call </w:t>
-      </w:r>
-      <w:r>
-        <w:rPr>
-          <w:color w:val="FF0000"/>
-        </w:rPr>
-        <w:t xml:space="preserve">can only </w:t>
-      </w:r>
-      <w:r>
-        <w:t xml:space="preserve">be run </w:t>
-      </w:r>
-      <w:r>
-        <w:rPr>
-          <w:color w:val="FF0000"/>
-        </w:rPr>
-        <w:t>once</w:t>
-      </w:r>
-      <w:r>
-        <w:rPr>
-          <w:color w:val="FF0000"/>
-        </w:rPr>
-        <w:t>.</w:t>
-      </w:r>
-    </w:p>
-    <w:p/>
-    <w:p>
-      <w:r>
-        <w:t xml:space="preserve">A command call </w:t>
-      </w:r>
-      <w:r>
-        <w:rPr>
-          <w:color w:val="FF0000"/>
-        </w:rPr>
-        <w:t xml:space="preserve">selects </w:t>
-      </w:r>
-      <w:r>
-        <w:t xml:space="preserve">its command </w:t>
-      </w:r>
-      <w:r>
-        <w:t>definition</w:t>
-      </w:r>
-      <w:r>
-        <w:t xml:space="preserve"> </w:t>
-      </w:r>
-      <w:r>
-        <w:t xml:space="preserve">with </w:t>
-      </w:r>
-      <w:r>
-        <w:t xml:space="preserve">a </w:t>
-      </w:r>
-      <w:r>
-        <w:rPr>
-          <w:i/>
-        </w:rPr>
-        <w:t xml:space="preserve">class </w:t>
-      </w:r>
-      <w:r>
-        <w:t xml:space="preserve">redirection, </w:t>
-      </w:r>
-      <w:r>
-        <w:rPr>
-          <w:color w:val="FF0000"/>
-        </w:rPr>
-        <w:t xml:space="preserve">because </w:t>
-      </w:r>
-      <w:r>
-        <w:rPr>
-          <w:color w:val="FF0000"/>
-        </w:rPr>
-        <w:t>the</w:t>
-      </w:r>
-      <w:r>
-        <w:t xml:space="preserve"> </w:t>
-      </w:r>
-      <w:r>
-        <w:t>definition</w:t>
-      </w:r>
-      <w:r>
-        <w:t xml:space="preserve"> </w:t>
-      </w:r>
-      <w:r>
-        <w:rPr>
-          <w:color w:val="FF0000"/>
-        </w:rPr>
-        <w:t>will</w:t>
-      </w:r>
-      <w:r>
-        <w:t xml:space="preserve"> be </w:t>
-      </w:r>
-      <w:r>
-        <w:rPr>
-          <w:color w:val="FF0000"/>
-        </w:rPr>
-        <w:t>the</w:t>
-      </w:r>
-      <w:r>
-        <w:t xml:space="preserve"> command call’s </w:t>
-      </w:r>
-      <w:r>
-        <w:rPr>
-          <w:i/>
-        </w:rPr>
-        <w:t>prototype</w:t>
-      </w:r>
-      <w:r>
-        <w:t xml:space="preserve">, and </w:t>
-      </w:r>
-      <w:r>
-        <w:rPr>
-          <w:color w:val="FF0000"/>
-        </w:rPr>
-        <w:t>the</w:t>
-      </w:r>
-      <w:r>
-        <w:t xml:space="preserve"> call </w:t>
-      </w:r>
-      <w:r>
-        <w:rPr>
-          <w:color w:val="FF0000"/>
-        </w:rPr>
-        <w:t>will</w:t>
-      </w:r>
-      <w:r>
-        <w:t xml:space="preserve"> </w:t>
-      </w:r>
-      <w:r>
-        <w:rPr>
-          <w:color w:val="FF0000"/>
-        </w:rPr>
-        <w:t>always</w:t>
-      </w:r>
-      <w:r>
-        <w:t xml:space="preserve"> be its </w:t>
-      </w:r>
-      <w:r>
-        <w:rPr>
-          <w:color w:val="FF0000"/>
-        </w:rPr>
-        <w:t xml:space="preserve">own individual </w:t>
-      </w:r>
-      <w:r>
-        <w:t xml:space="preserve">object </w:t>
-      </w:r>
-      <w:r>
-        <w:rPr>
-          <w:color w:val="FF0000"/>
-        </w:rPr>
-        <w:t xml:space="preserve">for which </w:t>
-      </w:r>
-      <w:r>
-        <w:rPr>
-          <w:color w:val="FF0000"/>
-        </w:rPr>
-        <w:t>the</w:t>
-      </w:r>
-      <w:r>
-        <w:t xml:space="preserve"> command </w:t>
-      </w:r>
-      <w:r>
-        <w:t>definition</w:t>
-      </w:r>
-      <w:r>
-        <w:t xml:space="preserve"> </w:t>
-      </w:r>
-      <w:r>
-        <w:rPr>
-          <w:color w:val="FF0000"/>
-        </w:rPr>
-        <w:t>is</w:t>
-      </w:r>
-      <w:r>
-        <w:t xml:space="preserve"> a prototype.</w:t>
+        <w:t xml:space="preserve"> prototype.</w:t>
       </w:r>
     </w:p>
     <w:p/>
@@ -1864,97 +1813,115 @@
         <w:ind w:left="568"/>
       </w:pPr>
       <w:r>
-        <w:t xml:space="preserve">When </w:t>
-      </w:r>
-      <w:r>
-        <w:t xml:space="preserve">a call </w:t>
-      </w:r>
-      <w:r>
-        <w:rPr>
-          <w:color w:val="FF0000"/>
-        </w:rPr>
-        <w:t>is</w:t>
-      </w:r>
-      <w:r>
-        <w:t xml:space="preserve"> placed inside a parent command, </w:t>
-      </w:r>
-      <w:r>
-        <w:rPr>
-          <w:color w:val="FF0000"/>
-        </w:rPr>
+        <w:t>A</w:t>
+      </w:r>
+      <w:r>
+        <w:t xml:space="preserve"> call</w:t>
+      </w:r>
+      <w:r>
+        <w:t xml:space="preserve"> might be</w:t>
+      </w:r>
+      <w:r>
+        <w:t xml:space="preserve"> placed inside a parent command</w:t>
+      </w:r>
+      <w:r>
+        <w:t xml:space="preserve">. If the </w:t>
+      </w:r>
+      <w:r>
+        <w:t>parent command</w:t>
+      </w:r>
+      <w:r>
+        <w:t xml:space="preserve"> runs it might</w:t>
+      </w:r>
+      <w:r>
+        <w:t xml:space="preserve"> </w:t>
+      </w:r>
+      <w:r>
+        <w:t xml:space="preserve">automatically executes </w:t>
+      </w:r>
+      <w:r>
         <w:t>the</w:t>
       </w:r>
       <w:r>
-        <w:t xml:space="preserve"> parent command, when </w:t>
-      </w:r>
-      <w:r>
-        <w:rPr>
-          <w:color w:val="FF0000"/>
-        </w:rPr>
-        <w:t>run</w:t>
-      </w:r>
-      <w:r>
+        <w:t xml:space="preserve"> calls </w:t>
+      </w:r>
+      <w:r>
+        <w:t>inside it</w:t>
+      </w:r>
+      <w:r>
+        <w:t>. When a call</w:t>
+      </w:r>
+      <w:r>
+        <w:t xml:space="preserve"> might</w:t>
+      </w:r>
+      <w:r>
+        <w:t xml:space="preserve"> </w:t>
+      </w:r>
+      <w:r>
+        <w:t xml:space="preserve">be </w:t>
+      </w:r>
+      <w:r>
+        <w:t xml:space="preserve">placed </w:t>
+      </w:r>
+      <w:r>
+        <w:t xml:space="preserve">directly </w:t>
+      </w:r>
+      <w:r>
+        <w:t xml:space="preserve">inside an </w:t>
+      </w:r>
+      <w:r>
+        <w:rPr>
+          <w:i/>
+        </w:rPr>
+        <w:t>object</w:t>
+      </w:r>
+      <w:r>
+        <w:rPr>
+          <w:i/>
+        </w:rPr>
         <w:t xml:space="preserve">, </w:t>
       </w:r>
       <w:r>
         <w:rPr>
-          <w:color w:val="FF0000"/>
-        </w:rPr>
-        <w:t xml:space="preserve">automatically executes all </w:t>
-      </w:r>
-      <w:r>
-        <w:rPr>
-          <w:color w:val="FF0000"/>
-        </w:rPr>
-        <w:t>the</w:t>
-      </w:r>
-      <w:r>
-        <w:t xml:space="preserve"> calls it </w:t>
-      </w:r>
-      <w:r>
-        <w:rPr>
-          <w:color w:val="FF0000"/>
-        </w:rPr>
-        <w:t>contains</w:t>
-      </w:r>
-      <w:r>
-        <w:t xml:space="preserve">. When a call </w:t>
-      </w:r>
-      <w:r>
-        <w:rPr>
-          <w:color w:val="FF0000"/>
-        </w:rPr>
-        <w:t>is</w:t>
-      </w:r>
-      <w:r>
-        <w:t xml:space="preserve"> placed inside an </w:t>
+          <w:iCs/>
+        </w:rPr>
+        <w:t>it might</w:t>
       </w:r>
       <w:r>
         <w:rPr>
           <w:i/>
         </w:rPr>
-        <w:t>object</w:t>
-      </w:r>
-      <w:r>
-        <w:t xml:space="preserve">, </w:t>
-      </w:r>
-      <w:r>
-        <w:rPr>
-          <w:color w:val="FF0000"/>
-        </w:rPr>
-        <w:t>the</w:t>
-      </w:r>
-      <w:r>
-        <w:t xml:space="preserve"> command </w:t>
-      </w:r>
-      <w:r>
-        <w:rPr>
-          <w:color w:val="FF0000"/>
-        </w:rPr>
-        <w:t xml:space="preserve">can only </w:t>
-      </w:r>
-      <w:r>
-        <w:t>be run manually.</w:t>
+        <w:t xml:space="preserve"> </w:t>
+      </w:r>
+      <w:r>
+        <w:rPr>
+          <w:iCs/>
+        </w:rPr>
+        <w:t>be a question w</w:t>
+      </w:r>
+      <w:r>
+        <w:rPr>
+          <w:iCs/>
+        </w:rPr>
+        <w:t xml:space="preserve">hat would actually happen to it. It may be an idea, that the command might only be run manually. Another idea might be, that those calls might run </w:t>
+      </w:r>
+      <w:r>
+        <w:rPr>
+          <w:iCs/>
+        </w:rPr>
+        <w:t xml:space="preserve">just </w:t>
+      </w:r>
+      <w:r>
+        <w:rPr>
+          <w:iCs/>
+        </w:rPr>
+        <w:t>after the object was created</w:t>
+      </w:r>
+      <w:r>
+        <w:rPr>
+          <w:iCs/>
+        </w:rPr>
+        <w:t xml:space="preserve"> (perhaps a bit like constructors from object oriented programming).</w:t>
       </w:r>
     </w:p>
     <w:p>
@@ -1967,22 +1934,25 @@
     </w:p>
     <w:p>
       <w:r>
-        <w:t xml:space="preserve">A command call </w:t>
-      </w:r>
-      <w:r>
-        <w:rPr>
-          <w:color w:val="FF0000"/>
-        </w:rPr>
-        <w:t xml:space="preserve">has </w:t>
-      </w:r>
-      <w:r>
-        <w:t xml:space="preserve">a diamond shape, which </w:t>
-      </w:r>
-      <w:r>
-        <w:rPr>
-          <w:color w:val="FF0000"/>
-        </w:rPr>
-        <w:t xml:space="preserve">stands for </w:t>
+        <w:t>A command call</w:t>
+      </w:r>
+      <w:r>
+        <w:t xml:space="preserve"> might</w:t>
+      </w:r>
+      <w:r>
+        <w:t xml:space="preserve"> </w:t>
+      </w:r>
+      <w:r>
+        <w:t xml:space="preserve">have </w:t>
+      </w:r>
+      <w:r>
+        <w:t>a diamond shape, which</w:t>
+      </w:r>
+      <w:r>
+        <w:t xml:space="preserve"> may </w:t>
+      </w:r>
+      <w:r>
+        <w:t xml:space="preserve">stand for </w:t>
       </w:r>
       <w:r>
         <w:t>execution:</w:t>
@@ -2050,31 +2020,48 @@
     <w:p/>
     <w:p>
       <w:r>
-        <w:t xml:space="preserve">A call </w:t>
-      </w:r>
-      <w:r>
-        <w:rPr>
-          <w:color w:val="FF0000"/>
-        </w:rPr>
-        <w:t xml:space="preserve">redirects </w:t>
-      </w:r>
-      <w:r>
-        <w:t xml:space="preserve">its class to its </w:t>
+        <w:t>A call</w:t>
+      </w:r>
+      <w:r>
+        <w:t xml:space="preserve"> could</w:t>
+      </w:r>
+      <w:r>
+        <w:t xml:space="preserve"> </w:t>
+      </w:r>
+      <w:r>
+        <w:t xml:space="preserve">redirect </w:t>
+      </w:r>
+      <w:r>
+        <w:t xml:space="preserve">its </w:t>
+      </w:r>
+      <w:r>
+        <w:t>'</w:t>
+      </w:r>
+      <w:r>
+        <w:t>class</w:t>
+      </w:r>
+      <w:r>
+        <w:t>'</w:t>
+      </w:r>
+      <w:r>
+        <w:t xml:space="preserve"> to its </w:t>
       </w:r>
       <w:r>
         <w:t>definition</w:t>
       </w:r>
       <w:r>
-        <w:t xml:space="preserve">. So a call </w:t>
-      </w:r>
-      <w:r>
-        <w:rPr>
-          <w:color w:val="FF0000"/>
-        </w:rPr>
-        <w:t>is</w:t>
-      </w:r>
-      <w:r>
-        <w:t xml:space="preserve"> an active command symbol with a </w:t>
+        <w:t>. So a call</w:t>
+      </w:r>
+      <w:r>
+        <w:t xml:space="preserve"> might be</w:t>
+      </w:r>
+      <w:r>
+        <w:t xml:space="preserve"> </w:t>
+      </w:r>
+      <w:bookmarkStart w:id="0" w:name="_GoBack"/>
+      <w:bookmarkEnd w:id="0"/>
+      <w:r>
+        <w:t xml:space="preserve">an active command symbol with a </w:t>
       </w:r>
       <w:r>
         <w:t>definition</w:t>
@@ -14464,7 +14451,7 @@
 </file>
 
 <file path=customXml/itemProps1.xml><?xml version="1.0" encoding="utf-8"?>
-<ds:datastoreItem xmlns:ds="http://schemas.openxmlformats.org/officeDocument/2006/customXml" ds:itemID="{9E08F2DF-BBB0-42D7-B337-2502F9606031}">
+<ds:datastoreItem xmlns:ds="http://schemas.openxmlformats.org/officeDocument/2006/customXml" ds:itemID="{D391B85E-4CD5-4262-9AF3-27244EC11603}">
   <ds:schemaRefs>
     <ds:schemaRef ds:uri="http://schemas.openxmlformats.org/officeDocument/2006/bibliography"/>
   </ds:schemaRefs>

</xml_diff>